<commit_message>
Added empty pages for notes for each text.
</commit_message>
<xml_diff>
--- a/Επαναληπτικές Σημειώσεις/Έκφραση-Έκθεση, Λογοτεχνία/Εξετάσεις [2024-25] Επανάληψη Λογοτεχνία.docx
+++ b/Επαναληπτικές Σημειώσεις/Έκφραση-Έκθεση, Λογοτεχνία/Εξετάσεις [2024-25] Επανάληψη Λογοτεχνία.docx
@@ -302,7 +302,7 @@
                 <w:sz w:val="24"/>
                 <w:szCs w:val="24"/>
               </w:rPr>
-              <w:t>5</w:t>
+              <w:t>6</w:t>
             </w:r>
             <w:r>
               <w:rPr>
@@ -419,7 +419,7 @@
                 <w:sz w:val="24"/>
                 <w:szCs w:val="24"/>
               </w:rPr>
-              <w:t>7</w:t>
+              <w:t>9</w:t>
             </w:r>
             <w:r>
               <w:rPr>
@@ -536,7 +536,7 @@
                 <w:sz w:val="24"/>
                 <w:szCs w:val="24"/>
               </w:rPr>
-              <w:t>8</w:t>
+              <w:t>11</w:t>
             </w:r>
             <w:r>
               <w:rPr>
@@ -672,7 +672,7 @@
                 <w:sz w:val="24"/>
                 <w:szCs w:val="24"/>
               </w:rPr>
-              <w:t>10</w:t>
+              <w:t>14</w:t>
             </w:r>
             <w:r>
               <w:rPr>
@@ -770,7 +770,7 @@
                 <w:sz w:val="24"/>
                 <w:szCs w:val="24"/>
               </w:rPr>
-              <w:t>12</w:t>
+              <w:t>17</w:t>
             </w:r>
             <w:r>
               <w:rPr>
@@ -868,7 +868,7 @@
                 <w:sz w:val="24"/>
                 <w:szCs w:val="24"/>
               </w:rPr>
-              <w:t>13</w:t>
+              <w:t>19</w:t>
             </w:r>
             <w:r>
               <w:rPr>
@@ -1004,7 +1004,7 @@
                 <w:sz w:val="24"/>
                 <w:szCs w:val="24"/>
               </w:rPr>
-              <w:t>14</w:t>
+              <w:t>21</w:t>
             </w:r>
             <w:r>
               <w:rPr>
@@ -4558,9 +4558,6 @@
     <w:p>
       <w:pPr>
         <w:pStyle w:val="Heading2"/>
-        <w:rPr>
-          <w:lang w:val="el-GR"/>
-        </w:rPr>
       </w:pPr>
       <w:bookmarkStart w:id="1" w:name="_Toc197106787"/>
       <w:r>
@@ -4577,6 +4574,17 @@
         <w:t xml:space="preserve"> (σελ. 147)</w:t>
       </w:r>
       <w:bookmarkEnd w:id="1"/>
+    </w:p>
+    <w:p>
+      <w:pPr>
+        <w:pStyle w:val="Heading3"/>
+      </w:pPr>
+      <w:r>
+        <w:rPr>
+          <w:lang w:val="el-GR"/>
+        </w:rPr>
+        <w:t>Κείμενο:</w:t>
+      </w:r>
     </w:p>
     <w:p>
       <w:pPr>
@@ -5284,6 +5292,252 @@
       </w:pPr>
       <w:r>
         <w:rPr>
+          <w:noProof/>
+          <w:lang w:val="el-GR"/>
+        </w:rPr>
+        <mc:AlternateContent>
+          <mc:Choice Requires="wps">
+            <w:drawing>
+              <wp:anchor distT="0" distB="0" distL="114300" distR="114300" simplePos="0" relativeHeight="251685888" behindDoc="0" locked="0" layoutInCell="1" allowOverlap="1" wp14:anchorId="6FDDCD02" wp14:editId="131291D9">
+                <wp:simplePos x="0" y="0"/>
+                <wp:positionH relativeFrom="margin">
+                  <wp:align>center</wp:align>
+                </wp:positionH>
+                <wp:positionV relativeFrom="margin">
+                  <wp:posOffset>7920990</wp:posOffset>
+                </wp:positionV>
+                <wp:extent cx="7182000" cy="630000"/>
+                <wp:effectExtent l="0" t="0" r="0" b="0"/>
+                <wp:wrapNone/>
+                <wp:docPr id="36275071" name="Text Box 1"/>
+                <wp:cNvGraphicFramePr/>
+                <a:graphic xmlns:a="http://schemas.openxmlformats.org/drawingml/2006/main">
+                  <a:graphicData uri="http://schemas.microsoft.com/office/word/2010/wordprocessingShape">
+                    <wps:wsp>
+                      <wps:cNvSpPr txBox="1"/>
+                      <wps:spPr>
+                        <a:xfrm>
+                          <a:off x="0" y="0"/>
+                          <a:ext cx="7182000" cy="630000"/>
+                        </a:xfrm>
+                        <a:prstGeom prst="rect">
+                          <a:avLst/>
+                        </a:prstGeom>
+                        <a:noFill/>
+                        <a:ln w="6350">
+                          <a:noFill/>
+                        </a:ln>
+                      </wps:spPr>
+                      <wps:txbx>
+                        <w:txbxContent>
+                          <w:tbl>
+                            <w:tblPr>
+                              <w:tblW w:w="11187" w:type="dxa"/>
+                              <w:jc w:val="center"/>
+                              <w:tblBorders>
+                                <w:top w:val="single" w:sz="4" w:space="0" w:color="auto"/>
+                              </w:tblBorders>
+                              <w:tblLook w:val="04A0" w:firstRow="1" w:lastRow="0" w:firstColumn="1" w:lastColumn="0" w:noHBand="0" w:noVBand="1"/>
+                            </w:tblPr>
+                            <w:tblGrid>
+                              <w:gridCol w:w="3864"/>
+                              <w:gridCol w:w="3987"/>
+                              <w:gridCol w:w="3336"/>
+                            </w:tblGrid>
+                            <w:tr>
+                              <w:trPr>
+                                <w:trHeight w:val="841"/>
+                                <w:jc w:val="center"/>
+                              </w:trPr>
+                              <w:tc>
+                                <w:tcPr>
+                                  <w:tcW w:w="3864" w:type="dxa"/>
+                                  <w:shd w:val="clear" w:color="auto" w:fill="auto"/>
+                                </w:tcPr>
+                                <w:p>
+                                  <w:pPr>
+                                    <w:rPr>
+                                      <w:lang w:val="el-GR"/>
+                                    </w:rPr>
+                                  </w:pPr>
+                                </w:p>
+                              </w:tc>
+                              <w:tc>
+                                <w:tcPr>
+                                  <w:tcW w:w="3987" w:type="dxa"/>
+                                  <w:shd w:val="clear" w:color="auto" w:fill="auto"/>
+                                </w:tcPr>
+                                <w:p>
+                                  <w:pPr>
+                                    <w:rPr>
+                                      <w:b/>
+                                      <w:bCs/>
+                                      <w:lang w:val="el-GR"/>
+                                    </w:rPr>
+                                  </w:pPr>
+                                </w:p>
+                              </w:tc>
+                              <w:tc>
+                                <w:tcPr>
+                                  <w:tcW w:w="3336" w:type="dxa"/>
+                                </w:tcPr>
+                                <w:p>
+                                  <w:pPr>
+                                    <w:rPr>
+                                      <w:lang w:val="el-GR"/>
+                                    </w:rPr>
+                                  </w:pPr>
+                                  <w:r>
+                                    <w:rPr>
+                                      <w:b/>
+                                      <w:bCs/>
+                                      <w:lang w:val="el-GR"/>
+                                    </w:rPr>
+                                    <w:br/>
+                                  </w:r>
+                                </w:p>
+                                <w:p>
+                                  <w:pPr>
+                                    <w:rPr>
+                                      <w:lang w:val="el-GR"/>
+                                    </w:rPr>
+                                  </w:pPr>
+                                </w:p>
+                              </w:tc>
+                            </w:tr>
+                          </w:tbl>
+                          <w:p>
+                            <w:pPr>
+                              <w:rPr>
+                                <w:lang w:val="el-GR"/>
+                              </w:rPr>
+                            </w:pPr>
+                          </w:p>
+                        </w:txbxContent>
+                      </wps:txbx>
+                      <wps:bodyPr rot="0" spcFirstLastPara="0" vertOverflow="overflow" horzOverflow="overflow" vert="horz" wrap="square" lIns="91440" tIns="45720" rIns="91440" bIns="45720" numCol="1" spcCol="0" rtlCol="0" fromWordArt="0" anchor="t" anchorCtr="0" forceAA="0" compatLnSpc="1">
+                        <a:prstTxWarp prst="textNoShape">
+                          <a:avLst/>
+                        </a:prstTxWarp>
+                        <a:noAutofit/>
+                      </wps:bodyPr>
+                    </wps:wsp>
+                  </a:graphicData>
+                </a:graphic>
+                <wp14:sizeRelH relativeFrom="margin">
+                  <wp14:pctWidth>0</wp14:pctWidth>
+                </wp14:sizeRelH>
+                <wp14:sizeRelV relativeFrom="margin">
+                  <wp14:pctHeight>0</wp14:pctHeight>
+                </wp14:sizeRelV>
+              </wp:anchor>
+            </w:drawing>
+          </mc:Choice>
+          <mc:Fallback>
+            <w:pict>
+              <v:shape w14:anchorId="6FDDCD02" id="_x0000_s1029" type="#_x0000_t202" style="position:absolute;left:0;text-align:left;margin-left:0;margin-top:623.7pt;width:565.5pt;height:49.6pt;z-index:251685888;visibility:visible;mso-wrap-style:square;mso-width-percent:0;mso-height-percent:0;mso-wrap-distance-left:9pt;mso-wrap-distance-top:0;mso-wrap-distance-right:9pt;mso-wrap-distance-bottom:0;mso-position-horizontal:center;mso-position-horizontal-relative:margin;mso-position-vertical:absolute;mso-position-vertical-relative:margin;mso-width-percent:0;mso-height-percent:0;mso-width-relative:margin;mso-height-relative:margin;v-text-anchor:top" o:gfxdata="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" filled="f" stroked="f" strokeweight=".5pt">
+                <v:textbox>
+                  <w:txbxContent>
+                    <w:tbl>
+                      <w:tblPr>
+                        <w:tblW w:w="11187" w:type="dxa"/>
+                        <w:jc w:val="center"/>
+                        <w:tblBorders>
+                          <w:top w:val="single" w:sz="4" w:space="0" w:color="auto"/>
+                        </w:tblBorders>
+                        <w:tblLook w:val="04A0" w:firstRow="1" w:lastRow="0" w:firstColumn="1" w:lastColumn="0" w:noHBand="0" w:noVBand="1"/>
+                      </w:tblPr>
+                      <w:tblGrid>
+                        <w:gridCol w:w="3864"/>
+                        <w:gridCol w:w="3987"/>
+                        <w:gridCol w:w="3336"/>
+                      </w:tblGrid>
+                      <w:tr>
+                        <w:trPr>
+                          <w:trHeight w:val="841"/>
+                          <w:jc w:val="center"/>
+                        </w:trPr>
+                        <w:tc>
+                          <w:tcPr>
+                            <w:tcW w:w="3864" w:type="dxa"/>
+                            <w:shd w:val="clear" w:color="auto" w:fill="auto"/>
+                          </w:tcPr>
+                          <w:p>
+                            <w:pPr>
+                              <w:rPr>
+                                <w:lang w:val="el-GR"/>
+                              </w:rPr>
+                            </w:pPr>
+                          </w:p>
+                        </w:tc>
+                        <w:tc>
+                          <w:tcPr>
+                            <w:tcW w:w="3987" w:type="dxa"/>
+                            <w:shd w:val="clear" w:color="auto" w:fill="auto"/>
+                          </w:tcPr>
+                          <w:p>
+                            <w:pPr>
+                              <w:rPr>
+                                <w:b/>
+                                <w:bCs/>
+                                <w:lang w:val="el-GR"/>
+                              </w:rPr>
+                            </w:pPr>
+                          </w:p>
+                        </w:tc>
+                        <w:tc>
+                          <w:tcPr>
+                            <w:tcW w:w="3336" w:type="dxa"/>
+                          </w:tcPr>
+                          <w:p>
+                            <w:pPr>
+                              <w:rPr>
+                                <w:lang w:val="el-GR"/>
+                              </w:rPr>
+                            </w:pPr>
+                            <w:r>
+                              <w:rPr>
+                                <w:b/>
+                                <w:bCs/>
+                                <w:lang w:val="el-GR"/>
+                              </w:rPr>
+                              <w:br/>
+                            </w:r>
+                          </w:p>
+                          <w:p>
+                            <w:pPr>
+                              <w:rPr>
+                                <w:lang w:val="el-GR"/>
+                              </w:rPr>
+                            </w:pPr>
+                          </w:p>
+                        </w:tc>
+                      </w:tr>
+                    </w:tbl>
+                    <w:p>
+                      <w:pPr>
+                        <w:rPr>
+                          <w:lang w:val="el-GR"/>
+                        </w:rPr>
+                      </w:pPr>
+                    </w:p>
+                  </w:txbxContent>
+                </v:textbox>
+                <w10:wrap anchorx="margin" anchory="margin"/>
+              </v:shape>
+            </w:pict>
+          </mc:Fallback>
+        </mc:AlternateContent>
+      </w:r>
+      <w:r>
+        <w:rPr>
+          <w:rFonts w:cs="Arial"/>
+          <w:lang w:val="el-GR"/>
+        </w:rPr>
+        <w:t xml:space="preserve"> </w:t>
+      </w:r>
+      <w:r>
+        <w:rPr>
           <w:rFonts w:cs="Arial"/>
           <w:lang w:val="el-GR"/>
         </w:rPr>
@@ -5351,6 +5605,7 @@
           <w:noProof/>
           <w:lang w:val="el-GR"/>
         </w:rPr>
+        <w:lastRenderedPageBreak/>
         <mc:AlternateContent>
           <mc:Choice Requires="wps">
             <w:drawing>
@@ -5496,7 +5751,7 @@
           </mc:Choice>
           <mc:Fallback>
             <w:pict>
-              <v:shape w14:anchorId="57E27268" id="_x0000_s1029" type="#_x0000_t202" style="position:absolute;left:0;text-align:left;margin-left:-61.2pt;margin-top:623.7pt;width:565.5pt;height:49.6pt;z-index:251665408;visibility:visible;mso-wrap-style:square;mso-width-percent:0;mso-height-percent:0;mso-wrap-distance-left:9pt;mso-wrap-distance-top:0;mso-wrap-distance-right:9pt;mso-wrap-distance-bottom:0;mso-position-horizontal:absolute;mso-position-horizontal-relative:margin;mso-position-vertical:absolute;mso-position-vertical-relative:margin;mso-width-percent:0;mso-height-percent:0;mso-width-relative:margin;mso-height-relative:margin;v-text-anchor:top" o:gfxdata="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" filled="f" stroked="f" strokeweight=".5pt">
+              <v:shape w14:anchorId="57E27268" id="_x0000_s1030" type="#_x0000_t202" style="position:absolute;left:0;text-align:left;margin-left:-61.2pt;margin-top:623.7pt;width:565.5pt;height:49.6pt;z-index:251665408;visibility:visible;mso-wrap-style:square;mso-width-percent:0;mso-height-percent:0;mso-wrap-distance-left:9pt;mso-wrap-distance-top:0;mso-wrap-distance-right:9pt;mso-wrap-distance-bottom:0;mso-position-horizontal:absolute;mso-position-horizontal-relative:margin;mso-position-vertical:absolute;mso-position-vertical-relative:margin;mso-width-percent:0;mso-height-percent:0;mso-width-relative:margin;mso-height-relative:margin;v-text-anchor:top" o:gfxdata="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" filled="f" stroked="f" strokeweight=".5pt">
                 <v:textbox>
                   <w:txbxContent>
                     <w:tbl>
@@ -5664,7 +5919,6 @@
           <w:rFonts w:cs="Arial"/>
           <w:lang w:val="el-GR"/>
         </w:rPr>
-        <w:lastRenderedPageBreak/>
         <w:t xml:space="preserve">«Ανάθεμά τα </w:t>
       </w:r>
       <w:proofErr w:type="spellStart"/>
@@ -5734,6 +5988,45 @@
       <w:pPr>
         <w:ind w:firstLine="284"/>
         <w:rPr>
+          <w:rFonts w:cs="Arial"/>
+          <w:lang w:val="el-GR"/>
+        </w:rPr>
+      </w:pPr>
+    </w:p>
+    <w:p>
+      <w:pPr>
+        <w:rPr>
+          <w:rFonts w:cs="Arial"/>
+          <w:lang w:val="el-GR"/>
+        </w:rPr>
+      </w:pPr>
+      <w:r>
+        <w:rPr>
+          <w:rFonts w:cs="Arial"/>
+          <w:lang w:val="el-GR"/>
+        </w:rPr>
+        <w:br w:type="page"/>
+      </w:r>
+    </w:p>
+    <w:p>
+      <w:pPr>
+        <w:pStyle w:val="Heading3"/>
+        <w:rPr>
+          <w:lang w:val="el-GR"/>
+        </w:rPr>
+      </w:pPr>
+      <w:r>
+        <w:rPr>
+          <w:lang w:val="el-GR"/>
+        </w:rPr>
+        <w:lastRenderedPageBreak/>
+        <w:t>Σημειώσεις:</w:t>
+      </w:r>
+    </w:p>
+    <w:p>
+      <w:pPr>
+        <w:ind w:firstLine="284"/>
+        <w:rPr>
           <w:rFonts w:eastAsiaTheme="majorEastAsia" w:cs="Arial"/>
           <w:color w:val="0F4761" w:themeColor="accent1" w:themeShade="BF"/>
           <w:sz w:val="28"/>
@@ -5743,255 +6036,6 @@
       </w:pPr>
       <w:r>
         <w:rPr>
-          <w:noProof/>
-          <w:lang w:val="el-GR"/>
-        </w:rPr>
-        <mc:AlternateContent>
-          <mc:Choice Requires="wps">
-            <w:drawing>
-              <wp:anchor distT="0" distB="0" distL="114300" distR="114300" simplePos="0" relativeHeight="251667456" behindDoc="0" locked="0" layoutInCell="1" allowOverlap="1" wp14:anchorId="65BD0D91" wp14:editId="77B1FC96">
-                <wp:simplePos x="0" y="0"/>
-                <wp:positionH relativeFrom="margin">
-                  <wp:posOffset>-777240</wp:posOffset>
-                </wp:positionH>
-                <wp:positionV relativeFrom="margin">
-                  <wp:posOffset>7920990</wp:posOffset>
-                </wp:positionV>
-                <wp:extent cx="7182000" cy="630000"/>
-                <wp:effectExtent l="0" t="0" r="0" b="0"/>
-                <wp:wrapNone/>
-                <wp:docPr id="1390333411" name="Text Box 1"/>
-                <wp:cNvGraphicFramePr/>
-                <a:graphic xmlns:a="http://schemas.openxmlformats.org/drawingml/2006/main">
-                  <a:graphicData uri="http://schemas.microsoft.com/office/word/2010/wordprocessingShape">
-                    <wps:wsp>
-                      <wps:cNvSpPr txBox="1"/>
-                      <wps:spPr>
-                        <a:xfrm>
-                          <a:off x="0" y="0"/>
-                          <a:ext cx="7182000" cy="630000"/>
-                        </a:xfrm>
-                        <a:prstGeom prst="rect">
-                          <a:avLst/>
-                        </a:prstGeom>
-                        <a:noFill/>
-                        <a:ln w="6350">
-                          <a:noFill/>
-                        </a:ln>
-                      </wps:spPr>
-                      <wps:txbx>
-                        <w:txbxContent>
-                          <w:tbl>
-                            <w:tblPr>
-                              <w:tblStyle w:val="TableGrid"/>
-                              <w:tblW w:w="11187" w:type="dxa"/>
-                              <w:jc w:val="center"/>
-                              <w:tblBorders>
-                                <w:left w:val="none" w:sz="0" w:space="0" w:color="auto"/>
-                                <w:bottom w:val="none" w:sz="0" w:space="0" w:color="auto"/>
-                                <w:right w:val="none" w:sz="0" w:space="0" w:color="auto"/>
-                                <w:insideH w:val="none" w:sz="0" w:space="0" w:color="auto"/>
-                                <w:insideV w:val="none" w:sz="0" w:space="0" w:color="auto"/>
-                              </w:tblBorders>
-                              <w:tblLook w:val="04A0" w:firstRow="1" w:lastRow="0" w:firstColumn="1" w:lastColumn="0" w:noHBand="0" w:noVBand="1"/>
-                            </w:tblPr>
-                            <w:tblGrid>
-                              <w:gridCol w:w="3864"/>
-                              <w:gridCol w:w="3987"/>
-                              <w:gridCol w:w="3336"/>
-                            </w:tblGrid>
-                            <w:tr>
-                              <w:trPr>
-                                <w:trHeight w:val="841"/>
-                                <w:jc w:val="center"/>
-                              </w:trPr>
-                              <w:tc>
-                                <w:tcPr>
-                                  <w:tcW w:w="3864" w:type="dxa"/>
-                                  <w:shd w:val="clear" w:color="auto" w:fill="auto"/>
-                                </w:tcPr>
-                                <w:p>
-                                  <w:pPr>
-                                    <w:rPr>
-                                      <w:lang w:val="el-GR"/>
-                                    </w:rPr>
-                                  </w:pPr>
-                                </w:p>
-                              </w:tc>
-                              <w:tc>
-                                <w:tcPr>
-                                  <w:tcW w:w="3987" w:type="dxa"/>
-                                  <w:shd w:val="clear" w:color="auto" w:fill="auto"/>
-                                </w:tcPr>
-                                <w:p>
-                                  <w:pPr>
-                                    <w:rPr>
-                                      <w:b/>
-                                      <w:bCs/>
-                                      <w:lang w:val="el-GR"/>
-                                    </w:rPr>
-                                  </w:pPr>
-                                </w:p>
-                              </w:tc>
-                              <w:tc>
-                                <w:tcPr>
-                                  <w:tcW w:w="3336" w:type="dxa"/>
-                                </w:tcPr>
-                                <w:p>
-                                  <w:pPr>
-                                    <w:rPr>
-                                      <w:lang w:val="el-GR"/>
-                                    </w:rPr>
-                                  </w:pPr>
-                                  <w:r>
-                                    <w:rPr>
-                                      <w:b/>
-                                      <w:bCs/>
-                                      <w:lang w:val="el-GR"/>
-                                    </w:rPr>
-                                    <w:br/>
-                                  </w:r>
-                                </w:p>
-                                <w:p>
-                                  <w:pPr>
-                                    <w:rPr>
-                                      <w:lang w:val="el-GR"/>
-                                    </w:rPr>
-                                  </w:pPr>
-                                </w:p>
-                              </w:tc>
-                            </w:tr>
-                          </w:tbl>
-                          <w:p>
-                            <w:pPr>
-                              <w:rPr>
-                                <w:lang w:val="el-GR"/>
-                              </w:rPr>
-                            </w:pPr>
-                          </w:p>
-                        </w:txbxContent>
-                      </wps:txbx>
-                      <wps:bodyPr rot="0" spcFirstLastPara="0" vertOverflow="overflow" horzOverflow="overflow" vert="horz" wrap="square" lIns="91440" tIns="45720" rIns="91440" bIns="45720" numCol="1" spcCol="0" rtlCol="0" fromWordArt="0" anchor="t" anchorCtr="0" forceAA="0" compatLnSpc="1">
-                        <a:prstTxWarp prst="textNoShape">
-                          <a:avLst/>
-                        </a:prstTxWarp>
-                        <a:noAutofit/>
-                      </wps:bodyPr>
-                    </wps:wsp>
-                  </a:graphicData>
-                </a:graphic>
-                <wp14:sizeRelH relativeFrom="margin">
-                  <wp14:pctWidth>0</wp14:pctWidth>
-                </wp14:sizeRelH>
-                <wp14:sizeRelV relativeFrom="margin">
-                  <wp14:pctHeight>0</wp14:pctHeight>
-                </wp14:sizeRelV>
-              </wp:anchor>
-            </w:drawing>
-          </mc:Choice>
-          <mc:Fallback>
-            <w:pict>
-              <v:shape w14:anchorId="65BD0D91" id="_x0000_s1030" type="#_x0000_t202" style="position:absolute;left:0;text-align:left;margin-left:-61.2pt;margin-top:623.7pt;width:565.5pt;height:49.6pt;z-index:251667456;visibility:visible;mso-wrap-style:square;mso-width-percent:0;mso-height-percent:0;mso-wrap-distance-left:9pt;mso-wrap-distance-top:0;mso-wrap-distance-right:9pt;mso-wrap-distance-bottom:0;mso-position-horizontal:absolute;mso-position-horizontal-relative:margin;mso-position-vertical:absolute;mso-position-vertical-relative:margin;mso-width-percent:0;mso-height-percent:0;mso-width-relative:margin;mso-height-relative:margin;v-text-anchor:top" o:gfxdata="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" filled="f" stroked="f" strokeweight=".5pt">
-                <v:textbox>
-                  <w:txbxContent>
-                    <w:tbl>
-                      <w:tblPr>
-                        <w:tblStyle w:val="TableGrid"/>
-                        <w:tblW w:w="11187" w:type="dxa"/>
-                        <w:jc w:val="center"/>
-                        <w:tblBorders>
-                          <w:left w:val="none" w:sz="0" w:space="0" w:color="auto"/>
-                          <w:bottom w:val="none" w:sz="0" w:space="0" w:color="auto"/>
-                          <w:right w:val="none" w:sz="0" w:space="0" w:color="auto"/>
-                          <w:insideH w:val="none" w:sz="0" w:space="0" w:color="auto"/>
-                          <w:insideV w:val="none" w:sz="0" w:space="0" w:color="auto"/>
-                        </w:tblBorders>
-                        <w:tblLook w:val="04A0" w:firstRow="1" w:lastRow="0" w:firstColumn="1" w:lastColumn="0" w:noHBand="0" w:noVBand="1"/>
-                      </w:tblPr>
-                      <w:tblGrid>
-                        <w:gridCol w:w="3864"/>
-                        <w:gridCol w:w="3987"/>
-                        <w:gridCol w:w="3336"/>
-                      </w:tblGrid>
-                      <w:tr>
-                        <w:trPr>
-                          <w:trHeight w:val="841"/>
-                          <w:jc w:val="center"/>
-                        </w:trPr>
-                        <w:tc>
-                          <w:tcPr>
-                            <w:tcW w:w="3864" w:type="dxa"/>
-                            <w:shd w:val="clear" w:color="auto" w:fill="auto"/>
-                          </w:tcPr>
-                          <w:p>
-                            <w:pPr>
-                              <w:rPr>
-                                <w:lang w:val="el-GR"/>
-                              </w:rPr>
-                            </w:pPr>
-                          </w:p>
-                        </w:tc>
-                        <w:tc>
-                          <w:tcPr>
-                            <w:tcW w:w="3987" w:type="dxa"/>
-                            <w:shd w:val="clear" w:color="auto" w:fill="auto"/>
-                          </w:tcPr>
-                          <w:p>
-                            <w:pPr>
-                              <w:rPr>
-                                <w:b/>
-                                <w:bCs/>
-                                <w:lang w:val="el-GR"/>
-                              </w:rPr>
-                            </w:pPr>
-                          </w:p>
-                        </w:tc>
-                        <w:tc>
-                          <w:tcPr>
-                            <w:tcW w:w="3336" w:type="dxa"/>
-                          </w:tcPr>
-                          <w:p>
-                            <w:pPr>
-                              <w:rPr>
-                                <w:lang w:val="el-GR"/>
-                              </w:rPr>
-                            </w:pPr>
-                            <w:r>
-                              <w:rPr>
-                                <w:b/>
-                                <w:bCs/>
-                                <w:lang w:val="el-GR"/>
-                              </w:rPr>
-                              <w:br/>
-                            </w:r>
-                          </w:p>
-                          <w:p>
-                            <w:pPr>
-                              <w:rPr>
-                                <w:lang w:val="el-GR"/>
-                              </w:rPr>
-                            </w:pPr>
-                          </w:p>
-                        </w:tc>
-                      </w:tr>
-                    </w:tbl>
-                    <w:p>
-                      <w:pPr>
-                        <w:rPr>
-                          <w:lang w:val="el-GR"/>
-                        </w:rPr>
-                      </w:pPr>
-                    </w:p>
-                  </w:txbxContent>
-                </v:textbox>
-                <w10:wrap anchorx="margin" anchory="margin"/>
-              </v:shape>
-            </w:pict>
-          </mc:Fallback>
-        </mc:AlternateContent>
-      </w:r>
-      <w:r>
-        <w:rPr>
           <w:rFonts w:cs="Arial"/>
           <w:lang w:val="el-GR"/>
         </w:rPr>
@@ -6001,9 +6045,6 @@
     <w:p>
       <w:pPr>
         <w:pStyle w:val="Heading2"/>
-        <w:rPr>
-          <w:lang w:val="el-GR"/>
-        </w:rPr>
       </w:pPr>
       <w:bookmarkStart w:id="2" w:name="_Toc197106788"/>
       <w:r>
@@ -6648,71 +6689,13 @@
     </w:p>
     <w:p>
       <w:pPr>
-        <w:rPr>
-          <w:rFonts w:cs="Arial"/>
-          <w:i/>
-          <w:iCs/>
-          <w:lang w:val="el-GR"/>
-        </w:rPr>
+        <w:pStyle w:val="Heading3"/>
       </w:pPr>
       <w:r>
         <w:rPr>
-          <w:rFonts w:cs="Arial"/>
-          <w:i/>
-          <w:iCs/>
-          <w:lang w:val="el-GR"/>
-        </w:rPr>
-        <w:t>Λευτεριά, Λευτεριά, σχίζει, δαγκάνει</w:t>
-      </w:r>
-      <w:r>
-        <w:rPr>
-          <w:rFonts w:cs="Arial"/>
-          <w:i/>
-          <w:iCs/>
-          <w:lang w:val="el-GR"/>
-        </w:rPr>
-        <w:br/>
-        <w:t>τους ουρανούς το στέμμα σου. Το φως σου,</w:t>
-      </w:r>
-      <w:r>
-        <w:rPr>
-          <w:rFonts w:cs="Arial"/>
-          <w:i/>
-          <w:iCs/>
-          <w:lang w:val="el-GR"/>
-        </w:rPr>
-        <w:br/>
-        <w:t>χωρίς να καίει, τυφλώνει το λαό σου.</w:t>
-      </w:r>
-      <w:r>
-        <w:rPr>
-          <w:rFonts w:cs="Arial"/>
-          <w:i/>
-          <w:iCs/>
-          <w:lang w:val="el-GR"/>
-        </w:rPr>
-        <w:br/>
-        <w:t>Πεταλούδες χρυσές οι Αμερικάνοι,</w:t>
-      </w:r>
-      <w:r>
-        <w:rPr>
-          <w:rFonts w:cs="Arial"/>
-          <w:i/>
-          <w:iCs/>
-          <w:lang w:val="el-GR"/>
-        </w:rPr>
-        <w:br/>
-        <w:t>λογαριάζουν πόσα δολάρια κάνει</w:t>
-      </w:r>
-      <w:r>
-        <w:rPr>
-          <w:rFonts w:cs="Arial"/>
-          <w:i/>
-          <w:iCs/>
-          <w:lang w:val="el-GR"/>
-        </w:rPr>
-        <w:br/>
-        <w:t>σήμερα το υπερούσιο* μέταλλό σου.</w:t>
+          <w:lang w:val="el-GR"/>
+        </w:rPr>
+        <w:t>Κείμενο:</w:t>
       </w:r>
     </w:p>
     <w:p>
@@ -6731,7 +6714,7 @@
           <w:iCs/>
           <w:lang w:val="el-GR"/>
         </w:rPr>
-        <w:t>Λευτεριά, Λευτεριά, θα σ’ αγοράσουν</w:t>
+        <w:t>Λευτεριά, Λευτεριά, σχίζει, δαγκάνει</w:t>
       </w:r>
       <w:r>
         <w:rPr>
@@ -6741,27 +6724,7 @@
           <w:lang w:val="el-GR"/>
         </w:rPr>
         <w:br/>
-        <w:t xml:space="preserve">έμποροι και </w:t>
-      </w:r>
-      <w:proofErr w:type="spellStart"/>
-      <w:r>
-        <w:rPr>
-          <w:rFonts w:cs="Arial"/>
-          <w:i/>
-          <w:iCs/>
-          <w:lang w:val="el-GR"/>
-        </w:rPr>
-        <w:t>κονσόρτσια</w:t>
-      </w:r>
-      <w:proofErr w:type="spellEnd"/>
-      <w:r>
-        <w:rPr>
-          <w:rFonts w:cs="Arial"/>
-          <w:i/>
-          <w:iCs/>
-          <w:lang w:val="el-GR"/>
-        </w:rPr>
-        <w:t>* κι εβραίοι.</w:t>
+        <w:t>τους ουρανούς το στέμμα σου. Το φως σου,</w:t>
       </w:r>
       <w:r>
         <w:rPr>
@@ -6771,7 +6734,7 @@
           <w:lang w:val="el-GR"/>
         </w:rPr>
         <w:br/>
-        <w:t>Είναι πολλά του αιώνος μας τα χρέη,</w:t>
+        <w:t>χωρίς να καίει, τυφλώνει το λαό σου.</w:t>
       </w:r>
       <w:r>
         <w:rPr>
@@ -6781,7 +6744,7 @@
           <w:lang w:val="el-GR"/>
         </w:rPr>
         <w:br/>
-        <w:t>πολλές οι αμαρτίες, που θα διαβάσουν</w:t>
+        <w:t>Πεταλούδες χρυσές οι Αμερικάνοι,</w:t>
       </w:r>
       <w:r>
         <w:rPr>
@@ -6791,7 +6754,7 @@
           <w:lang w:val="el-GR"/>
         </w:rPr>
         <w:br/>
-        <w:t>οι γενεές, όταν σε παρομοιάσουν</w:t>
+        <w:t>λογαριάζουν πόσα δολάρια κάνει</w:t>
       </w:r>
       <w:r>
         <w:rPr>
@@ -6801,53 +6764,142 @@
           <w:lang w:val="el-GR"/>
         </w:rPr>
         <w:br/>
-        <w:t xml:space="preserve">με το πορτρέτο του </w:t>
-      </w:r>
-      <w:proofErr w:type="spellStart"/>
-      <w:r>
-        <w:rPr>
-          <w:rFonts w:cs="Arial"/>
-          <w:i/>
-          <w:iCs/>
-          <w:lang w:val="el-GR"/>
-        </w:rPr>
-        <w:t>Dorian</w:t>
-      </w:r>
-      <w:proofErr w:type="spellEnd"/>
-      <w:r>
-        <w:rPr>
-          <w:rFonts w:cs="Arial"/>
-          <w:i/>
-          <w:iCs/>
-          <w:lang w:val="el-GR"/>
-        </w:rPr>
-        <w:t xml:space="preserve"> </w:t>
-      </w:r>
-      <w:proofErr w:type="spellStart"/>
-      <w:r>
-        <w:rPr>
-          <w:rFonts w:cs="Arial"/>
-          <w:i/>
-          <w:iCs/>
-          <w:lang w:val="el-GR"/>
-        </w:rPr>
-        <w:t>Gray</w:t>
-      </w:r>
-      <w:proofErr w:type="spellEnd"/>
-      <w:r>
-        <w:rPr>
-          <w:rFonts w:cs="Arial"/>
-          <w:i/>
-          <w:iCs/>
-          <w:lang w:val="el-GR"/>
-        </w:rPr>
-        <w:t>*.</w:t>
+        <w:t>σήμερα το υπερούσιο* μέταλλό σου.</w:t>
       </w:r>
     </w:p>
     <w:p>
       <w:pPr>
         <w:rPr>
           <w:rFonts w:cs="Arial"/>
+          <w:i/>
+          <w:iCs/>
+          <w:lang w:val="el-GR"/>
+        </w:rPr>
+      </w:pPr>
+      <w:r>
+        <w:rPr>
+          <w:rFonts w:cs="Arial"/>
+          <w:i/>
+          <w:iCs/>
+          <w:lang w:val="el-GR"/>
+        </w:rPr>
+        <w:t>Λευτεριά, Λευτεριά, θα σ’ αγοράσουν</w:t>
+      </w:r>
+      <w:r>
+        <w:rPr>
+          <w:rFonts w:cs="Arial"/>
+          <w:i/>
+          <w:iCs/>
+          <w:lang w:val="el-GR"/>
+        </w:rPr>
+        <w:br/>
+        <w:t xml:space="preserve">έμποροι και </w:t>
+      </w:r>
+      <w:proofErr w:type="spellStart"/>
+      <w:r>
+        <w:rPr>
+          <w:rFonts w:cs="Arial"/>
+          <w:i/>
+          <w:iCs/>
+          <w:lang w:val="el-GR"/>
+        </w:rPr>
+        <w:t>κονσόρτσια</w:t>
+      </w:r>
+      <w:proofErr w:type="spellEnd"/>
+      <w:r>
+        <w:rPr>
+          <w:rFonts w:cs="Arial"/>
+          <w:i/>
+          <w:iCs/>
+          <w:lang w:val="el-GR"/>
+        </w:rPr>
+        <w:t>* κι εβραίοι.</w:t>
+      </w:r>
+      <w:r>
+        <w:rPr>
+          <w:rFonts w:cs="Arial"/>
+          <w:i/>
+          <w:iCs/>
+          <w:lang w:val="el-GR"/>
+        </w:rPr>
+        <w:br/>
+        <w:t>Είναι πολλά του αιώνος μας τα χρέη,</w:t>
+      </w:r>
+      <w:r>
+        <w:rPr>
+          <w:rFonts w:cs="Arial"/>
+          <w:i/>
+          <w:iCs/>
+          <w:lang w:val="el-GR"/>
+        </w:rPr>
+        <w:br/>
+        <w:t>πολλές οι αμαρτίες, που θα διαβάσουν</w:t>
+      </w:r>
+      <w:r>
+        <w:rPr>
+          <w:rFonts w:cs="Arial"/>
+          <w:i/>
+          <w:iCs/>
+          <w:lang w:val="el-GR"/>
+        </w:rPr>
+        <w:br/>
+        <w:t>οι γενεές, όταν σε παρομοιάσουν</w:t>
+      </w:r>
+      <w:r>
+        <w:rPr>
+          <w:rFonts w:cs="Arial"/>
+          <w:i/>
+          <w:iCs/>
+          <w:lang w:val="el-GR"/>
+        </w:rPr>
+        <w:br/>
+        <w:t xml:space="preserve">με το πορτρέτο του </w:t>
+      </w:r>
+      <w:proofErr w:type="spellStart"/>
+      <w:r>
+        <w:rPr>
+          <w:rFonts w:cs="Arial"/>
+          <w:i/>
+          <w:iCs/>
+          <w:lang w:val="el-GR"/>
+        </w:rPr>
+        <w:t>Dorian</w:t>
+      </w:r>
+      <w:proofErr w:type="spellEnd"/>
+      <w:r>
+        <w:rPr>
+          <w:rFonts w:cs="Arial"/>
+          <w:i/>
+          <w:iCs/>
+          <w:lang w:val="el-GR"/>
+        </w:rPr>
+        <w:t xml:space="preserve"> </w:t>
+      </w:r>
+      <w:proofErr w:type="spellStart"/>
+      <w:r>
+        <w:rPr>
+          <w:rFonts w:cs="Arial"/>
+          <w:i/>
+          <w:iCs/>
+          <w:lang w:val="el-GR"/>
+        </w:rPr>
+        <w:t>Gray</w:t>
+      </w:r>
+      <w:proofErr w:type="spellEnd"/>
+      <w:r>
+        <w:rPr>
+          <w:rFonts w:cs="Arial"/>
+          <w:i/>
+          <w:iCs/>
+          <w:lang w:val="el-GR"/>
+        </w:rPr>
+        <w:t>*.</w:t>
+      </w:r>
+    </w:p>
+    <w:p>
+      <w:pPr>
+        <w:rPr>
+          <w:rFonts w:cs="Arial"/>
           <w:lang w:val="el-GR"/>
         </w:rPr>
       </w:pPr>
@@ -6937,6 +6989,44 @@
         </w:rPr>
         <w:t xml:space="preserve"> </w:t>
       </w:r>
+    </w:p>
+    <w:p>
+      <w:pPr>
+        <w:rPr>
+          <w:rFonts w:cs="Arial"/>
+          <w:lang w:val="el-GR"/>
+        </w:rPr>
+      </w:pPr>
+      <w:r>
+        <w:rPr>
+          <w:rFonts w:cs="Arial"/>
+          <w:lang w:val="el-GR"/>
+        </w:rPr>
+        <w:br w:type="page"/>
+      </w:r>
+    </w:p>
+    <w:p>
+      <w:pPr>
+        <w:pStyle w:val="Heading3"/>
+        <w:rPr>
+          <w:lang w:val="el-GR"/>
+        </w:rPr>
+      </w:pPr>
+      <w:r>
+        <w:rPr>
+          <w:lang w:val="el-GR"/>
+        </w:rPr>
+        <w:lastRenderedPageBreak/>
+        <w:t>Σημειώσεις:</w:t>
+      </w:r>
+    </w:p>
+    <w:p>
+      <w:pPr>
+        <w:rPr>
+          <w:rFonts w:cs="Arial"/>
+          <w:lang w:val="el-GR"/>
+        </w:rPr>
+      </w:pPr>
       <w:r>
         <w:rPr>
           <w:rFonts w:cs="Arial"/>
@@ -6948,9 +7038,6 @@
     <w:p>
       <w:pPr>
         <w:pStyle w:val="Heading2"/>
-        <w:rPr>
-          <w:lang w:val="el-GR"/>
-        </w:rPr>
       </w:pPr>
       <w:bookmarkStart w:id="3" w:name="_Toc197106789"/>
       <w:r>
@@ -7347,423 +7434,43 @@
     </w:p>
     <w:p>
       <w:pPr>
-        <w:rPr>
-          <w:b/>
-          <w:bCs/>
-          <w:i/>
-          <w:iCs/>
-          <w:lang w:val="el-GR"/>
-        </w:rPr>
+        <w:pStyle w:val="Heading3"/>
       </w:pPr>
       <w:r>
         <w:rPr>
-          <w:b/>
-          <w:bCs/>
-          <w:i/>
-          <w:iCs/>
-          <w:lang w:val="el-GR"/>
-        </w:rPr>
-        <w:t xml:space="preserve">Απόσπασμα </w:t>
-      </w:r>
-      <w:r>
-        <w:rPr>
-          <w:b/>
-          <w:bCs/>
-          <w:i/>
-          <w:iCs/>
-        </w:rPr>
-        <w:t>III</w:t>
+          <w:lang w:val="el-GR"/>
+        </w:rPr>
+        <w:t>Κείμενο:</w:t>
       </w:r>
     </w:p>
     <w:p>
       <w:pPr>
         <w:rPr>
-          <w:rFonts w:cs="Arial"/>
+          <w:b/>
+          <w:bCs/>
+          <w:i/>
+          <w:iCs/>
           <w:lang w:val="el-GR"/>
         </w:rPr>
       </w:pPr>
       <w:r>
         <w:rPr>
-          <w:rFonts w:cs="Arial"/>
-          <w:lang w:val="el-GR"/>
-        </w:rPr>
-        <w:t xml:space="preserve">[...] </w:t>
-      </w:r>
-      <w:r>
-        <w:rPr>
-          <w:rFonts w:cs="Arial"/>
-          <w:i/>
-          <w:iCs/>
-          <w:lang w:val="el-GR"/>
-        </w:rPr>
-        <w:t xml:space="preserve">Ξέρουμε πως αυτό το σκελετωμένο τοπίο </w:t>
-      </w:r>
-      <w:r>
-        <w:rPr>
-          <w:rFonts w:cs="Arial"/>
-          <w:i/>
-          <w:iCs/>
-          <w:lang w:val="el-GR"/>
-        </w:rPr>
-        <w:br/>
-        <w:t xml:space="preserve">είναι δικό μας. </w:t>
-      </w:r>
-      <w:r>
-        <w:rPr>
-          <w:rFonts w:cs="Arial"/>
-          <w:i/>
-          <w:iCs/>
-          <w:lang w:val="el-GR"/>
-        </w:rPr>
-        <w:br/>
-        <w:t xml:space="preserve">Ξέρουμε πως αυτό το χωματένιο φτωχόσπιτο </w:t>
-      </w:r>
-      <w:r>
-        <w:rPr>
-          <w:rFonts w:cs="Arial"/>
-          <w:i/>
-          <w:iCs/>
-          <w:lang w:val="el-GR"/>
-        </w:rPr>
-        <w:br/>
-        <w:t xml:space="preserve">αυτές οι γονατισμένες φραγκοσυκιές </w:t>
-      </w:r>
-      <w:r>
-        <w:rPr>
-          <w:rFonts w:cs="Arial"/>
-          <w:i/>
-          <w:iCs/>
-          <w:lang w:val="el-GR"/>
-        </w:rPr>
-        <w:br/>
-        <w:t>με τη σκόνη στα φύλλα τους, με τις σαύρες στα πόδια τους,</w:t>
-      </w:r>
-      <w:r>
-        <w:rPr>
-          <w:rFonts w:cs="Arial"/>
-          <w:lang w:val="el-GR"/>
-        </w:rPr>
-        <w:t xml:space="preserve"> </w:t>
-      </w:r>
-      <w:r>
-        <w:rPr>
-          <w:rFonts w:cs="Arial"/>
-          <w:lang w:val="el-GR"/>
-        </w:rPr>
-        <w:tab/>
-      </w:r>
-      <w:r>
-        <w:rPr>
-          <w:rFonts w:cs="Arial"/>
-          <w:lang w:val="el-GR"/>
-        </w:rPr>
-        <w:tab/>
-      </w:r>
-      <w:r>
-        <w:rPr>
-          <w:rFonts w:cs="Arial"/>
-          <w:lang w:val="el-GR"/>
-        </w:rPr>
-        <w:tab/>
-      </w:r>
-      <w:r>
-        <w:rPr>
-          <w:rFonts w:cs="Arial"/>
-          <w:sz w:val="20"/>
-          <w:szCs w:val="20"/>
-          <w:lang w:val="el-GR"/>
-        </w:rPr>
-        <w:t>5</w:t>
-      </w:r>
-      <w:r>
-        <w:rPr>
-          <w:rFonts w:cs="Arial"/>
-          <w:lang w:val="el-GR"/>
-        </w:rPr>
-        <w:br/>
-      </w:r>
-      <w:r>
-        <w:rPr>
-          <w:rFonts w:cs="Arial"/>
-          <w:i/>
-          <w:iCs/>
-          <w:lang w:val="el-GR"/>
-        </w:rPr>
-        <w:t xml:space="preserve">είναι δικά μας. </w:t>
-      </w:r>
-      <w:r>
-        <w:rPr>
-          <w:rFonts w:cs="Arial"/>
-          <w:i/>
-          <w:iCs/>
-          <w:lang w:val="el-GR"/>
-        </w:rPr>
-        <w:br/>
-        <w:t>Αυτό το μοναχικό κυπαρίσσι</w:t>
-      </w:r>
-      <w:r>
-        <w:rPr>
-          <w:rFonts w:cs="Arial"/>
-          <w:i/>
-          <w:iCs/>
-          <w:lang w:val="el-GR"/>
-        </w:rPr>
-        <w:br/>
-        <w:t xml:space="preserve">σα δωρική κολόνα μέσα στου κάμπου τη γυμνότητα </w:t>
-      </w:r>
-      <w:r>
-        <w:rPr>
-          <w:rFonts w:cs="Arial"/>
-          <w:i/>
-          <w:iCs/>
-          <w:lang w:val="el-GR"/>
-        </w:rPr>
-        <w:br/>
-        <w:t>αυτές οι λεύκες, ωσάν πράσινες κραυγές</w:t>
-      </w:r>
-      <w:r>
-        <w:rPr>
-          <w:rFonts w:cs="Arial"/>
-          <w:i/>
-          <w:iCs/>
-          <w:lang w:val="el-GR"/>
-        </w:rPr>
-        <w:br/>
-        <w:t xml:space="preserve">κάτω απ’ τον </w:t>
-      </w:r>
-      <w:proofErr w:type="spellStart"/>
-      <w:r>
-        <w:rPr>
-          <w:rFonts w:cs="Arial"/>
-          <w:i/>
-          <w:iCs/>
-          <w:lang w:val="el-GR"/>
-        </w:rPr>
-        <w:t>άσπρον</w:t>
-      </w:r>
-      <w:proofErr w:type="spellEnd"/>
-      <w:r>
-        <w:rPr>
-          <w:rFonts w:cs="Arial"/>
-          <w:i/>
-          <w:iCs/>
-          <w:lang w:val="el-GR"/>
-        </w:rPr>
-        <w:t xml:space="preserve"> ήλιο</w:t>
-      </w:r>
-      <w:r>
-        <w:rPr>
-          <w:rFonts w:cs="Arial"/>
-          <w:lang w:val="el-GR"/>
-        </w:rPr>
-        <w:tab/>
-      </w:r>
-      <w:r>
-        <w:rPr>
-          <w:rFonts w:cs="Arial"/>
-          <w:lang w:val="el-GR"/>
-        </w:rPr>
-        <w:tab/>
-      </w:r>
-      <w:r>
-        <w:rPr>
-          <w:rFonts w:cs="Arial"/>
-          <w:lang w:val="el-GR"/>
-        </w:rPr>
-        <w:tab/>
-      </w:r>
-      <w:r>
-        <w:rPr>
-          <w:rFonts w:cs="Arial"/>
-          <w:lang w:val="el-GR"/>
-        </w:rPr>
-        <w:tab/>
-      </w:r>
-      <w:r>
-        <w:rPr>
-          <w:rFonts w:cs="Arial"/>
-          <w:lang w:val="el-GR"/>
-        </w:rPr>
-        <w:tab/>
-      </w:r>
-      <w:r>
-        <w:rPr>
-          <w:rFonts w:cs="Arial"/>
-          <w:lang w:val="el-GR"/>
-        </w:rPr>
-        <w:tab/>
-      </w:r>
-      <w:r>
-        <w:rPr>
-          <w:rFonts w:cs="Arial"/>
-          <w:lang w:val="el-GR"/>
-        </w:rPr>
-        <w:tab/>
-      </w:r>
-      <w:r>
-        <w:rPr>
-          <w:rFonts w:cs="Arial"/>
-          <w:sz w:val="20"/>
-          <w:szCs w:val="20"/>
-          <w:lang w:val="el-GR"/>
-        </w:rPr>
-        <w:t>10</w:t>
-      </w:r>
-      <w:r>
-        <w:rPr>
-          <w:rFonts w:cs="Arial"/>
-          <w:lang w:val="el-GR"/>
-        </w:rPr>
-        <w:br/>
-      </w:r>
-      <w:r>
-        <w:rPr>
-          <w:rFonts w:cs="Arial"/>
-          <w:i/>
-          <w:iCs/>
-          <w:lang w:val="el-GR"/>
-        </w:rPr>
-        <w:t xml:space="preserve">ωσάν ποτάμια κάθετα </w:t>
-      </w:r>
-      <w:proofErr w:type="spellStart"/>
-      <w:r>
-        <w:rPr>
-          <w:rFonts w:cs="Arial"/>
-          <w:i/>
-          <w:iCs/>
-          <w:lang w:val="el-GR"/>
-        </w:rPr>
-        <w:t>μεσ</w:t>
-      </w:r>
-      <w:proofErr w:type="spellEnd"/>
-      <w:r>
-        <w:rPr>
-          <w:rFonts w:cs="Arial"/>
-          <w:i/>
-          <w:iCs/>
-          <w:lang w:val="el-GR"/>
-        </w:rPr>
-        <w:t>’ στο φρυγμένο* αγέρα</w:t>
-      </w:r>
-      <w:r>
-        <w:rPr>
-          <w:rFonts w:cs="Arial"/>
-          <w:i/>
-          <w:iCs/>
-          <w:lang w:val="el-GR"/>
-        </w:rPr>
-        <w:br/>
-        <w:t xml:space="preserve">αυτή η κάππαρη που αρπάχτηκε στο φρύδι του </w:t>
-      </w:r>
-      <w:proofErr w:type="spellStart"/>
-      <w:r>
-        <w:rPr>
-          <w:rFonts w:cs="Arial"/>
-          <w:i/>
-          <w:iCs/>
-          <w:lang w:val="el-GR"/>
-        </w:rPr>
-        <w:t>εγκρεμού</w:t>
-      </w:r>
-      <w:proofErr w:type="spellEnd"/>
-      <w:r>
-        <w:rPr>
-          <w:rFonts w:cs="Arial"/>
-          <w:i/>
-          <w:iCs/>
-          <w:lang w:val="el-GR"/>
-        </w:rPr>
-        <w:t xml:space="preserve"> σαν τρομαγμένη </w:t>
-      </w:r>
-      <w:r>
-        <w:rPr>
-          <w:rFonts w:cs="Arial"/>
-          <w:i/>
-          <w:iCs/>
-          <w:lang w:val="el-GR"/>
-        </w:rPr>
-        <w:br/>
-        <w:t>αυτά τα χώματα τ’ αχαμνά*</w:t>
-      </w:r>
-      <w:r>
-        <w:rPr>
-          <w:rFonts w:cs="Arial"/>
-          <w:i/>
-          <w:iCs/>
-          <w:lang w:val="el-GR"/>
-        </w:rPr>
-        <w:br/>
-        <w:t>αυτοί οι ξεροπόταμοι που ακινητούνε πετρωμένοι</w:t>
-      </w:r>
-      <w:r>
-        <w:rPr>
-          <w:rFonts w:cs="Arial"/>
-          <w:lang w:val="el-GR"/>
-        </w:rPr>
-        <w:tab/>
-      </w:r>
-      <w:r>
-        <w:rPr>
-          <w:rFonts w:cs="Arial"/>
-          <w:lang w:val="el-GR"/>
-        </w:rPr>
-        <w:tab/>
-      </w:r>
-      <w:r>
-        <w:rPr>
-          <w:rFonts w:cs="Arial"/>
-          <w:lang w:val="el-GR"/>
-        </w:rPr>
-        <w:tab/>
-      </w:r>
-      <w:r>
-        <w:rPr>
-          <w:rFonts w:cs="Arial"/>
-          <w:lang w:val="el-GR"/>
-        </w:rPr>
-        <w:tab/>
-      </w:r>
-      <w:r>
-        <w:rPr>
-          <w:rFonts w:cs="Arial"/>
-          <w:sz w:val="20"/>
-          <w:szCs w:val="20"/>
-          <w:lang w:val="el-GR"/>
-        </w:rPr>
-        <w:t>15</w:t>
-      </w:r>
-      <w:r>
-        <w:rPr>
-          <w:rFonts w:cs="Arial"/>
-          <w:lang w:val="el-GR"/>
-        </w:rPr>
-        <w:br/>
-      </w:r>
-      <w:r>
-        <w:rPr>
-          <w:rFonts w:cs="Arial"/>
-          <w:i/>
-          <w:iCs/>
-          <w:lang w:val="el-GR"/>
-        </w:rPr>
-        <w:t xml:space="preserve">έρημοι μέσα στις μεγάλες ερημιές </w:t>
-      </w:r>
-      <w:r>
-        <w:rPr>
-          <w:rFonts w:cs="Arial"/>
-          <w:i/>
-          <w:iCs/>
-          <w:lang w:val="el-GR"/>
-        </w:rPr>
-        <w:br/>
-        <w:t xml:space="preserve">είναι δικά μας. </w:t>
-      </w:r>
-      <w:r>
-        <w:rPr>
-          <w:rFonts w:cs="Arial"/>
-          <w:lang w:val="el-GR"/>
-        </w:rPr>
-        <w:t>[...]</w:t>
+          <w:b/>
+          <w:bCs/>
+          <w:i/>
+          <w:iCs/>
+          <w:lang w:val="el-GR"/>
+        </w:rPr>
+        <w:t xml:space="preserve">Απόσπασμα </w:t>
+      </w:r>
+      <w:r>
+        <w:rPr>
+          <w:b/>
+          <w:bCs/>
+          <w:i/>
+          <w:iCs/>
+        </w:rPr>
+        <w:t>III</w:t>
       </w:r>
     </w:p>
     <w:p>
@@ -7778,44 +7485,405 @@
           <w:rFonts w:cs="Arial"/>
           <w:lang w:val="el-GR"/>
         </w:rPr>
-        <w:br w:type="page"/>
+        <w:t xml:space="preserve">[...] </w:t>
+      </w:r>
+      <w:r>
+        <w:rPr>
+          <w:rFonts w:cs="Arial"/>
+          <w:i/>
+          <w:iCs/>
+          <w:lang w:val="el-GR"/>
+        </w:rPr>
+        <w:t xml:space="preserve">Ξέρουμε πως αυτό το σκελετωμένο τοπίο </w:t>
+      </w:r>
+      <w:r>
+        <w:rPr>
+          <w:rFonts w:cs="Arial"/>
+          <w:i/>
+          <w:iCs/>
+          <w:lang w:val="el-GR"/>
+        </w:rPr>
+        <w:br/>
+        <w:t>είναι δικό μας.</w:t>
+      </w:r>
+      <w:r>
+        <w:rPr>
+          <w:rFonts w:cs="Arial"/>
+          <w:i/>
+          <w:iCs/>
+          <w:lang w:val="el-GR"/>
+        </w:rPr>
+        <w:br/>
+        <w:t xml:space="preserve">Ξέρουμε πως αυτό το χωματένιο φτωχόσπιτο </w:t>
+      </w:r>
+      <w:r>
+        <w:rPr>
+          <w:rFonts w:cs="Arial"/>
+          <w:i/>
+          <w:iCs/>
+          <w:lang w:val="el-GR"/>
+        </w:rPr>
+        <w:br/>
+        <w:t xml:space="preserve">αυτές οι γονατισμένες φραγκοσυκιές </w:t>
+      </w:r>
+      <w:r>
+        <w:rPr>
+          <w:rFonts w:cs="Arial"/>
+          <w:i/>
+          <w:iCs/>
+          <w:lang w:val="el-GR"/>
+        </w:rPr>
+        <w:br/>
+        <w:t>με τη σκόνη στα φύλλα τους, με τις σαύρες στα πόδια τους,</w:t>
+      </w:r>
+      <w:r>
+        <w:rPr>
+          <w:rFonts w:cs="Arial"/>
+          <w:lang w:val="el-GR"/>
+        </w:rPr>
+        <w:t xml:space="preserve"> </w:t>
+      </w:r>
+      <w:r>
+        <w:rPr>
+          <w:rFonts w:cs="Arial"/>
+          <w:lang w:val="el-GR"/>
+        </w:rPr>
+        <w:tab/>
+      </w:r>
+      <w:r>
+        <w:rPr>
+          <w:rFonts w:cs="Arial"/>
+          <w:lang w:val="el-GR"/>
+        </w:rPr>
+        <w:tab/>
+      </w:r>
+      <w:r>
+        <w:rPr>
+          <w:rFonts w:cs="Arial"/>
+          <w:lang w:val="el-GR"/>
+        </w:rPr>
+        <w:tab/>
+      </w:r>
+      <w:r>
+        <w:rPr>
+          <w:rFonts w:cs="Arial"/>
+          <w:sz w:val="20"/>
+          <w:szCs w:val="20"/>
+          <w:lang w:val="el-GR"/>
+        </w:rPr>
+        <w:t>5</w:t>
+      </w:r>
+      <w:r>
+        <w:rPr>
+          <w:rFonts w:cs="Arial"/>
+          <w:lang w:val="el-GR"/>
+        </w:rPr>
+        <w:br/>
+      </w:r>
+      <w:r>
+        <w:rPr>
+          <w:rFonts w:cs="Arial"/>
+          <w:i/>
+          <w:iCs/>
+          <w:lang w:val="el-GR"/>
+        </w:rPr>
+        <w:t xml:space="preserve">είναι δικά μας. </w:t>
+      </w:r>
+      <w:r>
+        <w:rPr>
+          <w:rFonts w:cs="Arial"/>
+          <w:i/>
+          <w:iCs/>
+          <w:lang w:val="el-GR"/>
+        </w:rPr>
+        <w:br/>
+        <w:t>Αυτό το μοναχικό κυπαρίσσι</w:t>
+      </w:r>
+      <w:r>
+        <w:rPr>
+          <w:rFonts w:cs="Arial"/>
+          <w:i/>
+          <w:iCs/>
+          <w:lang w:val="el-GR"/>
+        </w:rPr>
+        <w:br/>
+        <w:t xml:space="preserve">σα δωρική κολόνα μέσα στου κάμπου τη γυμνότητα </w:t>
+      </w:r>
+      <w:r>
+        <w:rPr>
+          <w:rFonts w:cs="Arial"/>
+          <w:i/>
+          <w:iCs/>
+          <w:lang w:val="el-GR"/>
+        </w:rPr>
+        <w:br/>
+        <w:t>αυτές οι λεύκες, ωσάν πράσινες κραυγές</w:t>
+      </w:r>
+      <w:r>
+        <w:rPr>
+          <w:rFonts w:cs="Arial"/>
+          <w:i/>
+          <w:iCs/>
+          <w:lang w:val="el-GR"/>
+        </w:rPr>
+        <w:br/>
+        <w:t xml:space="preserve">κάτω απ’ τον </w:t>
+      </w:r>
+      <w:proofErr w:type="spellStart"/>
+      <w:r>
+        <w:rPr>
+          <w:rFonts w:cs="Arial"/>
+          <w:i/>
+          <w:iCs/>
+          <w:lang w:val="el-GR"/>
+        </w:rPr>
+        <w:t>άσπρον</w:t>
+      </w:r>
+      <w:proofErr w:type="spellEnd"/>
+      <w:r>
+        <w:rPr>
+          <w:rFonts w:cs="Arial"/>
+          <w:i/>
+          <w:iCs/>
+          <w:lang w:val="el-GR"/>
+        </w:rPr>
+        <w:t xml:space="preserve"> ήλιο</w:t>
+      </w:r>
+      <w:r>
+        <w:rPr>
+          <w:rFonts w:cs="Arial"/>
+          <w:lang w:val="el-GR"/>
+        </w:rPr>
+        <w:tab/>
+      </w:r>
+      <w:r>
+        <w:rPr>
+          <w:rFonts w:cs="Arial"/>
+          <w:lang w:val="el-GR"/>
+        </w:rPr>
+        <w:tab/>
+      </w:r>
+      <w:r>
+        <w:rPr>
+          <w:rFonts w:cs="Arial"/>
+          <w:lang w:val="el-GR"/>
+        </w:rPr>
+        <w:tab/>
+      </w:r>
+      <w:r>
+        <w:rPr>
+          <w:rFonts w:cs="Arial"/>
+          <w:lang w:val="el-GR"/>
+        </w:rPr>
+        <w:tab/>
+      </w:r>
+      <w:r>
+        <w:rPr>
+          <w:rFonts w:cs="Arial"/>
+          <w:lang w:val="el-GR"/>
+        </w:rPr>
+        <w:tab/>
+      </w:r>
+      <w:r>
+        <w:rPr>
+          <w:rFonts w:cs="Arial"/>
+          <w:lang w:val="el-GR"/>
+        </w:rPr>
+        <w:tab/>
+      </w:r>
+      <w:r>
+        <w:rPr>
+          <w:rFonts w:cs="Arial"/>
+          <w:lang w:val="el-GR"/>
+        </w:rPr>
+        <w:tab/>
+      </w:r>
+      <w:r>
+        <w:rPr>
+          <w:rFonts w:cs="Arial"/>
+          <w:sz w:val="20"/>
+          <w:szCs w:val="20"/>
+          <w:lang w:val="el-GR"/>
+        </w:rPr>
+        <w:t>10</w:t>
+      </w:r>
+      <w:r>
+        <w:rPr>
+          <w:rFonts w:cs="Arial"/>
+          <w:lang w:val="el-GR"/>
+        </w:rPr>
+        <w:br/>
+      </w:r>
+      <w:r>
+        <w:rPr>
+          <w:rFonts w:cs="Arial"/>
+          <w:i/>
+          <w:iCs/>
+          <w:lang w:val="el-GR"/>
+        </w:rPr>
+        <w:t xml:space="preserve">ωσάν ποτάμια κάθετα </w:t>
+      </w:r>
+      <w:proofErr w:type="spellStart"/>
+      <w:r>
+        <w:rPr>
+          <w:rFonts w:cs="Arial"/>
+          <w:i/>
+          <w:iCs/>
+          <w:lang w:val="el-GR"/>
+        </w:rPr>
+        <w:t>μεσ</w:t>
+      </w:r>
+      <w:proofErr w:type="spellEnd"/>
+      <w:r>
+        <w:rPr>
+          <w:rFonts w:cs="Arial"/>
+          <w:i/>
+          <w:iCs/>
+          <w:lang w:val="el-GR"/>
+        </w:rPr>
+        <w:t>’ στο φρυγμένο* αγέρα</w:t>
+      </w:r>
+      <w:r>
+        <w:rPr>
+          <w:rFonts w:cs="Arial"/>
+          <w:i/>
+          <w:iCs/>
+          <w:lang w:val="el-GR"/>
+        </w:rPr>
+        <w:br/>
+        <w:t xml:space="preserve">αυτή η κάππαρη που αρπάχτηκε στο φρύδι του </w:t>
+      </w:r>
+      <w:proofErr w:type="spellStart"/>
+      <w:r>
+        <w:rPr>
+          <w:rFonts w:cs="Arial"/>
+          <w:i/>
+          <w:iCs/>
+          <w:lang w:val="el-GR"/>
+        </w:rPr>
+        <w:t>εγκρεμού</w:t>
+      </w:r>
+      <w:proofErr w:type="spellEnd"/>
+      <w:r>
+        <w:rPr>
+          <w:rFonts w:cs="Arial"/>
+          <w:i/>
+          <w:iCs/>
+          <w:lang w:val="el-GR"/>
+        </w:rPr>
+        <w:t xml:space="preserve"> σαν τρομαγμένη </w:t>
+      </w:r>
+      <w:r>
+        <w:rPr>
+          <w:rFonts w:cs="Arial"/>
+          <w:i/>
+          <w:iCs/>
+          <w:lang w:val="el-GR"/>
+        </w:rPr>
+        <w:br/>
+        <w:t>αυτά τα χώματα τ’ αχαμνά*</w:t>
+      </w:r>
+      <w:r>
+        <w:rPr>
+          <w:rFonts w:cs="Arial"/>
+          <w:i/>
+          <w:iCs/>
+          <w:lang w:val="el-GR"/>
+        </w:rPr>
+        <w:br/>
+        <w:t>αυτοί οι ξεροπόταμοι που ακινητούνε πετρωμένοι</w:t>
+      </w:r>
+      <w:r>
+        <w:rPr>
+          <w:rFonts w:cs="Arial"/>
+          <w:lang w:val="el-GR"/>
+        </w:rPr>
+        <w:tab/>
+      </w:r>
+      <w:r>
+        <w:rPr>
+          <w:rFonts w:cs="Arial"/>
+          <w:lang w:val="el-GR"/>
+        </w:rPr>
+        <w:tab/>
+      </w:r>
+      <w:r>
+        <w:rPr>
+          <w:rFonts w:cs="Arial"/>
+          <w:lang w:val="el-GR"/>
+        </w:rPr>
+        <w:tab/>
+      </w:r>
+      <w:r>
+        <w:rPr>
+          <w:rFonts w:cs="Arial"/>
+          <w:lang w:val="el-GR"/>
+        </w:rPr>
+        <w:tab/>
+      </w:r>
+      <w:r>
+        <w:rPr>
+          <w:rFonts w:cs="Arial"/>
+          <w:sz w:val="20"/>
+          <w:szCs w:val="20"/>
+          <w:lang w:val="el-GR"/>
+        </w:rPr>
+        <w:t>15</w:t>
+      </w:r>
+      <w:r>
+        <w:rPr>
+          <w:rFonts w:cs="Arial"/>
+          <w:lang w:val="el-GR"/>
+        </w:rPr>
+        <w:br/>
+      </w:r>
+      <w:r>
+        <w:rPr>
+          <w:rFonts w:cs="Arial"/>
+          <w:i/>
+          <w:iCs/>
+          <w:lang w:val="el-GR"/>
+        </w:rPr>
+        <w:t xml:space="preserve">έρημοι μέσα στις μεγάλες ερημιές </w:t>
+      </w:r>
+      <w:r>
+        <w:rPr>
+          <w:rFonts w:cs="Arial"/>
+          <w:i/>
+          <w:iCs/>
+          <w:lang w:val="el-GR"/>
+        </w:rPr>
+        <w:br/>
+        <w:t xml:space="preserve">είναι δικά μας. </w:t>
+      </w:r>
+      <w:r>
+        <w:rPr>
+          <w:rFonts w:cs="Arial"/>
+          <w:lang w:val="el-GR"/>
+        </w:rPr>
+        <w:t>[...]</w:t>
       </w:r>
     </w:p>
     <w:p>
       <w:pPr>
-        <w:rPr>
-          <w:b/>
-          <w:bCs/>
-          <w:i/>
-          <w:iCs/>
+        <w:pStyle w:val="Heading3"/>
+        <w:rPr>
           <w:lang w:val="el-GR"/>
         </w:rPr>
       </w:pPr>
       <w:r>
         <w:rPr>
-          <w:b/>
-          <w:bCs/>
-          <w:i/>
-          <w:iCs/>
-          <w:lang w:val="el-GR"/>
-        </w:rPr>
-        <w:lastRenderedPageBreak/>
-        <w:t xml:space="preserve">Απόσπασμα </w:t>
-      </w:r>
-      <w:r>
-        <w:rPr>
-          <w:b/>
-          <w:bCs/>
-          <w:i/>
-          <w:iCs/>
-        </w:rPr>
-        <w:t>IV</w:t>
+          <w:rFonts w:cs="Arial"/>
+          <w:lang w:val="el-GR"/>
+        </w:rPr>
+        <w:br w:type="page"/>
       </w:r>
     </w:p>
     <w:p>
       <w:pPr>
         <w:rPr>
-          <w:rFonts w:cs="Arial"/>
+          <w:b/>
+          <w:bCs/>
           <w:i/>
           <w:iCs/>
           <w:lang w:val="el-GR"/>
@@ -7823,163 +7891,23 @@
       </w:pPr>
       <w:r>
         <w:rPr>
-          <w:rFonts w:cs="Arial"/>
-          <w:lang w:val="el-GR"/>
-        </w:rPr>
-        <w:t xml:space="preserve">[...] </w:t>
-      </w:r>
-      <w:r>
-        <w:rPr>
-          <w:rFonts w:cs="Arial"/>
-          <w:i/>
-          <w:iCs/>
-          <w:lang w:val="el-GR"/>
-        </w:rPr>
-        <w:t>Τραγουδώ, τραγουδώ το νησί μου</w:t>
-      </w:r>
-      <w:r>
-        <w:rPr>
-          <w:rFonts w:cs="Arial"/>
-          <w:i/>
-          <w:iCs/>
-          <w:lang w:val="el-GR"/>
-        </w:rPr>
-        <w:br/>
-        <w:t xml:space="preserve">που ’ναι τόσο μικρό για να </w:t>
-      </w:r>
-      <w:proofErr w:type="spellStart"/>
-      <w:r>
-        <w:rPr>
-          <w:rFonts w:cs="Arial"/>
-          <w:i/>
-          <w:iCs/>
-          <w:lang w:val="el-GR"/>
-        </w:rPr>
-        <w:t>μπόρει</w:t>
-      </w:r>
-      <w:proofErr w:type="spellEnd"/>
-      <w:r>
-        <w:rPr>
-          <w:rFonts w:cs="Arial"/>
-          <w:i/>
-          <w:iCs/>
-          <w:lang w:val="el-GR"/>
-        </w:rPr>
-        <w:br/>
-        <w:t>σαν πουλί να χωρέσει στη χούφτα μου.</w:t>
-      </w:r>
-      <w:r>
-        <w:rPr>
-          <w:rFonts w:cs="Arial"/>
-          <w:lang w:val="el-GR"/>
-        </w:rPr>
-        <w:br/>
-      </w:r>
-      <w:r>
-        <w:rPr>
-          <w:rFonts w:cs="Arial"/>
-          <w:i/>
-          <w:iCs/>
-          <w:lang w:val="el-GR"/>
-        </w:rPr>
-        <w:t xml:space="preserve">Που ’ναι τόσο μεγάλο, να </w:t>
-      </w:r>
-      <w:proofErr w:type="spellStart"/>
-      <w:r>
-        <w:rPr>
-          <w:rFonts w:cs="Arial"/>
-          <w:i/>
-          <w:iCs/>
-          <w:lang w:val="el-GR"/>
-        </w:rPr>
-        <w:t>μπόρει</w:t>
-      </w:r>
-      <w:proofErr w:type="spellEnd"/>
-      <w:r>
-        <w:rPr>
-          <w:rFonts w:cs="Arial"/>
-          <w:i/>
-          <w:iCs/>
-          <w:lang w:val="el-GR"/>
-        </w:rPr>
-        <w:br/>
-        <w:t>να χωρά την ακέρια ανθρωπότητα</w:t>
-      </w:r>
-      <w:r>
-        <w:rPr>
-          <w:rFonts w:cs="Arial"/>
-          <w:lang w:val="el-GR"/>
-        </w:rPr>
-        <w:tab/>
-      </w:r>
-      <w:r>
-        <w:rPr>
-          <w:rFonts w:cs="Arial"/>
-          <w:lang w:val="el-GR"/>
-        </w:rPr>
-        <w:tab/>
-      </w:r>
-      <w:r>
-        <w:rPr>
-          <w:rFonts w:cs="Arial"/>
-          <w:lang w:val="el-GR"/>
-        </w:rPr>
-        <w:tab/>
-      </w:r>
-      <w:r>
-        <w:rPr>
-          <w:rFonts w:cs="Arial"/>
-          <w:sz w:val="20"/>
-          <w:szCs w:val="20"/>
-          <w:lang w:val="el-GR"/>
-        </w:rPr>
-        <w:t>5</w:t>
-      </w:r>
-      <w:r>
-        <w:rPr>
-          <w:rFonts w:cs="Arial"/>
-          <w:lang w:val="el-GR"/>
-        </w:rPr>
-        <w:br/>
-      </w:r>
-      <w:r>
-        <w:rPr>
-          <w:rFonts w:cs="Arial"/>
-          <w:i/>
-          <w:iCs/>
-          <w:lang w:val="el-GR"/>
-        </w:rPr>
-        <w:t>όπως κλείνει η μια μόνη σταγόνα</w:t>
-      </w:r>
-      <w:r>
-        <w:rPr>
-          <w:rFonts w:cs="Arial"/>
-          <w:i/>
-          <w:iCs/>
-          <w:lang w:val="el-GR"/>
-        </w:rPr>
-        <w:br/>
-        <w:t xml:space="preserve">τον </w:t>
-      </w:r>
-      <w:proofErr w:type="spellStart"/>
-      <w:r>
-        <w:rPr>
-          <w:rFonts w:cs="Arial"/>
-          <w:i/>
-          <w:iCs/>
-          <w:lang w:val="el-GR"/>
-        </w:rPr>
-        <w:t>πλατύν</w:t>
-      </w:r>
-      <w:proofErr w:type="spellEnd"/>
-      <w:r>
-        <w:rPr>
-          <w:rFonts w:cs="Arial"/>
-          <w:i/>
-          <w:iCs/>
-          <w:lang w:val="el-GR"/>
-        </w:rPr>
-        <w:t xml:space="preserve"> ωκεανό που τη γέννησε.</w:t>
+          <w:b/>
+          <w:bCs/>
+          <w:i/>
+          <w:iCs/>
+          <w:lang w:val="el-GR"/>
+        </w:rPr>
+        <w:lastRenderedPageBreak/>
+        <w:t xml:space="preserve">Απόσπασμα </w:t>
+      </w:r>
+      <w:r>
+        <w:rPr>
+          <w:b/>
+          <w:bCs/>
+          <w:i/>
+          <w:iCs/>
+        </w:rPr>
+        <w:t>IV</w:t>
       </w:r>
     </w:p>
     <w:p>
@@ -7993,13 +7921,189 @@
       </w:pPr>
       <w:r>
         <w:rPr>
+          <w:rFonts w:cs="Arial"/>
+          <w:lang w:val="el-GR"/>
+        </w:rPr>
+        <w:t xml:space="preserve">[...] </w:t>
+      </w:r>
+      <w:r>
+        <w:rPr>
+          <w:rFonts w:cs="Arial"/>
+          <w:i/>
+          <w:iCs/>
+          <w:lang w:val="el-GR"/>
+        </w:rPr>
+        <w:t>Τραγουδώ, τραγουδώ το νησί μου</w:t>
+      </w:r>
+      <w:r>
+        <w:rPr>
+          <w:rFonts w:cs="Arial"/>
+          <w:i/>
+          <w:iCs/>
+          <w:lang w:val="el-GR"/>
+        </w:rPr>
+        <w:br/>
+        <w:t xml:space="preserve">που ’ναι τόσο μικρό για να </w:t>
+      </w:r>
+      <w:proofErr w:type="spellStart"/>
+      <w:r>
+        <w:rPr>
+          <w:rFonts w:cs="Arial"/>
+          <w:i/>
+          <w:iCs/>
+          <w:lang w:val="el-GR"/>
+        </w:rPr>
+        <w:t>μπόρει</w:t>
+      </w:r>
+      <w:proofErr w:type="spellEnd"/>
+      <w:r>
+        <w:rPr>
+          <w:rFonts w:cs="Arial"/>
+          <w:i/>
+          <w:iCs/>
+          <w:lang w:val="el-GR"/>
+        </w:rPr>
+        <w:br/>
+        <w:t>σαν πουλί να χωρέσει στη χούφτα μου.</w:t>
+      </w:r>
+      <w:r>
+        <w:rPr>
+          <w:rFonts w:cs="Arial"/>
+          <w:lang w:val="el-GR"/>
+        </w:rPr>
+        <w:br/>
+      </w:r>
+      <w:r>
+        <w:rPr>
+          <w:rFonts w:cs="Arial"/>
+          <w:i/>
+          <w:iCs/>
+          <w:lang w:val="el-GR"/>
+        </w:rPr>
+        <w:t xml:space="preserve">Που ’ναι τόσο μεγάλο, να </w:t>
+      </w:r>
+      <w:proofErr w:type="spellStart"/>
+      <w:r>
+        <w:rPr>
+          <w:rFonts w:cs="Arial"/>
+          <w:i/>
+          <w:iCs/>
+          <w:lang w:val="el-GR"/>
+        </w:rPr>
+        <w:t>μπόρει</w:t>
+      </w:r>
+      <w:proofErr w:type="spellEnd"/>
+      <w:r>
+        <w:rPr>
+          <w:rFonts w:cs="Arial"/>
+          <w:i/>
+          <w:iCs/>
+          <w:lang w:val="el-GR"/>
+        </w:rPr>
+        <w:br/>
+        <w:t>να χωρά την ακέρια ανθρωπότητα</w:t>
+      </w:r>
+      <w:r>
+        <w:rPr>
+          <w:rFonts w:cs="Arial"/>
+          <w:lang w:val="el-GR"/>
+        </w:rPr>
+        <w:tab/>
+      </w:r>
+      <w:r>
+        <w:rPr>
+          <w:rFonts w:cs="Arial"/>
+          <w:lang w:val="el-GR"/>
+        </w:rPr>
+        <w:tab/>
+      </w:r>
+      <w:r>
+        <w:rPr>
+          <w:rFonts w:cs="Arial"/>
+        </w:rPr>
+        <w:tab/>
+      </w:r>
+      <w:r>
+        <w:rPr>
+          <w:rFonts w:cs="Arial"/>
+          <w:lang w:val="el-GR"/>
+        </w:rPr>
+        <w:tab/>
+      </w:r>
+      <w:r>
+        <w:rPr>
+          <w:rFonts w:cs="Arial"/>
+          <w:sz w:val="20"/>
+          <w:szCs w:val="20"/>
+          <w:lang w:val="el-GR"/>
+        </w:rPr>
+        <w:t>5</w:t>
+      </w:r>
+      <w:r>
+        <w:rPr>
+          <w:rFonts w:cs="Arial"/>
+          <w:lang w:val="el-GR"/>
+        </w:rPr>
+        <w:br/>
+      </w:r>
+      <w:r>
+        <w:rPr>
+          <w:rFonts w:cs="Arial"/>
+          <w:i/>
+          <w:iCs/>
+          <w:lang w:val="el-GR"/>
+        </w:rPr>
+        <w:t>όπως κλείνει η μια μόνη σταγόνα</w:t>
+      </w:r>
+      <w:r>
+        <w:rPr>
+          <w:rFonts w:cs="Arial"/>
+          <w:i/>
+          <w:iCs/>
+          <w:lang w:val="el-GR"/>
+        </w:rPr>
+        <w:br/>
+        <w:t xml:space="preserve">τον </w:t>
+      </w:r>
+      <w:proofErr w:type="spellStart"/>
+      <w:r>
+        <w:rPr>
+          <w:rFonts w:cs="Arial"/>
+          <w:i/>
+          <w:iCs/>
+          <w:lang w:val="el-GR"/>
+        </w:rPr>
+        <w:t>πλατύν</w:t>
+      </w:r>
+      <w:proofErr w:type="spellEnd"/>
+      <w:r>
+        <w:rPr>
+          <w:rFonts w:cs="Arial"/>
+          <w:i/>
+          <w:iCs/>
+          <w:lang w:val="el-GR"/>
+        </w:rPr>
+        <w:t xml:space="preserve"> ωκεανό που τη γέννησε.</w:t>
+      </w:r>
+    </w:p>
+    <w:p>
+      <w:pPr>
+        <w:rPr>
+          <w:rFonts w:cs="Arial"/>
+          <w:i/>
+          <w:iCs/>
+          <w:lang w:val="el-GR"/>
+        </w:rPr>
+      </w:pPr>
+      <w:r>
+        <w:rPr>
           <w:noProof/>
           <w:lang w:val="el-GR"/>
         </w:rPr>
         <mc:AlternateContent>
           <mc:Choice Requires="wps">
             <w:drawing>
-              <wp:anchor distT="0" distB="0" distL="114300" distR="114300" simplePos="0" relativeHeight="251673600" behindDoc="0" locked="0" layoutInCell="1" allowOverlap="1" wp14:anchorId="1D0BD01D" wp14:editId="490A05E1">
+              <wp:anchor distT="0" distB="0" distL="114300" distR="114300" simplePos="0" relativeHeight="251673600" behindDoc="0" locked="0" layoutInCell="1" allowOverlap="1" wp14:anchorId="1D0BD01D" wp14:editId="06F89BF6">
                 <wp:simplePos x="0" y="0"/>
                 <wp:positionH relativeFrom="margin">
                   <wp:posOffset>-777240</wp:posOffset>
@@ -8310,6 +8414,13 @@
       <w:r>
         <w:rPr>
           <w:rFonts w:cs="Arial"/>
+          <w:lang w:val="el-GR"/>
+        </w:rPr>
+        <w:tab/>
+      </w:r>
+      <w:r>
+        <w:rPr>
+          <w:rFonts w:cs="Arial"/>
           <w:sz w:val="20"/>
           <w:szCs w:val="20"/>
           <w:lang w:val="el-GR"/>
@@ -8444,6 +8555,14 @@
       <w:r>
         <w:rPr>
           <w:rFonts w:cs="Arial"/>
+          <w:i/>
+          <w:iCs/>
+        </w:rPr>
+        <w:tab/>
+      </w:r>
+      <w:r>
+        <w:rPr>
+          <w:rFonts w:cs="Arial"/>
           <w:lang w:val="el-GR"/>
         </w:rPr>
         <w:tab/>
@@ -8572,6 +8691,12 @@
       <w:r>
         <w:rPr>
           <w:rFonts w:cs="Arial"/>
+        </w:rPr>
+        <w:tab/>
+      </w:r>
+      <w:r>
+        <w:rPr>
+          <w:rFonts w:cs="Arial"/>
           <w:lang w:val="el-GR"/>
         </w:rPr>
         <w:tab/>
@@ -8721,6 +8846,13 @@
           <w:lang w:val="el-GR"/>
         </w:rPr>
         <w:t>’ στ’ αλώνια πολύ να χορέψουνε</w:t>
+      </w:r>
+      <w:r>
+        <w:rPr>
+          <w:rFonts w:cs="Arial"/>
+          <w:lang w:val="el-GR"/>
+        </w:rPr>
+        <w:tab/>
       </w:r>
       <w:r>
         <w:rPr>
@@ -8949,7 +9081,6 @@
           <w:rFonts w:cs="Arial"/>
           <w:i/>
           <w:iCs/>
-          <w:lang w:val="el-GR"/>
         </w:rPr>
       </w:pPr>
       <w:r>
@@ -9124,6 +9255,35 @@
         </w:rPr>
         <w:t>[...]</w:t>
       </w:r>
+      <w:r>
+        <w:rPr>
+          <w:rFonts w:cs="Arial"/>
+          <w:i/>
+          <w:iCs/>
+          <w:lang w:val="el-GR"/>
+        </w:rPr>
+        <w:br w:type="page"/>
+      </w:r>
+    </w:p>
+    <w:p>
+      <w:pPr>
+        <w:pStyle w:val="Heading3"/>
+      </w:pPr>
+      <w:r>
+        <w:rPr>
+          <w:lang w:val="el-GR"/>
+        </w:rPr>
+        <w:lastRenderedPageBreak/>
+        <w:t>Σημειώσεις:</w:t>
+      </w:r>
+    </w:p>
+    <w:p>
+      <w:pPr>
+        <w:pStyle w:val="Heading3"/>
+        <w:rPr>
+          <w:lang w:val="el-GR"/>
+        </w:rPr>
+      </w:pPr>
       <w:r>
         <w:rPr>
           <w:rFonts w:cs="Arial"/>
@@ -9170,6 +9330,17 @@
         <w:t xml:space="preserve"> (σελ. 271)</w:t>
       </w:r>
       <w:bookmarkEnd w:id="4"/>
+    </w:p>
+    <w:p>
+      <w:pPr>
+        <w:pStyle w:val="Heading3"/>
+      </w:pPr>
+      <w:r>
+        <w:rPr>
+          <w:lang w:val="el-GR"/>
+        </w:rPr>
+        <w:t>Κείμενο:</w:t>
+      </w:r>
     </w:p>
     <w:p>
       <w:pPr>
@@ -10019,7 +10190,15 @@
           <w:rFonts w:cs="Arial"/>
           <w:lang w:val="el-GR"/>
         </w:rPr>
-        <w:t xml:space="preserve"> πως ήταν άλικη, μ’ ένα μαύρο σταυρό στην καρδιά, με μια τούφα μαβιές βλεφαρίδες στη μέση. Είναι καλοθρεμμένο λουλούδι, γεμάτο χαρά, χρώματα και γεροσύνη. Το τσουνί* του είναι ντούρο και χνουδάτο. Έχει κι έναν κόμπο που δεν άνοιξε ακόμα. Κάθεται κλεισμένος σφιχτά μέσα στην πράσινη φασκιά του και περιμένει την ώρα του. Μα δεν θ’ αργήσει </w:t>
+        <w:t xml:space="preserve"> πως ήταν άλικη, μ’ ένα μαύρο σταυρό στην καρδιά, με μια τούφα μαβιές βλεφαρίδες στη μέση. Είναι καλοθρεμμένο λουλούδι, γεμάτο χαρά, χρώματα και γεροσύνη. Το τσουνί* του είναι ντούρο και χνουδάτο. Έχει κι έναν κόμπο που δεν άνοιξε ακόμα. Κάθεται κλεισμένος </w:t>
+      </w:r>
+      <w:r>
+        <w:rPr>
+          <w:rFonts w:cs="Arial"/>
+          <w:lang w:val="el-GR"/>
+        </w:rPr>
+        <w:lastRenderedPageBreak/>
+        <w:t xml:space="preserve">σφιχτά μέσα στην πράσινη φασκιά του και περιμένει την ώρα του. Μα δεν θ’ αργήσει </w:t>
       </w:r>
       <w:r>
         <w:rPr>
@@ -10033,7 +10212,6 @@
           <w:rFonts w:cs="Arial"/>
           <w:lang w:val="el-GR"/>
         </w:rPr>
-        <w:lastRenderedPageBreak/>
         <w:t xml:space="preserve">ν’ ανοίξει κι αυτός. Και θα ’ναι δυο λουλούδια τότες! Δυο λουλούδια μέσα στο περιβόλι του Θανάτου. </w:t>
       </w:r>
       <w:proofErr w:type="spellStart"/>
@@ -10470,23 +10648,36 @@
     </w:p>
     <w:p>
       <w:pPr>
-        <w:ind w:firstLine="284"/>
-        <w:jc w:val="center"/>
-        <w:rPr>
-          <w:rFonts w:cs="Arial"/>
-          <w:i/>
-          <w:iCs/>
-          <w:lang w:val="el-GR"/>
+        <w:pStyle w:val="NoSpacing"/>
+        <w:rPr>
+          <w:rFonts w:cs="Arial"/>
+          <w:i/>
+          <w:iCs/>
         </w:rPr>
       </w:pPr>
-      <w:r>
-        <w:rPr>
-          <w:rFonts w:cs="Arial"/>
-          <w:i/>
-          <w:iCs/>
-          <w:lang w:val="el-GR"/>
-        </w:rPr>
-        <w:t>Φεγγαράκι μου λαμπρό...</w:t>
+      <w:proofErr w:type="spellStart"/>
+      <w:r>
+        <w:t>Φεγγ</w:t>
+      </w:r>
+      <w:proofErr w:type="spellEnd"/>
+      <w:r>
+        <w:t xml:space="preserve">αράκι </w:t>
+      </w:r>
+      <w:proofErr w:type="spellStart"/>
+      <w:r>
+        <w:t>μου</w:t>
+      </w:r>
+      <w:proofErr w:type="spellEnd"/>
+      <w:r>
+        <w:t xml:space="preserve"> λαμπ</w:t>
+      </w:r>
+      <w:proofErr w:type="spellStart"/>
+      <w:r>
+        <w:t>ρό</w:t>
+      </w:r>
+      <w:proofErr w:type="spellEnd"/>
+      <w:r>
+        <w:t>...</w:t>
       </w:r>
       <w:r>
         <w:rPr>
@@ -10497,6 +10688,50 @@
         </w:rPr>
         <w:t xml:space="preserve"> </w:t>
       </w:r>
+    </w:p>
+    <w:p>
+      <w:pPr>
+        <w:rPr>
+          <w:rFonts w:cs="Arial"/>
+          <w:i/>
+          <w:iCs/>
+        </w:rPr>
+      </w:pPr>
+      <w:r>
+        <w:rPr>
+          <w:rFonts w:cs="Arial"/>
+          <w:i/>
+          <w:iCs/>
+        </w:rPr>
+        <w:br w:type="page"/>
+      </w:r>
+    </w:p>
+    <w:p>
+      <w:pPr>
+        <w:pStyle w:val="Heading3"/>
+      </w:pPr>
+      <w:r>
+        <w:rPr>
+          <w:lang w:val="el-GR"/>
+        </w:rPr>
+        <w:lastRenderedPageBreak/>
+        <w:t>Σημειώσεις:</w:t>
+      </w:r>
+    </w:p>
+    <w:p>
+      <w:pPr>
+        <w:pStyle w:val="NoSpacing"/>
+      </w:pPr>
+    </w:p>
+    <w:p>
+      <w:pPr>
+        <w:rPr>
+          <w:rFonts w:cs="Arial"/>
+          <w:i/>
+          <w:iCs/>
+          <w:lang w:val="el-GR"/>
+        </w:rPr>
+      </w:pPr>
       <w:r>
         <w:rPr>
           <w:rFonts w:cs="Arial"/>
@@ -10510,9 +10745,6 @@
     <w:p>
       <w:pPr>
         <w:pStyle w:val="Heading2"/>
-        <w:rPr>
-          <w:lang w:val="el-GR"/>
-        </w:rPr>
       </w:pPr>
       <w:bookmarkStart w:id="5" w:name="_Toc197106791"/>
       <w:r>
@@ -10828,6 +11060,17 @@
     </w:p>
     <w:p>
       <w:pPr>
+        <w:pStyle w:val="Heading3"/>
+      </w:pPr>
+      <w:r>
+        <w:rPr>
+          <w:lang w:val="el-GR"/>
+        </w:rPr>
+        <w:t>Κείμενο:</w:t>
+      </w:r>
+    </w:p>
+    <w:p>
+      <w:pPr>
         <w:jc w:val="center"/>
         <w:rPr>
           <w:rFonts w:cs="Arial"/>
@@ -11088,7 +11331,8 @@
       <w:pPr>
         <w:rPr>
           <w:rFonts w:cs="Arial"/>
-          <w:lang w:val="el-GR"/>
+          <w:i/>
+          <w:iCs/>
         </w:rPr>
       </w:pPr>
       <w:r>
@@ -11161,6 +11405,46 @@
         <w:t>ποιητάς</w:t>
       </w:r>
       <w:proofErr w:type="spellEnd"/>
+    </w:p>
+    <w:p>
+      <w:pPr>
+        <w:rPr>
+          <w:rFonts w:cs="Arial"/>
+          <w:i/>
+          <w:iCs/>
+        </w:rPr>
+      </w:pPr>
+      <w:r>
+        <w:rPr>
+          <w:rFonts w:cs="Arial"/>
+          <w:i/>
+          <w:iCs/>
+        </w:rPr>
+        <w:br w:type="page"/>
+      </w:r>
+    </w:p>
+    <w:p>
+      <w:pPr>
+        <w:pStyle w:val="Heading3"/>
+        <w:rPr>
+          <w:lang w:val="el-GR"/>
+        </w:rPr>
+      </w:pPr>
+      <w:r>
+        <w:rPr>
+          <w:lang w:val="el-GR"/>
+        </w:rPr>
+        <w:lastRenderedPageBreak/>
+        <w:t>Σημειώσεις:</w:t>
+      </w:r>
+    </w:p>
+    <w:p>
+      <w:pPr>
+        <w:rPr>
+          <w:rFonts w:cs="Arial"/>
+          <w:lang w:val="el-GR"/>
+        </w:rPr>
+      </w:pPr>
       <w:r>
         <w:rPr>
           <w:rFonts w:cs="Arial"/>
@@ -11172,9 +11456,6 @@
     <w:p>
       <w:pPr>
         <w:pStyle w:val="Heading2"/>
-        <w:rPr>
-          <w:lang w:val="el-GR"/>
-        </w:rPr>
       </w:pPr>
       <w:bookmarkStart w:id="6" w:name="_Toc197106792"/>
       <w:r>
@@ -11451,6 +11732,17 @@
     </w:p>
     <w:p>
       <w:pPr>
+        <w:pStyle w:val="Heading3"/>
+      </w:pPr>
+      <w:r>
+        <w:rPr>
+          <w:lang w:val="el-GR"/>
+        </w:rPr>
+        <w:t>Κείμενο:</w:t>
+      </w:r>
+    </w:p>
+    <w:p>
+      <w:pPr>
         <w:spacing w:after="0"/>
         <w:rPr>
           <w:i/>
@@ -11727,11 +12019,30 @@
     </w:p>
     <w:p>
       <w:pPr>
-        <w:rPr>
-          <w:rFonts w:eastAsiaTheme="majorEastAsia" w:cs="Arial"/>
-          <w:color w:val="0F4761" w:themeColor="accent1" w:themeShade="BF"/>
-          <w:sz w:val="28"/>
-          <w:szCs w:val="28"/>
+        <w:pStyle w:val="Heading3"/>
+        <w:rPr>
+          <w:lang w:val="el-GR"/>
+        </w:rPr>
+      </w:pPr>
+      <w:r>
+        <w:rPr>
+          <w:rFonts w:cs="Arial"/>
+          <w:lang w:val="el-GR"/>
+        </w:rPr>
+        <w:br w:type="page"/>
+      </w:r>
+      <w:r>
+        <w:rPr>
+          <w:lang w:val="el-GR"/>
+        </w:rPr>
+        <w:lastRenderedPageBreak/>
+        <w:t>Σημειώσεις:</w:t>
+      </w:r>
+    </w:p>
+    <w:p>
+      <w:pPr>
+        <w:rPr>
+          <w:rFonts w:cs="Arial"/>
           <w:lang w:val="el-GR"/>
         </w:rPr>
       </w:pPr>
@@ -12174,158 +12485,13 @@
     </w:p>
     <w:p>
       <w:pPr>
-        <w:rPr>
-          <w:i/>
-          <w:iCs/>
-          <w:lang w:val="el-GR"/>
-        </w:rPr>
+        <w:pStyle w:val="Heading3"/>
       </w:pPr>
       <w:r>
         <w:rPr>
-          <w:i/>
-          <w:iCs/>
-          <w:lang w:val="el-GR"/>
-        </w:rPr>
-        <w:t xml:space="preserve">Μικρέ </w:t>
-      </w:r>
-      <w:proofErr w:type="spellStart"/>
-      <w:r>
-        <w:rPr>
-          <w:i/>
-          <w:iCs/>
-          <w:lang w:val="el-GR"/>
-        </w:rPr>
-        <w:t>Σολωμέ</w:t>
-      </w:r>
-      <w:proofErr w:type="spellEnd"/>
-      <w:r>
-        <w:rPr>
-          <w:i/>
-          <w:iCs/>
-          <w:lang w:val="el-GR"/>
-        </w:rPr>
-        <w:t xml:space="preserve"> σε λένε Ευαγόρα*</w:t>
-      </w:r>
-      <w:r>
-        <w:rPr>
-          <w:i/>
-          <w:iCs/>
-          <w:lang w:val="el-GR"/>
-        </w:rPr>
-        <w:br/>
-        <w:t>και γράφεις τον ύμνο μας</w:t>
-      </w:r>
-      <w:r>
-        <w:rPr>
-          <w:i/>
-          <w:iCs/>
-          <w:lang w:val="el-GR"/>
-        </w:rPr>
-        <w:br/>
-        <w:t xml:space="preserve">Μικρέ </w:t>
-      </w:r>
-      <w:proofErr w:type="spellStart"/>
-      <w:r>
-        <w:rPr>
-          <w:i/>
-          <w:iCs/>
-          <w:lang w:val="el-GR"/>
-        </w:rPr>
-        <w:t>Σολωμέ</w:t>
-      </w:r>
-      <w:proofErr w:type="spellEnd"/>
-      <w:r>
-        <w:rPr>
-          <w:i/>
-          <w:iCs/>
-          <w:lang w:val="el-GR"/>
-        </w:rPr>
-        <w:t xml:space="preserve"> με τον στραγγαλισμένο ύμνο</w:t>
-      </w:r>
-      <w:r>
-        <w:rPr>
-          <w:i/>
-          <w:iCs/>
-          <w:lang w:val="el-GR"/>
-        </w:rPr>
-        <w:br/>
-        <w:t>και το συμπυκνωμένο δάκρυ στο σύνορο</w:t>
-      </w:r>
-      <w:r>
-        <w:rPr>
-          <w:i/>
-          <w:iCs/>
-          <w:lang w:val="el-GR"/>
-        </w:rPr>
-        <w:br/>
-        <w:t>Τα μονοπάτια και τα σκαλοπάτια σου</w:t>
-      </w:r>
-      <w:r>
-        <w:rPr>
-          <w:i/>
-          <w:iCs/>
-          <w:lang w:val="el-GR"/>
-        </w:rPr>
-        <w:tab/>
-      </w:r>
-      <w:r>
-        <w:rPr>
-          <w:i/>
-          <w:iCs/>
-          <w:lang w:val="el-GR"/>
-        </w:rPr>
-        <w:tab/>
-      </w:r>
-      <w:r>
-        <w:rPr>
-          <w:i/>
-          <w:iCs/>
-          <w:lang w:val="el-GR"/>
-        </w:rPr>
-        <w:tab/>
-      </w:r>
-      <w:r>
-        <w:rPr>
-          <w:i/>
-          <w:iCs/>
-          <w:lang w:val="el-GR"/>
-        </w:rPr>
-        <w:tab/>
-        <w:t xml:space="preserve"> </w:t>
-      </w:r>
-      <w:r>
-        <w:rPr>
-          <w:sz w:val="20"/>
-          <w:szCs w:val="20"/>
-          <w:lang w:val="el-GR"/>
-        </w:rPr>
-        <w:t>5</w:t>
-      </w:r>
-      <w:r>
-        <w:rPr>
-          <w:i/>
-          <w:iCs/>
-          <w:lang w:val="el-GR"/>
-        </w:rPr>
-        <w:br/>
-      </w:r>
-      <w:proofErr w:type="spellStart"/>
-      <w:r>
-        <w:rPr>
-          <w:i/>
-          <w:iCs/>
-          <w:lang w:val="el-GR"/>
-        </w:rPr>
-        <w:t>κατεδαφίσαν</w:t>
-      </w:r>
-      <w:proofErr w:type="spellEnd"/>
-      <w:r>
-        <w:rPr>
-          <w:i/>
-          <w:iCs/>
-          <w:lang w:val="el-GR"/>
-        </w:rPr>
-        <w:t xml:space="preserve"> οι εποχούμενοι*</w:t>
+          <w:lang w:val="el-GR"/>
+        </w:rPr>
+        <w:t>Κείμενο:</w:t>
       </w:r>
     </w:p>
     <w:p>
@@ -12342,7 +12508,25 @@
           <w:iCs/>
           <w:lang w:val="el-GR"/>
         </w:rPr>
-        <w:t>Αναβατόρια ανελκυστήρες ασανσέρ</w:t>
+        <w:t xml:space="preserve">Μικρέ </w:t>
+      </w:r>
+      <w:proofErr w:type="spellStart"/>
+      <w:r>
+        <w:rPr>
+          <w:i/>
+          <w:iCs/>
+          <w:lang w:val="el-GR"/>
+        </w:rPr>
+        <w:t>Σολωμέ</w:t>
+      </w:r>
+      <w:proofErr w:type="spellEnd"/>
+      <w:r>
+        <w:rPr>
+          <w:i/>
+          <w:iCs/>
+          <w:lang w:val="el-GR"/>
+        </w:rPr>
+        <w:t xml:space="preserve"> σε λένε Ευαγόρα*</w:t>
       </w:r>
       <w:r>
         <w:rPr>
@@ -12351,7 +12535,7 @@
           <w:lang w:val="el-GR"/>
         </w:rPr>
         <w:br/>
-        <w:t>ψηλά ανεβάζουν δεν ψηλαφίζουν</w:t>
+        <w:t>και γράφεις τον ύμνο μας</w:t>
       </w:r>
       <w:r>
         <w:rPr>
@@ -12360,7 +12544,110 @@
           <w:lang w:val="el-GR"/>
         </w:rPr>
         <w:br/>
-        <w:t>και απομακρύνουν από το χώμα σου</w:t>
+        <w:t xml:space="preserve">Μικρέ </w:t>
+      </w:r>
+      <w:proofErr w:type="spellStart"/>
+      <w:r>
+        <w:rPr>
+          <w:i/>
+          <w:iCs/>
+          <w:lang w:val="el-GR"/>
+        </w:rPr>
+        <w:t>Σολωμέ</w:t>
+      </w:r>
+      <w:proofErr w:type="spellEnd"/>
+      <w:r>
+        <w:rPr>
+          <w:i/>
+          <w:iCs/>
+          <w:lang w:val="el-GR"/>
+        </w:rPr>
+        <w:t xml:space="preserve"> με τον στραγγαλισμένο ύμνο</w:t>
+      </w:r>
+      <w:r>
+        <w:rPr>
+          <w:i/>
+          <w:iCs/>
+          <w:lang w:val="el-GR"/>
+        </w:rPr>
+        <w:br/>
+        <w:t>και το συμπυκνωμένο δάκρυ στο σύνορο</w:t>
+      </w:r>
+      <w:r>
+        <w:rPr>
+          <w:i/>
+          <w:iCs/>
+          <w:lang w:val="el-GR"/>
+        </w:rPr>
+        <w:br/>
+        <w:t>Τα μονοπάτια και τα σκαλοπάτια σου</w:t>
+      </w:r>
+      <w:r>
+        <w:rPr>
+          <w:i/>
+          <w:iCs/>
+          <w:lang w:val="el-GR"/>
+        </w:rPr>
+        <w:tab/>
+      </w:r>
+      <w:r>
+        <w:rPr>
+          <w:i/>
+          <w:iCs/>
+          <w:lang w:val="el-GR"/>
+        </w:rPr>
+        <w:tab/>
+      </w:r>
+      <w:r>
+        <w:rPr>
+          <w:i/>
+          <w:iCs/>
+          <w:lang w:val="el-GR"/>
+        </w:rPr>
+        <w:tab/>
+      </w:r>
+      <w:r>
+        <w:rPr>
+          <w:i/>
+          <w:iCs/>
+          <w:lang w:val="el-GR"/>
+        </w:rPr>
+        <w:tab/>
+        <w:t xml:space="preserve"> </w:t>
+      </w:r>
+      <w:r>
+        <w:rPr>
+          <w:sz w:val="20"/>
+          <w:szCs w:val="20"/>
+          <w:lang w:val="el-GR"/>
+        </w:rPr>
+        <w:t>5</w:t>
+      </w:r>
+      <w:r>
+        <w:rPr>
+          <w:i/>
+          <w:iCs/>
+          <w:lang w:val="el-GR"/>
+        </w:rPr>
+        <w:br/>
+      </w:r>
+      <w:proofErr w:type="spellStart"/>
+      <w:r>
+        <w:rPr>
+          <w:i/>
+          <w:iCs/>
+          <w:lang w:val="el-GR"/>
+        </w:rPr>
+        <w:t>κατεδαφίσαν</w:t>
+      </w:r>
+      <w:proofErr w:type="spellEnd"/>
+      <w:r>
+        <w:rPr>
+          <w:i/>
+          <w:iCs/>
+          <w:lang w:val="el-GR"/>
+        </w:rPr>
+        <w:t xml:space="preserve"> οι εποχούμενοι*</w:t>
       </w:r>
     </w:p>
     <w:p>
@@ -12377,6 +12664,40 @@
           <w:iCs/>
           <w:lang w:val="el-GR"/>
         </w:rPr>
+        <w:t>Αναβατόρια ανελκυστήρες ασανσέρ</w:t>
+      </w:r>
+      <w:r>
+        <w:rPr>
+          <w:i/>
+          <w:iCs/>
+          <w:lang w:val="el-GR"/>
+        </w:rPr>
+        <w:br/>
+        <w:t>ψηλά ανεβάζουν δεν ψηλαφίζουν</w:t>
+      </w:r>
+      <w:r>
+        <w:rPr>
+          <w:i/>
+          <w:iCs/>
+          <w:lang w:val="el-GR"/>
+        </w:rPr>
+        <w:br/>
+        <w:t>και απομακρύνουν από το χώμα σου</w:t>
+      </w:r>
+    </w:p>
+    <w:p>
+      <w:pPr>
+        <w:rPr>
+          <w:i/>
+          <w:iCs/>
+        </w:rPr>
+      </w:pPr>
+      <w:r>
+        <w:rPr>
+          <w:i/>
+          <w:iCs/>
+          <w:lang w:val="el-GR"/>
+        </w:rPr>
         <w:t xml:space="preserve">Εγώ που παράδωσα στη γη αγάπες κι όνειρα πολλά </w:t>
       </w:r>
       <w:r>
@@ -12525,6 +12846,45 @@
         <w:t>την αρχή διαγράφοντας</w:t>
       </w:r>
     </w:p>
+    <w:p>
+      <w:pPr>
+        <w:rPr>
+          <w:i/>
+          <w:iCs/>
+        </w:rPr>
+      </w:pPr>
+    </w:p>
+    <w:p>
+      <w:pPr>
+        <w:rPr>
+          <w:i/>
+          <w:iCs/>
+        </w:rPr>
+      </w:pPr>
+      <w:r>
+        <w:rPr>
+          <w:i/>
+          <w:iCs/>
+        </w:rPr>
+        <w:br w:type="page"/>
+      </w:r>
+    </w:p>
+    <w:p>
+      <w:pPr>
+        <w:pStyle w:val="Heading3"/>
+        <w:rPr>
+          <w:lang w:val="el-GR"/>
+        </w:rPr>
+      </w:pPr>
+      <w:r>
+        <w:rPr>
+          <w:lang w:val="el-GR"/>
+        </w:rPr>
+        <w:lastRenderedPageBreak/>
+        <w:t>Σημειώσεις:</w:t>
+      </w:r>
+    </w:p>
+    <w:p/>
     <w:sectPr>
       <w:footerReference w:type="default" r:id="rId7"/>
       <w:pgSz w:w="12240" w:h="15840"/>
@@ -13352,7 +13712,6 @@
   <w:style w:type="character" w:default="1" w:styleId="DefaultParagraphFont">
     <w:name w:val="Default Paragraph Font"/>
     <w:uiPriority w:val="1"/>
-    <w:semiHidden/>
     <w:unhideWhenUsed/>
   </w:style>
   <w:style w:type="table" w:default="1" w:styleId="TableNormal">
@@ -13796,6 +14155,15 @@
       <w:ind w:left="220"/>
     </w:pPr>
   </w:style>
+  <w:style w:type="paragraph" w:styleId="NoSpacing">
+    <w:name w:val="No Spacing"/>
+    <w:uiPriority w:val="1"/>
+    <w:qFormat/>
+    <w:rsid w:val="00656A56"/>
+    <w:pPr>
+      <w:spacing w:after="0" w:line="240" w:lineRule="auto"/>
+    </w:pPr>
+  </w:style>
 </w:styles>
 </file>
 

</xml_diff>

<commit_message>
Removed temp file. Added some literature notes.
</commit_message>
<xml_diff>
--- a/Επαναληπτικές Σημειώσεις/Έκφραση-Έκθεση, Λογοτεχνία/Εξετάσεις [2024-25] Επανάληψη Λογοτεχνία.docx
+++ b/Επαναληπτικές Σημειώσεις/Έκφραση-Έκθεση, Λογοτεχνία/Εξετάσεις [2024-25] Επανάληψη Λογοτεχνία.docx
@@ -30,6 +30,7 @@
         <w:pStyle w:val="Title"/>
         <w:rPr>
           <w:rFonts w:cs="Arial"/>
+          <w:lang w:val="el-GR"/>
         </w:rPr>
       </w:pPr>
       <w:r>
@@ -1033,15 +1034,557 @@
     </w:sdt>
     <w:p>
       <w:pPr>
-        <w:pStyle w:val="Heading2"/>
-        <w:rPr>
-          <w:rFonts w:cs="Arial"/>
+        <w:rPr>
+          <w:rFonts w:eastAsiaTheme="majorEastAsia" w:cs="Arial"/>
+          <w:color w:val="0F4761" w:themeColor="accent1" w:themeShade="BF"/>
+          <w:sz w:val="32"/>
+          <w:szCs w:val="32"/>
           <w:lang w:val="el-GR"/>
         </w:rPr>
       </w:pPr>
       <w:r>
         <w:rPr>
           <w:rFonts w:cs="Arial"/>
+          <w:lang w:val="el-GR"/>
+        </w:rPr>
+        <w:br w:type="page"/>
+      </w:r>
+    </w:p>
+    <w:p>
+      <w:pPr>
+        <w:pStyle w:val="Heading3"/>
+        <w:rPr>
+          <w:lang w:val="el-GR"/>
+        </w:rPr>
+      </w:pPr>
+      <w:r>
+        <w:rPr>
+          <w:lang w:val="el-GR"/>
+        </w:rPr>
+        <w:lastRenderedPageBreak/>
+        <w:t>Τύποι Αφηγητή:</w:t>
+      </w:r>
+    </w:p>
+    <w:p>
+      <w:pPr>
+        <w:pStyle w:val="ListParagraph"/>
+        <w:numPr>
+          <w:ilvl w:val="0"/>
+          <w:numId w:val="1"/>
+        </w:numPr>
+        <w:rPr>
+          <w:lang w:val="el-GR"/>
+        </w:rPr>
+      </w:pPr>
+      <w:r>
+        <w:rPr>
+          <w:b/>
+          <w:bCs/>
+          <w:lang w:val="el-GR"/>
+        </w:rPr>
+        <w:t>Εξωδιηγητικός:</w:t>
+      </w:r>
+      <w:r>
+        <w:rPr>
+          <w:lang w:val="el-GR"/>
+        </w:rPr>
+        <w:t xml:space="preserve"> </w:t>
+      </w:r>
+      <w:r>
+        <w:rPr>
+          <w:lang w:val="el-GR"/>
+        </w:rPr>
+        <w:t>Αφηγείται μια κύρια ιστορία.</w:t>
+      </w:r>
+    </w:p>
+    <w:p>
+      <w:pPr>
+        <w:pStyle w:val="ListParagraph"/>
+        <w:rPr>
+          <w:lang w:val="el-GR"/>
+        </w:rPr>
+      </w:pPr>
+    </w:p>
+    <w:p>
+      <w:pPr>
+        <w:pStyle w:val="ListParagraph"/>
+        <w:numPr>
+          <w:ilvl w:val="0"/>
+          <w:numId w:val="1"/>
+        </w:numPr>
+        <w:rPr>
+          <w:lang w:val="el-GR"/>
+        </w:rPr>
+      </w:pPr>
+      <w:r>
+        <w:rPr>
+          <w:b/>
+          <w:bCs/>
+          <w:lang w:val="el-GR"/>
+        </w:rPr>
+        <w:t>Ενδο</w:t>
+      </w:r>
+      <w:r>
+        <w:rPr>
+          <w:b/>
+          <w:bCs/>
+          <w:lang w:val="el-GR"/>
+        </w:rPr>
+        <w:t>διηγητικός</w:t>
+      </w:r>
+      <w:r>
+        <w:rPr>
+          <w:b/>
+          <w:bCs/>
+          <w:lang w:val="el-GR"/>
+        </w:rPr>
+        <w:t>:</w:t>
+      </w:r>
+      <w:r>
+        <w:rPr>
+          <w:lang w:val="el-GR"/>
+        </w:rPr>
+        <w:t xml:space="preserve"> Αφηγείται εγκιβωτισμένη ιστορία μέσα στην κύρια ιστορία, δηλαδή, υπάρχει δεύτερη ιστορία μέσα στην ιστορία.</w:t>
+      </w:r>
+    </w:p>
+    <w:p>
+      <w:pPr>
+        <w:pStyle w:val="Heading3"/>
+        <w:rPr>
+          <w:lang w:val="el-GR"/>
+        </w:rPr>
+      </w:pPr>
+      <w:r>
+        <w:rPr>
+          <w:lang w:val="el-GR"/>
+        </w:rPr>
+        <w:t>Συμμετοχή στην ιστορία:</w:t>
+      </w:r>
+    </w:p>
+    <w:p>
+      <w:pPr>
+        <w:pStyle w:val="ListParagraph"/>
+        <w:numPr>
+          <w:ilvl w:val="0"/>
+          <w:numId w:val="1"/>
+        </w:numPr>
+        <w:rPr>
+          <w:lang w:val="el-GR"/>
+        </w:rPr>
+      </w:pPr>
+      <w:r>
+        <w:rPr>
+          <w:b/>
+          <w:bCs/>
+          <w:lang w:val="el-GR"/>
+        </w:rPr>
+        <w:t>Ετεροδιηγητικός:</w:t>
+      </w:r>
+      <w:r>
+        <w:rPr>
+          <w:lang w:val="el-GR"/>
+        </w:rPr>
+        <w:t xml:space="preserve"> Δεν συμμετέχει στα όσα αφηγείται.</w:t>
+      </w:r>
+    </w:p>
+    <w:p>
+      <w:pPr>
+        <w:pStyle w:val="ListParagraph"/>
+        <w:rPr>
+          <w:lang w:val="el-GR"/>
+        </w:rPr>
+      </w:pPr>
+    </w:p>
+    <w:p>
+      <w:pPr>
+        <w:pStyle w:val="ListParagraph"/>
+        <w:numPr>
+          <w:ilvl w:val="0"/>
+          <w:numId w:val="1"/>
+        </w:numPr>
+        <w:rPr>
+          <w:lang w:val="el-GR"/>
+        </w:rPr>
+      </w:pPr>
+      <w:r>
+        <w:rPr>
+          <w:b/>
+          <w:bCs/>
+          <w:lang w:val="el-GR"/>
+        </w:rPr>
+        <w:t>Ομοδιηγητικός:</w:t>
+      </w:r>
+      <w:r>
+        <w:rPr>
+          <w:lang w:val="el-GR"/>
+        </w:rPr>
+        <w:t xml:space="preserve"> Συμμετέχει στα όσα αφηγείται.</w:t>
+      </w:r>
+    </w:p>
+    <w:p>
+      <w:pPr>
+        <w:pStyle w:val="ListParagraph"/>
+        <w:rPr>
+          <w:lang w:val="el-GR"/>
+        </w:rPr>
+      </w:pPr>
+    </w:p>
+    <w:p>
+      <w:pPr>
+        <w:pStyle w:val="ListParagraph"/>
+        <w:numPr>
+          <w:ilvl w:val="0"/>
+          <w:numId w:val="1"/>
+        </w:numPr>
+        <w:rPr>
+          <w:lang w:val="el-GR"/>
+        </w:rPr>
+      </w:pPr>
+      <w:r>
+        <w:rPr>
+          <w:b/>
+          <w:bCs/>
+          <w:lang w:val="el-GR"/>
+        </w:rPr>
+        <w:t>Αυτοδιηγητικός:</w:t>
+      </w:r>
+      <w:r>
+        <w:rPr>
+          <w:lang w:val="el-GR"/>
+        </w:rPr>
+        <w:t xml:space="preserve"> Είναι ο ίδιος ο αφηγητής ο πρωταγωνιστής της ιστορίας.</w:t>
+      </w:r>
+    </w:p>
+    <w:p>
+      <w:pPr>
+        <w:pStyle w:val="Heading3"/>
+        <w:rPr>
+          <w:lang w:val="el-GR"/>
+        </w:rPr>
+      </w:pPr>
+      <w:r>
+        <w:rPr>
+          <w:lang w:val="el-GR"/>
+        </w:rPr>
+        <w:t>Είδη Εστίασης:</w:t>
+      </w:r>
+    </w:p>
+    <w:p>
+      <w:pPr>
+        <w:pStyle w:val="ListParagraph"/>
+        <w:numPr>
+          <w:ilvl w:val="0"/>
+          <w:numId w:val="1"/>
+        </w:numPr>
+        <w:rPr>
+          <w:lang w:val="el-GR"/>
+        </w:rPr>
+      </w:pPr>
+      <w:r>
+        <w:rPr>
+          <w:b/>
+          <w:bCs/>
+          <w:lang w:val="el-GR"/>
+        </w:rPr>
+        <w:t>Μηδενική Εστίαση:</w:t>
+      </w:r>
+      <w:r>
+        <w:rPr>
+          <w:lang w:val="el-GR"/>
+        </w:rPr>
+        <w:t xml:space="preserve"> Παντογνώστης αφηγητής.</w:t>
+      </w:r>
+    </w:p>
+    <w:p>
+      <w:pPr>
+        <w:pStyle w:val="ListParagraph"/>
+        <w:rPr>
+          <w:lang w:val="el-GR"/>
+        </w:rPr>
+      </w:pPr>
+    </w:p>
+    <w:p>
+      <w:pPr>
+        <w:pStyle w:val="ListParagraph"/>
+        <w:numPr>
+          <w:ilvl w:val="0"/>
+          <w:numId w:val="1"/>
+        </w:numPr>
+        <w:rPr>
+          <w:lang w:val="el-GR"/>
+        </w:rPr>
+      </w:pPr>
+      <w:r>
+        <w:rPr>
+          <w:b/>
+          <w:bCs/>
+          <w:lang w:val="el-GR"/>
+        </w:rPr>
+        <w:t>Εσωτερική Εστίαση:</w:t>
+      </w:r>
+      <w:r>
+        <w:rPr>
+          <w:lang w:val="el-GR"/>
+        </w:rPr>
+        <w:t xml:space="preserve"> Ο αφηγητής είναι πρόσωπο του κειμένου με περιορισμένη γνώση.</w:t>
+      </w:r>
+    </w:p>
+    <w:p>
+      <w:pPr>
+        <w:pStyle w:val="ListParagraph"/>
+        <w:rPr>
+          <w:lang w:val="el-GR"/>
+        </w:rPr>
+      </w:pPr>
+    </w:p>
+    <w:p>
+      <w:pPr>
+        <w:pStyle w:val="ListParagraph"/>
+        <w:numPr>
+          <w:ilvl w:val="0"/>
+          <w:numId w:val="1"/>
+        </w:numPr>
+        <w:rPr>
+          <w:lang w:val="el-GR"/>
+        </w:rPr>
+      </w:pPr>
+      <w:r>
+        <w:rPr>
+          <w:b/>
+          <w:bCs/>
+          <w:lang w:val="el-GR"/>
+        </w:rPr>
+        <w:t>Εξωτερική Εστίαση:</w:t>
+      </w:r>
+      <w:r>
+        <w:rPr>
+          <w:lang w:val="el-GR"/>
+        </w:rPr>
+        <w:t xml:space="preserve"> Ο αφηγητής γνωρίζει</w:t>
+      </w:r>
+    </w:p>
+    <w:p>
+      <w:pPr>
+        <w:pStyle w:val="Heading3"/>
+        <w:rPr>
+          <w:lang w:val="el-GR"/>
+        </w:rPr>
+      </w:pPr>
+      <w:r>
+        <w:rPr>
+          <w:lang w:val="el-GR"/>
+        </w:rPr>
+        <w:t>Αφηγηματικοί τρόποι:</w:t>
+      </w:r>
+    </w:p>
+    <w:p>
+      <w:pPr>
+        <w:pStyle w:val="ListParagraph"/>
+        <w:numPr>
+          <w:ilvl w:val="0"/>
+          <w:numId w:val="1"/>
+        </w:numPr>
+        <w:rPr>
+          <w:lang w:val="el-GR"/>
+        </w:rPr>
+      </w:pPr>
+      <w:r>
+        <w:rPr>
+          <w:b/>
+          <w:bCs/>
+          <w:lang w:val="el-GR"/>
+        </w:rPr>
+        <w:t>Αφήγηση:</w:t>
+      </w:r>
+      <w:r>
+        <w:rPr>
+          <w:lang w:val="el-GR"/>
+        </w:rPr>
+        <w:t xml:space="preserve"> Περιγραφή γεγονότων.</w:t>
+      </w:r>
+    </w:p>
+    <w:p>
+      <w:pPr>
+        <w:pStyle w:val="ListParagraph"/>
+        <w:rPr>
+          <w:lang w:val="el-GR"/>
+        </w:rPr>
+      </w:pPr>
+    </w:p>
+    <w:p>
+      <w:pPr>
+        <w:pStyle w:val="ListParagraph"/>
+        <w:numPr>
+          <w:ilvl w:val="0"/>
+          <w:numId w:val="1"/>
+        </w:numPr>
+        <w:rPr>
+          <w:lang w:val="el-GR"/>
+        </w:rPr>
+      </w:pPr>
+      <w:r>
+        <w:rPr>
+          <w:b/>
+          <w:bCs/>
+          <w:lang w:val="el-GR"/>
+        </w:rPr>
+        <w:t>Διάλογος:</w:t>
+      </w:r>
+      <w:r>
+        <w:rPr>
+          <w:lang w:val="el-GR"/>
+        </w:rPr>
+        <w:t xml:space="preserve"> Συνομιλία 2+ ατόμων.</w:t>
+      </w:r>
+    </w:p>
+    <w:p>
+      <w:pPr>
+        <w:pStyle w:val="ListParagraph"/>
+        <w:rPr>
+          <w:lang w:val="el-GR"/>
+        </w:rPr>
+      </w:pPr>
+    </w:p>
+    <w:p>
+      <w:pPr>
+        <w:pStyle w:val="ListParagraph"/>
+        <w:numPr>
+          <w:ilvl w:val="0"/>
+          <w:numId w:val="1"/>
+        </w:numPr>
+        <w:rPr>
+          <w:lang w:val="el-GR"/>
+        </w:rPr>
+      </w:pPr>
+      <w:r>
+        <w:rPr>
+          <w:b/>
+          <w:bCs/>
+          <w:lang w:val="el-GR"/>
+        </w:rPr>
+        <w:t>Περιγραφή:</w:t>
+      </w:r>
+      <w:r>
+        <w:rPr>
+          <w:lang w:val="el-GR"/>
+        </w:rPr>
+        <w:t xml:space="preserve"> Αναπαράσταση προσώπων, τόπων, πραγμάτων, φαινομένων.</w:t>
+      </w:r>
+    </w:p>
+    <w:p>
+      <w:pPr>
+        <w:pStyle w:val="ListParagraph"/>
+        <w:rPr>
+          <w:lang w:val="el-GR"/>
+        </w:rPr>
+      </w:pPr>
+    </w:p>
+    <w:p>
+      <w:pPr>
+        <w:pStyle w:val="ListParagraph"/>
+        <w:numPr>
+          <w:ilvl w:val="0"/>
+          <w:numId w:val="1"/>
+        </w:numPr>
+        <w:rPr>
+          <w:lang w:val="el-GR"/>
+        </w:rPr>
+      </w:pPr>
+      <w:r>
+        <w:rPr>
+          <w:b/>
+          <w:bCs/>
+          <w:lang w:val="el-GR"/>
+        </w:rPr>
+        <w:t>Σχόλιο:</w:t>
+      </w:r>
+      <w:r>
+        <w:rPr>
+          <w:lang w:val="el-GR"/>
+        </w:rPr>
+        <w:t xml:space="preserve"> Σκέψεις, απόψεις του αφηγητή.</w:t>
+      </w:r>
+    </w:p>
+    <w:p>
+      <w:pPr>
+        <w:pStyle w:val="ListParagraph"/>
+        <w:rPr>
+          <w:lang w:val="el-GR"/>
+        </w:rPr>
+      </w:pPr>
+    </w:p>
+    <w:p>
+      <w:pPr>
+        <w:pStyle w:val="ListParagraph"/>
+        <w:numPr>
+          <w:ilvl w:val="0"/>
+          <w:numId w:val="1"/>
+        </w:numPr>
+        <w:rPr>
+          <w:b/>
+          <w:bCs/>
+          <w:lang w:val="el-GR"/>
+        </w:rPr>
+      </w:pPr>
+      <w:r>
+        <w:rPr>
+          <w:b/>
+          <w:bCs/>
+          <w:lang w:val="el-GR"/>
+        </w:rPr>
+        <w:t>Ελεύθερος πλάγιος λόγος:</w:t>
+      </w:r>
+      <w:r>
+        <w:rPr>
+          <w:lang w:val="el-GR"/>
+        </w:rPr>
+        <w:t xml:space="preserve"> Περιγραφή σε γ’ πρόσωπο και σε ιστορικό χρόνο σκέψεις και συναισθήματα ενός προσώπου της ιστορίας.</w:t>
+      </w:r>
+    </w:p>
+    <w:p>
+      <w:pPr>
+        <w:pStyle w:val="ListParagraph"/>
+        <w:rPr>
+          <w:b/>
+          <w:bCs/>
+          <w:lang w:val="el-GR"/>
+        </w:rPr>
+      </w:pPr>
+    </w:p>
+    <w:p>
+      <w:pPr>
+        <w:pStyle w:val="ListParagraph"/>
+        <w:numPr>
+          <w:ilvl w:val="0"/>
+          <w:numId w:val="1"/>
+        </w:numPr>
+        <w:rPr>
+          <w:lang w:val="el-GR"/>
+        </w:rPr>
+      </w:pPr>
+      <w:r>
+        <w:rPr>
+          <w:b/>
+          <w:bCs/>
+          <w:lang w:val="el-GR"/>
+        </w:rPr>
+        <w:t xml:space="preserve">Μονόλογος (Εξωτερικός &amp; Εσωτερικός): </w:t>
+      </w:r>
+      <w:r>
+        <w:rPr>
+          <w:lang w:val="el-GR"/>
+        </w:rPr>
+        <w:t>Απόδοση σκέψεων, συναισθημάτων, αναμνήσεων, συνειρμών του ήρωα σε α’ πρόσωπο χωρίς παρέμβαση του αφηγητή.</w:t>
+      </w:r>
+    </w:p>
+    <w:p>
+      <w:pPr>
+        <w:rPr>
+          <w:lang w:val="el-GR"/>
+        </w:rPr>
+      </w:pPr>
+      <w:r>
+        <w:rPr>
           <w:lang w:val="el-GR"/>
         </w:rPr>
         <w:br w:type="page"/>
@@ -1130,7 +1673,511 @@
         <w:rPr>
           <w:lang w:val="el-GR"/>
         </w:rPr>
-        <w:t xml:space="preserve">, οπού βρέχουν τα κύματα, όπου κατέρχεται το μονοπάτι, το αρχίζον από τον ανεμόμυλον του Μαμογιάννη, οπού αντικρίζει τα Μνημούρια, και δυτικώς, δίπλα εις την χαμηλήν προεξοχήν του γιαλού, την οποίαν τα μαγκόπαιδα του χωρίου, οπού δεν παύουν από πρωίας μέχρις εσπέρας, όλον το θέρος, να κολυμβούν εκεί τριγύρω, ονομάζουν το Κοχύλι –φαίνεται να έχη τοιούτον σχήμα– κατέβαινε το βράδυ βράδυ η γρια-Λούκαινα, μία χαροκαμένη πτωχή γραία, κρατούσα υπό την μασχάλην μίαν αβασταγήν,* δια να πλύνη τα μάλλινα σινδόνιά της εις το κύμα το αλμυρόν, είτα να τα ξεγλυκάνη εις την μικράν βρύσιν, το Γλυφονέρι, οπού δακρύζει από τον βράχον του σχιστολίθου, και χύνεται ηρέμα εις τα κύματα. Κατέβαινε σιγά τον κατήφορον, το μονοπάτι, και με ψίθυρον φωνήν έμελπεν* εν πένθιμον βαθύ μοιρολόγι, φέρουσα άμα την παλάμην εις το μέτωπόν της, δια να σκεπάση τα όμματα από το θάμβος του ηλίου, οπού εβασίλευεν εις το βουνόν αντικρύ, κι αι ακτίνες του εθώπευον κατέναντί της τον μικρόν περίβολον και τα μνήματα των νεκρών, πάλλευκα, ασβεστωμένα, λάμποντα εις τας τελευταίας του ακτίνας. </w:t>
+        <w:t xml:space="preserve">, οπού βρέχουν τα κύματα, όπου κατέρχεται το μονοπάτι, το </w:t>
+      </w:r>
+      <w:proofErr w:type="spellStart"/>
+      <w:r>
+        <w:rPr>
+          <w:lang w:val="el-GR"/>
+        </w:rPr>
+        <w:t>αρχίζον</w:t>
+      </w:r>
+      <w:proofErr w:type="spellEnd"/>
+      <w:r>
+        <w:rPr>
+          <w:lang w:val="el-GR"/>
+        </w:rPr>
+        <w:t xml:space="preserve"> από τον </w:t>
+      </w:r>
+      <w:proofErr w:type="spellStart"/>
+      <w:r>
+        <w:rPr>
+          <w:lang w:val="el-GR"/>
+        </w:rPr>
+        <w:t>ανεμόμυλον</w:t>
+      </w:r>
+      <w:proofErr w:type="spellEnd"/>
+      <w:r>
+        <w:rPr>
+          <w:lang w:val="el-GR"/>
+        </w:rPr>
+        <w:t xml:space="preserve"> του </w:t>
+      </w:r>
+      <w:proofErr w:type="spellStart"/>
+      <w:r>
+        <w:rPr>
+          <w:lang w:val="el-GR"/>
+        </w:rPr>
+        <w:t>Μαμογιάννη</w:t>
+      </w:r>
+      <w:proofErr w:type="spellEnd"/>
+      <w:r>
+        <w:rPr>
+          <w:lang w:val="el-GR"/>
+        </w:rPr>
+        <w:t xml:space="preserve">, οπού αντικρίζει τα Μνημούρια, και δυτικώς, δίπλα εις την </w:t>
+      </w:r>
+      <w:proofErr w:type="spellStart"/>
+      <w:r>
+        <w:rPr>
+          <w:lang w:val="el-GR"/>
+        </w:rPr>
+        <w:t>χαμηλήν</w:t>
+      </w:r>
+      <w:proofErr w:type="spellEnd"/>
+      <w:r>
+        <w:rPr>
+          <w:lang w:val="el-GR"/>
+        </w:rPr>
+        <w:t xml:space="preserve"> </w:t>
+      </w:r>
+      <w:proofErr w:type="spellStart"/>
+      <w:r>
+        <w:rPr>
+          <w:lang w:val="el-GR"/>
+        </w:rPr>
+        <w:t>προεξοχήν</w:t>
+      </w:r>
+      <w:proofErr w:type="spellEnd"/>
+      <w:r>
+        <w:rPr>
+          <w:lang w:val="el-GR"/>
+        </w:rPr>
+        <w:t xml:space="preserve"> του γιαλού, την οποίαν τα </w:t>
+      </w:r>
+      <w:proofErr w:type="spellStart"/>
+      <w:r>
+        <w:rPr>
+          <w:lang w:val="el-GR"/>
+        </w:rPr>
+        <w:t>μαγκόπαιδα</w:t>
+      </w:r>
+      <w:proofErr w:type="spellEnd"/>
+      <w:r>
+        <w:rPr>
+          <w:lang w:val="el-GR"/>
+        </w:rPr>
+        <w:t xml:space="preserve"> του χωρίου, οπού δεν παύουν από πρωίας μέχρις εσπέρας, όλον το θέρος, να </w:t>
+      </w:r>
+      <w:proofErr w:type="spellStart"/>
+      <w:r>
+        <w:rPr>
+          <w:lang w:val="el-GR"/>
+        </w:rPr>
+        <w:t>κολυμβούν</w:t>
+      </w:r>
+      <w:proofErr w:type="spellEnd"/>
+      <w:r>
+        <w:rPr>
+          <w:lang w:val="el-GR"/>
+        </w:rPr>
+        <w:t xml:space="preserve"> εκεί τριγύρω, ονομάζουν το Κοχύλι –φαίνεται να </w:t>
+      </w:r>
+      <w:proofErr w:type="spellStart"/>
+      <w:r>
+        <w:rPr>
+          <w:lang w:val="el-GR"/>
+        </w:rPr>
+        <w:t>έχη</w:t>
+      </w:r>
+      <w:proofErr w:type="spellEnd"/>
+      <w:r>
+        <w:rPr>
+          <w:lang w:val="el-GR"/>
+        </w:rPr>
+        <w:t xml:space="preserve"> τοιούτον σχήμα– κατέβαινε το βράδυ </w:t>
+      </w:r>
+      <w:proofErr w:type="spellStart"/>
+      <w:r>
+        <w:rPr>
+          <w:lang w:val="el-GR"/>
+        </w:rPr>
+        <w:t>βράδυ</w:t>
+      </w:r>
+      <w:proofErr w:type="spellEnd"/>
+      <w:r>
+        <w:rPr>
+          <w:lang w:val="el-GR"/>
+        </w:rPr>
+        <w:t xml:space="preserve"> η </w:t>
+      </w:r>
+      <w:proofErr w:type="spellStart"/>
+      <w:r>
+        <w:rPr>
+          <w:lang w:val="el-GR"/>
+        </w:rPr>
+        <w:t>γρια-Λούκαινα</w:t>
+      </w:r>
+      <w:proofErr w:type="spellEnd"/>
+      <w:r>
+        <w:rPr>
+          <w:lang w:val="el-GR"/>
+        </w:rPr>
+        <w:t xml:space="preserve">, μία χαροκαμένη πτωχή γραία, κρατούσα υπό την </w:t>
+      </w:r>
+      <w:proofErr w:type="spellStart"/>
+      <w:r>
+        <w:rPr>
+          <w:lang w:val="el-GR"/>
+        </w:rPr>
+        <w:t>μασχάλην</w:t>
+      </w:r>
+      <w:proofErr w:type="spellEnd"/>
+      <w:r>
+        <w:rPr>
+          <w:lang w:val="el-GR"/>
+        </w:rPr>
+        <w:t xml:space="preserve"> μίαν </w:t>
+      </w:r>
+      <w:proofErr w:type="spellStart"/>
+      <w:r>
+        <w:rPr>
+          <w:lang w:val="el-GR"/>
+        </w:rPr>
+        <w:t>αβασταγήν</w:t>
+      </w:r>
+      <w:proofErr w:type="spellEnd"/>
+      <w:r>
+        <w:rPr>
+          <w:lang w:val="el-GR"/>
+        </w:rPr>
+        <w:t xml:space="preserve">,* δια να </w:t>
+      </w:r>
+      <w:proofErr w:type="spellStart"/>
+      <w:r>
+        <w:rPr>
+          <w:lang w:val="el-GR"/>
+        </w:rPr>
+        <w:t>πλύνη</w:t>
+      </w:r>
+      <w:proofErr w:type="spellEnd"/>
+      <w:r>
+        <w:rPr>
+          <w:lang w:val="el-GR"/>
+        </w:rPr>
+        <w:t xml:space="preserve"> τα μάλλινα </w:t>
+      </w:r>
+      <w:proofErr w:type="spellStart"/>
+      <w:r>
+        <w:rPr>
+          <w:lang w:val="el-GR"/>
+        </w:rPr>
+        <w:t>σινδόνιά</w:t>
+      </w:r>
+      <w:proofErr w:type="spellEnd"/>
+      <w:r>
+        <w:rPr>
+          <w:lang w:val="el-GR"/>
+        </w:rPr>
+        <w:t xml:space="preserve"> της εις το κύμα το αλμυρόν, </w:t>
+      </w:r>
+      <w:proofErr w:type="spellStart"/>
+      <w:r>
+        <w:rPr>
+          <w:lang w:val="el-GR"/>
+        </w:rPr>
+        <w:t>είτα</w:t>
+      </w:r>
+      <w:proofErr w:type="spellEnd"/>
+      <w:r>
+        <w:rPr>
+          <w:lang w:val="el-GR"/>
+        </w:rPr>
+        <w:t xml:space="preserve"> να τα </w:t>
+      </w:r>
+      <w:proofErr w:type="spellStart"/>
+      <w:r>
+        <w:rPr>
+          <w:lang w:val="el-GR"/>
+        </w:rPr>
+        <w:t>ξεγλυκάνη</w:t>
+      </w:r>
+      <w:proofErr w:type="spellEnd"/>
+      <w:r>
+        <w:rPr>
+          <w:lang w:val="el-GR"/>
+        </w:rPr>
+        <w:t xml:space="preserve"> εις την μικράν </w:t>
+      </w:r>
+      <w:proofErr w:type="spellStart"/>
+      <w:r>
+        <w:rPr>
+          <w:lang w:val="el-GR"/>
+        </w:rPr>
+        <w:t>βρύσιν</w:t>
+      </w:r>
+      <w:proofErr w:type="spellEnd"/>
+      <w:r>
+        <w:rPr>
+          <w:lang w:val="el-GR"/>
+        </w:rPr>
+        <w:t xml:space="preserve">, το </w:t>
+      </w:r>
+      <w:proofErr w:type="spellStart"/>
+      <w:r>
+        <w:rPr>
+          <w:lang w:val="el-GR"/>
+        </w:rPr>
+        <w:t>Γλυφονέρι</w:t>
+      </w:r>
+      <w:proofErr w:type="spellEnd"/>
+      <w:r>
+        <w:rPr>
+          <w:lang w:val="el-GR"/>
+        </w:rPr>
+        <w:t xml:space="preserve">, οπού δακρύζει από τον </w:t>
+      </w:r>
+      <w:proofErr w:type="spellStart"/>
+      <w:r>
+        <w:rPr>
+          <w:lang w:val="el-GR"/>
+        </w:rPr>
+        <w:t>βράχον</w:t>
+      </w:r>
+      <w:proofErr w:type="spellEnd"/>
+      <w:r>
+        <w:rPr>
+          <w:lang w:val="el-GR"/>
+        </w:rPr>
+        <w:t xml:space="preserve"> του </w:t>
+      </w:r>
+      <w:proofErr w:type="spellStart"/>
+      <w:r>
+        <w:rPr>
+          <w:lang w:val="el-GR"/>
+        </w:rPr>
+        <w:t>σχιστολίθου</w:t>
+      </w:r>
+      <w:proofErr w:type="spellEnd"/>
+      <w:r>
+        <w:rPr>
+          <w:lang w:val="el-GR"/>
+        </w:rPr>
+        <w:t xml:space="preserve">, και χύνεται </w:t>
+      </w:r>
+      <w:proofErr w:type="spellStart"/>
+      <w:r>
+        <w:rPr>
+          <w:lang w:val="el-GR"/>
+        </w:rPr>
+        <w:t>ηρέμα</w:t>
+      </w:r>
+      <w:proofErr w:type="spellEnd"/>
+      <w:r>
+        <w:rPr>
+          <w:lang w:val="el-GR"/>
+        </w:rPr>
+        <w:t xml:space="preserve"> εις τα κύματα. Κατέβαινε σιγά τον </w:t>
+      </w:r>
+      <w:proofErr w:type="spellStart"/>
+      <w:r>
+        <w:rPr>
+          <w:lang w:val="el-GR"/>
+        </w:rPr>
+        <w:t>κατήφορον</w:t>
+      </w:r>
+      <w:proofErr w:type="spellEnd"/>
+      <w:r>
+        <w:rPr>
+          <w:lang w:val="el-GR"/>
+        </w:rPr>
+        <w:t xml:space="preserve">, το μονοπάτι, και με </w:t>
+      </w:r>
+      <w:proofErr w:type="spellStart"/>
+      <w:r>
+        <w:rPr>
+          <w:lang w:val="el-GR"/>
+        </w:rPr>
+        <w:t>ψίθυρον</w:t>
+      </w:r>
+      <w:proofErr w:type="spellEnd"/>
+      <w:r>
+        <w:rPr>
+          <w:lang w:val="el-GR"/>
+        </w:rPr>
+        <w:t xml:space="preserve"> </w:t>
+      </w:r>
+      <w:proofErr w:type="spellStart"/>
+      <w:r>
+        <w:rPr>
+          <w:lang w:val="el-GR"/>
+        </w:rPr>
+        <w:t>φωνήν</w:t>
+      </w:r>
+      <w:proofErr w:type="spellEnd"/>
+      <w:r>
+        <w:rPr>
+          <w:lang w:val="el-GR"/>
+        </w:rPr>
+        <w:t xml:space="preserve"> </w:t>
+      </w:r>
+      <w:proofErr w:type="spellStart"/>
+      <w:r>
+        <w:rPr>
+          <w:lang w:val="el-GR"/>
+        </w:rPr>
+        <w:t>έμελπεν</w:t>
+      </w:r>
+      <w:proofErr w:type="spellEnd"/>
+      <w:r>
+        <w:rPr>
+          <w:lang w:val="el-GR"/>
+        </w:rPr>
+        <w:t xml:space="preserve">* εν </w:t>
+      </w:r>
+      <w:proofErr w:type="spellStart"/>
+      <w:r>
+        <w:rPr>
+          <w:lang w:val="el-GR"/>
+        </w:rPr>
+        <w:t>πένθιμον</w:t>
+      </w:r>
+      <w:proofErr w:type="spellEnd"/>
+      <w:r>
+        <w:rPr>
+          <w:lang w:val="el-GR"/>
+        </w:rPr>
+        <w:t xml:space="preserve"> βαθύ μοιρολόγι, φέρουσα άμα την </w:t>
+      </w:r>
+      <w:proofErr w:type="spellStart"/>
+      <w:r>
+        <w:rPr>
+          <w:lang w:val="el-GR"/>
+        </w:rPr>
+        <w:t>παλάμην</w:t>
+      </w:r>
+      <w:proofErr w:type="spellEnd"/>
+      <w:r>
+        <w:rPr>
+          <w:lang w:val="el-GR"/>
+        </w:rPr>
+        <w:t xml:space="preserve"> εις το </w:t>
+      </w:r>
+      <w:proofErr w:type="spellStart"/>
+      <w:r>
+        <w:rPr>
+          <w:lang w:val="el-GR"/>
+        </w:rPr>
+        <w:t>μέτωπόν</w:t>
+      </w:r>
+      <w:proofErr w:type="spellEnd"/>
+      <w:r>
+        <w:rPr>
+          <w:lang w:val="el-GR"/>
+        </w:rPr>
+        <w:t xml:space="preserve"> της, δια να </w:t>
+      </w:r>
+      <w:proofErr w:type="spellStart"/>
+      <w:r>
+        <w:rPr>
+          <w:lang w:val="el-GR"/>
+        </w:rPr>
+        <w:t>σκεπάση</w:t>
+      </w:r>
+      <w:proofErr w:type="spellEnd"/>
+      <w:r>
+        <w:rPr>
+          <w:lang w:val="el-GR"/>
+        </w:rPr>
+        <w:t xml:space="preserve"> τα όμματα από το θάμβος του ηλίου, οπού </w:t>
+      </w:r>
+      <w:proofErr w:type="spellStart"/>
+      <w:r>
+        <w:rPr>
+          <w:lang w:val="el-GR"/>
+        </w:rPr>
+        <w:t>εβασίλευεν</w:t>
+      </w:r>
+      <w:proofErr w:type="spellEnd"/>
+      <w:r>
+        <w:rPr>
+          <w:lang w:val="el-GR"/>
+        </w:rPr>
+        <w:t xml:space="preserve"> εις το </w:t>
+      </w:r>
+      <w:proofErr w:type="spellStart"/>
+      <w:r>
+        <w:rPr>
+          <w:lang w:val="el-GR"/>
+        </w:rPr>
+        <w:t>βουνόν</w:t>
+      </w:r>
+      <w:proofErr w:type="spellEnd"/>
+      <w:r>
+        <w:rPr>
+          <w:lang w:val="el-GR"/>
+        </w:rPr>
+        <w:t xml:space="preserve"> </w:t>
+      </w:r>
+      <w:proofErr w:type="spellStart"/>
+      <w:r>
+        <w:rPr>
+          <w:lang w:val="el-GR"/>
+        </w:rPr>
+        <w:t>αντικρύ</w:t>
+      </w:r>
+      <w:proofErr w:type="spellEnd"/>
+      <w:r>
+        <w:rPr>
+          <w:lang w:val="el-GR"/>
+        </w:rPr>
+        <w:t xml:space="preserve">, κι αι ακτίνες του </w:t>
+      </w:r>
+      <w:proofErr w:type="spellStart"/>
+      <w:r>
+        <w:rPr>
+          <w:lang w:val="el-GR"/>
+        </w:rPr>
+        <w:t>εθώπευον</w:t>
+      </w:r>
+      <w:proofErr w:type="spellEnd"/>
+      <w:r>
+        <w:rPr>
+          <w:lang w:val="el-GR"/>
+        </w:rPr>
+        <w:t xml:space="preserve"> </w:t>
+      </w:r>
+      <w:proofErr w:type="spellStart"/>
+      <w:r>
+        <w:rPr>
+          <w:lang w:val="el-GR"/>
+        </w:rPr>
+        <w:t>κατέναντί</w:t>
+      </w:r>
+      <w:proofErr w:type="spellEnd"/>
+      <w:r>
+        <w:rPr>
+          <w:lang w:val="el-GR"/>
+        </w:rPr>
+        <w:t xml:space="preserve"> της τον μικρόν </w:t>
+      </w:r>
+      <w:proofErr w:type="spellStart"/>
+      <w:r>
+        <w:rPr>
+          <w:lang w:val="el-GR"/>
+        </w:rPr>
+        <w:t>περίβολον</w:t>
+      </w:r>
+      <w:proofErr w:type="spellEnd"/>
+      <w:r>
+        <w:rPr>
+          <w:lang w:val="el-GR"/>
+        </w:rPr>
+        <w:t xml:space="preserve"> και τα μνήματα των νεκρών, πάλλευκα, ασβεστωμένα, </w:t>
+      </w:r>
+      <w:proofErr w:type="spellStart"/>
+      <w:r>
+        <w:rPr>
+          <w:lang w:val="el-GR"/>
+        </w:rPr>
+        <w:t>λάμποντα</w:t>
+      </w:r>
+      <w:proofErr w:type="spellEnd"/>
+      <w:r>
+        <w:rPr>
+          <w:lang w:val="el-GR"/>
+        </w:rPr>
+        <w:t xml:space="preserve"> εις τας τελευταίας του ακτίνας. </w:t>
       </w:r>
     </w:p>
     <w:p>
@@ -1144,7 +2191,35 @@
         <w:rPr>
           <w:lang w:val="el-GR"/>
         </w:rPr>
-        <w:t>Ενθυμείτο τα πέντε παιδιά της, τα οποία είχε θάψει εις το αλώνι εκείνο του χάρου, εις τον κήπον εκείνον της φθοράς, το εν μετά το άλλο, προ χρόνων πολλών, όταν ήτο νέα ακόμη. Δύο κοράσια και τρία αγόρια, όλα εις μικράν ηλικίαν της είχε θερίσει ο χάρος ο αχόρταστος.</w:t>
+        <w:t xml:space="preserve">Ενθυμείτο τα πέντε παιδιά της, τα οποία είχε θάψει εις το αλώνι εκείνο του χάρου, εις τον </w:t>
+      </w:r>
+      <w:proofErr w:type="spellStart"/>
+      <w:r>
+        <w:rPr>
+          <w:lang w:val="el-GR"/>
+        </w:rPr>
+        <w:t>κήπον</w:t>
+      </w:r>
+      <w:proofErr w:type="spellEnd"/>
+      <w:r>
+        <w:rPr>
+          <w:lang w:val="el-GR"/>
+        </w:rPr>
+        <w:t xml:space="preserve"> εκείνον της φθοράς, το εν μετά το άλλο, προ χρόνων πολλών, όταν ήτο νέα ακόμη. Δύο κοράσια και τρία αγόρια, όλα εις μικράν </w:t>
+      </w:r>
+      <w:proofErr w:type="spellStart"/>
+      <w:r>
+        <w:rPr>
+          <w:lang w:val="el-GR"/>
+        </w:rPr>
+        <w:t>ηλικίαν</w:t>
+      </w:r>
+      <w:proofErr w:type="spellEnd"/>
+      <w:r>
+        <w:rPr>
+          <w:lang w:val="el-GR"/>
+        </w:rPr>
+        <w:t xml:space="preserve"> της είχε θερίσει ο χάρος ο αχόρταστος.</w:t>
       </w:r>
     </w:p>
     <w:p>
@@ -1154,11 +2229,159 @@
           <w:lang w:val="el-GR"/>
         </w:rPr>
       </w:pPr>
-      <w:r>
-        <w:rPr>
-          <w:lang w:val="el-GR"/>
-        </w:rPr>
-        <w:t>Τελευταίον επήρε και τον άνδρα της, και της είχον μείνει μόνον δύο υιοί, ξενιτευμένοι τώρα· ο εις είχεν υπάγει, της είπον, εις την Αυστραλίαν, και δεν είχε στείλει γράμμα από τριών ετών· αυτή δεν ήξευρε τι είχεν απογίνει· ο άλλος ο μικρότερος εταξίδευε με τα καράβια εντός της Μεσογείου, και κάποτε την ενθυμείτο ακόμη. Της είχε μείνει και μία κόρη, υπανδρευμένη τώρα, με μισήν δωδεκάδα παιδιά.</w:t>
+      <w:proofErr w:type="spellStart"/>
+      <w:r>
+        <w:rPr>
+          <w:lang w:val="el-GR"/>
+        </w:rPr>
+        <w:t>Τελευταίον</w:t>
+      </w:r>
+      <w:proofErr w:type="spellEnd"/>
+      <w:r>
+        <w:rPr>
+          <w:lang w:val="el-GR"/>
+        </w:rPr>
+        <w:t xml:space="preserve"> </w:t>
+      </w:r>
+      <w:proofErr w:type="spellStart"/>
+      <w:r>
+        <w:rPr>
+          <w:lang w:val="el-GR"/>
+        </w:rPr>
+        <w:t>επήρε</w:t>
+      </w:r>
+      <w:proofErr w:type="spellEnd"/>
+      <w:r>
+        <w:rPr>
+          <w:lang w:val="el-GR"/>
+        </w:rPr>
+        <w:t xml:space="preserve"> και τον άνδρα της, και της </w:t>
+      </w:r>
+      <w:proofErr w:type="spellStart"/>
+      <w:r>
+        <w:rPr>
+          <w:lang w:val="el-GR"/>
+        </w:rPr>
+        <w:t>είχον</w:t>
+      </w:r>
+      <w:proofErr w:type="spellEnd"/>
+      <w:r>
+        <w:rPr>
+          <w:lang w:val="el-GR"/>
+        </w:rPr>
+        <w:t xml:space="preserve"> μείνει μόνον δύο υιοί, </w:t>
+      </w:r>
+      <w:proofErr w:type="spellStart"/>
+      <w:r>
+        <w:rPr>
+          <w:lang w:val="el-GR"/>
+        </w:rPr>
+        <w:t>ξενιτευμένοι</w:t>
+      </w:r>
+      <w:proofErr w:type="spellEnd"/>
+      <w:r>
+        <w:rPr>
+          <w:lang w:val="el-GR"/>
+        </w:rPr>
+        <w:t xml:space="preserve"> τώρα· ο εις </w:t>
+      </w:r>
+      <w:proofErr w:type="spellStart"/>
+      <w:r>
+        <w:rPr>
+          <w:lang w:val="el-GR"/>
+        </w:rPr>
+        <w:t>είχεν</w:t>
+      </w:r>
+      <w:proofErr w:type="spellEnd"/>
+      <w:r>
+        <w:rPr>
+          <w:lang w:val="el-GR"/>
+        </w:rPr>
+        <w:t xml:space="preserve"> υπάγει, της </w:t>
+      </w:r>
+      <w:proofErr w:type="spellStart"/>
+      <w:r>
+        <w:rPr>
+          <w:lang w:val="el-GR"/>
+        </w:rPr>
+        <w:t>είπον</w:t>
+      </w:r>
+      <w:proofErr w:type="spellEnd"/>
+      <w:r>
+        <w:rPr>
+          <w:lang w:val="el-GR"/>
+        </w:rPr>
+        <w:t xml:space="preserve">, εις την </w:t>
+      </w:r>
+      <w:proofErr w:type="spellStart"/>
+      <w:r>
+        <w:rPr>
+          <w:lang w:val="el-GR"/>
+        </w:rPr>
+        <w:t>Αυστραλίαν</w:t>
+      </w:r>
+      <w:proofErr w:type="spellEnd"/>
+      <w:r>
+        <w:rPr>
+          <w:lang w:val="el-GR"/>
+        </w:rPr>
+        <w:t xml:space="preserve">, και δεν είχε στείλει γράμμα από τριών ετών· αυτή δεν ήξευρε τι </w:t>
+      </w:r>
+      <w:proofErr w:type="spellStart"/>
+      <w:r>
+        <w:rPr>
+          <w:lang w:val="el-GR"/>
+        </w:rPr>
+        <w:t>είχεν</w:t>
+      </w:r>
+      <w:proofErr w:type="spellEnd"/>
+      <w:r>
+        <w:rPr>
+          <w:lang w:val="el-GR"/>
+        </w:rPr>
+        <w:t xml:space="preserve"> απογίνει· ο άλλος ο μικρότερος </w:t>
+      </w:r>
+      <w:proofErr w:type="spellStart"/>
+      <w:r>
+        <w:rPr>
+          <w:lang w:val="el-GR"/>
+        </w:rPr>
+        <w:t>εταξίδευε</w:t>
+      </w:r>
+      <w:proofErr w:type="spellEnd"/>
+      <w:r>
+        <w:rPr>
+          <w:lang w:val="el-GR"/>
+        </w:rPr>
+        <w:t xml:space="preserve"> με τα καράβια εντός της Μεσογείου, και κάποτε την ενθυμείτο ακόμη. Της είχε μείνει και μία κόρη, </w:t>
+      </w:r>
+      <w:proofErr w:type="spellStart"/>
+      <w:r>
+        <w:rPr>
+          <w:lang w:val="el-GR"/>
+        </w:rPr>
+        <w:t>υπανδρευμένη</w:t>
+      </w:r>
+      <w:proofErr w:type="spellEnd"/>
+      <w:r>
+        <w:rPr>
+          <w:lang w:val="el-GR"/>
+        </w:rPr>
+        <w:t xml:space="preserve"> τώρα, με </w:t>
+      </w:r>
+      <w:proofErr w:type="spellStart"/>
+      <w:r>
+        <w:rPr>
+          <w:lang w:val="el-GR"/>
+        </w:rPr>
+        <w:t>μισήν</w:t>
+      </w:r>
+      <w:proofErr w:type="spellEnd"/>
+      <w:r>
+        <w:rPr>
+          <w:lang w:val="el-GR"/>
+        </w:rPr>
+        <w:t xml:space="preserve"> δωδεκάδα παιδιά.</w:t>
       </w:r>
     </w:p>
     <w:p>
@@ -1172,7 +2395,105 @@
         <w:rPr>
           <w:lang w:val="el-GR"/>
         </w:rPr>
-        <w:t>Πλησίον αυτής, η γρια-Λούκαινα εθήτευε τώρα, εις το γήρας της, και δι’ αυτήν επήγαινε τον κατήφορον, το μονοπάτι, δια να πλύνη τα χράμια* και άλλα διάφορα σκουτιά* εις το κύμα το αλμυρόν, και να τα ξεγλυκάνη στο Γλυφονέρι.</w:t>
+        <w:t xml:space="preserve">Πλησίον αυτής, η </w:t>
+      </w:r>
+      <w:proofErr w:type="spellStart"/>
+      <w:r>
+        <w:rPr>
+          <w:lang w:val="el-GR"/>
+        </w:rPr>
+        <w:t>γρια-Λούκαινα</w:t>
+      </w:r>
+      <w:proofErr w:type="spellEnd"/>
+      <w:r>
+        <w:rPr>
+          <w:lang w:val="el-GR"/>
+        </w:rPr>
+        <w:t xml:space="preserve"> </w:t>
+      </w:r>
+      <w:proofErr w:type="spellStart"/>
+      <w:r>
+        <w:rPr>
+          <w:lang w:val="el-GR"/>
+        </w:rPr>
+        <w:t>εθήτευε</w:t>
+      </w:r>
+      <w:proofErr w:type="spellEnd"/>
+      <w:r>
+        <w:rPr>
+          <w:lang w:val="el-GR"/>
+        </w:rPr>
+        <w:t xml:space="preserve"> τώρα, εις το γήρας της, και δι’ αυτήν </w:t>
+      </w:r>
+      <w:proofErr w:type="spellStart"/>
+      <w:r>
+        <w:rPr>
+          <w:lang w:val="el-GR"/>
+        </w:rPr>
+        <w:t>επήγαινε</w:t>
+      </w:r>
+      <w:proofErr w:type="spellEnd"/>
+      <w:r>
+        <w:rPr>
+          <w:lang w:val="el-GR"/>
+        </w:rPr>
+        <w:t xml:space="preserve"> τον </w:t>
+      </w:r>
+      <w:proofErr w:type="spellStart"/>
+      <w:r>
+        <w:rPr>
+          <w:lang w:val="el-GR"/>
+        </w:rPr>
+        <w:t>κατήφορον</w:t>
+      </w:r>
+      <w:proofErr w:type="spellEnd"/>
+      <w:r>
+        <w:rPr>
+          <w:lang w:val="el-GR"/>
+        </w:rPr>
+        <w:t xml:space="preserve">, το μονοπάτι, δια να </w:t>
+      </w:r>
+      <w:proofErr w:type="spellStart"/>
+      <w:r>
+        <w:rPr>
+          <w:lang w:val="el-GR"/>
+        </w:rPr>
+        <w:t>πλύνη</w:t>
+      </w:r>
+      <w:proofErr w:type="spellEnd"/>
+      <w:r>
+        <w:rPr>
+          <w:lang w:val="el-GR"/>
+        </w:rPr>
+        <w:t xml:space="preserve"> τα χράμια* και άλλα διάφορα σκουτιά* εις το κύμα το αλμυρόν, και να τα </w:t>
+      </w:r>
+      <w:proofErr w:type="spellStart"/>
+      <w:r>
+        <w:rPr>
+          <w:lang w:val="el-GR"/>
+        </w:rPr>
+        <w:t>ξεγλυκάνη</w:t>
+      </w:r>
+      <w:proofErr w:type="spellEnd"/>
+      <w:r>
+        <w:rPr>
+          <w:lang w:val="el-GR"/>
+        </w:rPr>
+        <w:t xml:space="preserve"> στο </w:t>
+      </w:r>
+      <w:proofErr w:type="spellStart"/>
+      <w:r>
+        <w:rPr>
+          <w:lang w:val="el-GR"/>
+        </w:rPr>
+        <w:t>Γλυφονέρι</w:t>
+      </w:r>
+      <w:proofErr w:type="spellEnd"/>
+      <w:r>
+        <w:rPr>
+          <w:lang w:val="el-GR"/>
+        </w:rPr>
+        <w:t>.</w:t>
       </w:r>
     </w:p>
     <w:p>
@@ -1865,7 +3186,301 @@
         <w:rPr>
           <w:lang w:val="el-GR"/>
         </w:rPr>
-        <w:t xml:space="preserve"> χθαμαλού, θαλασσοφαγωμένου βράχου, και ήρχισε να πλύνη τα ρούχα. Δεξιά της κατήρχετο ομαλώτερος, πλαγιαστός, ο κρημνός του γηλόφου, εφ’ ου* ήτο το Κοιμητήριον, και εις τα κλίτη* του οποίου εκυλίοντο αενάως προς την θάλασσαν την πανδέγμονα* τεμάχια σαπρών ξύλων από ξεχώματα, ήτοι ανακομιδάς ανθρωπίνων σκελετών, λείψανα από χρυσές γόβες ή χρυσοκέντητα υποκάμισα νεαρών γυναικών, συνταφέντα ποτέ μαζί των, βόστρυχοι από κόμας ξανθάς, και άλλα του θανάτου λάφυρα. Υπεράνω της κεφαλής της, ολίγον προς τα δεξιά, εντός μικράς κρυπτής λάκκας, παραπλεύρως του Κοιμητηρίου, είχε καθίσει νεαρός βοσκός, επιστρέφων με το μικρόν κοπάδι του απο τους αγρούς, και, χωρίς ν’ αναλογισθή το πένθιμον του τόπου, είχε βγάλει το σουραύλι από το μαρσίπιόν* του, και ήρχισε να μέλπη φαιδρόν ποιμενικόν άσμα. Το μοιρολόγι της γραίας </w:t>
+        <w:t xml:space="preserve"> χθαμαλού, </w:t>
+      </w:r>
+      <w:proofErr w:type="spellStart"/>
+      <w:r>
+        <w:rPr>
+          <w:lang w:val="el-GR"/>
+        </w:rPr>
+        <w:t>θαλασσοφαγωμένου</w:t>
+      </w:r>
+      <w:proofErr w:type="spellEnd"/>
+      <w:r>
+        <w:rPr>
+          <w:lang w:val="el-GR"/>
+        </w:rPr>
+        <w:t xml:space="preserve"> βράχου, και </w:t>
+      </w:r>
+      <w:proofErr w:type="spellStart"/>
+      <w:r>
+        <w:rPr>
+          <w:lang w:val="el-GR"/>
+        </w:rPr>
+        <w:t>ήρχισε</w:t>
+      </w:r>
+      <w:proofErr w:type="spellEnd"/>
+      <w:r>
+        <w:rPr>
+          <w:lang w:val="el-GR"/>
+        </w:rPr>
+        <w:t xml:space="preserve"> να </w:t>
+      </w:r>
+      <w:proofErr w:type="spellStart"/>
+      <w:r>
+        <w:rPr>
+          <w:lang w:val="el-GR"/>
+        </w:rPr>
+        <w:t>πλύνη</w:t>
+      </w:r>
+      <w:proofErr w:type="spellEnd"/>
+      <w:r>
+        <w:rPr>
+          <w:lang w:val="el-GR"/>
+        </w:rPr>
+        <w:t xml:space="preserve"> τα ρούχα. Δεξιά της </w:t>
+      </w:r>
+      <w:proofErr w:type="spellStart"/>
+      <w:r>
+        <w:rPr>
+          <w:lang w:val="el-GR"/>
+        </w:rPr>
+        <w:t>κατήρχετο</w:t>
+      </w:r>
+      <w:proofErr w:type="spellEnd"/>
+      <w:r>
+        <w:rPr>
+          <w:lang w:val="el-GR"/>
+        </w:rPr>
+        <w:t xml:space="preserve"> </w:t>
+      </w:r>
+      <w:proofErr w:type="spellStart"/>
+      <w:r>
+        <w:rPr>
+          <w:lang w:val="el-GR"/>
+        </w:rPr>
+        <w:t>ομαλώτερος</w:t>
+      </w:r>
+      <w:proofErr w:type="spellEnd"/>
+      <w:r>
+        <w:rPr>
+          <w:lang w:val="el-GR"/>
+        </w:rPr>
+        <w:t xml:space="preserve">, πλαγιαστός, ο κρημνός του γηλόφου, εφ’ ου* ήτο το </w:t>
+      </w:r>
+      <w:proofErr w:type="spellStart"/>
+      <w:r>
+        <w:rPr>
+          <w:lang w:val="el-GR"/>
+        </w:rPr>
+        <w:t>Κοιμητήριον</w:t>
+      </w:r>
+      <w:proofErr w:type="spellEnd"/>
+      <w:r>
+        <w:rPr>
+          <w:lang w:val="el-GR"/>
+        </w:rPr>
+        <w:t xml:space="preserve">, και εις τα κλίτη* του οποίου </w:t>
+      </w:r>
+      <w:proofErr w:type="spellStart"/>
+      <w:r>
+        <w:rPr>
+          <w:lang w:val="el-GR"/>
+        </w:rPr>
+        <w:t>εκυλίοντο</w:t>
+      </w:r>
+      <w:proofErr w:type="spellEnd"/>
+      <w:r>
+        <w:rPr>
+          <w:lang w:val="el-GR"/>
+        </w:rPr>
+        <w:t xml:space="preserve"> αενάως προς την θάλασσαν την </w:t>
+      </w:r>
+      <w:proofErr w:type="spellStart"/>
+      <w:r>
+        <w:rPr>
+          <w:lang w:val="el-GR"/>
+        </w:rPr>
+        <w:t>πανδέγμονα</w:t>
+      </w:r>
+      <w:proofErr w:type="spellEnd"/>
+      <w:r>
+        <w:rPr>
+          <w:lang w:val="el-GR"/>
+        </w:rPr>
+        <w:t xml:space="preserve">* τεμάχια σαπρών ξύλων από </w:t>
+      </w:r>
+      <w:proofErr w:type="spellStart"/>
+      <w:r>
+        <w:rPr>
+          <w:lang w:val="el-GR"/>
+        </w:rPr>
+        <w:t>ξεχώματα</w:t>
+      </w:r>
+      <w:proofErr w:type="spellEnd"/>
+      <w:r>
+        <w:rPr>
+          <w:lang w:val="el-GR"/>
+        </w:rPr>
+        <w:t xml:space="preserve">, ήτοι </w:t>
+      </w:r>
+      <w:proofErr w:type="spellStart"/>
+      <w:r>
+        <w:rPr>
+          <w:lang w:val="el-GR"/>
+        </w:rPr>
+        <w:t>ανακομιδάς</w:t>
+      </w:r>
+      <w:proofErr w:type="spellEnd"/>
+      <w:r>
+        <w:rPr>
+          <w:lang w:val="el-GR"/>
+        </w:rPr>
+        <w:t xml:space="preserve"> ανθρωπίνων σκελετών, λείψανα από χρυσές γόβες ή χρυσοκέντητα υποκάμισα νεαρών γυναικών, </w:t>
+      </w:r>
+      <w:proofErr w:type="spellStart"/>
+      <w:r>
+        <w:rPr>
+          <w:lang w:val="el-GR"/>
+        </w:rPr>
+        <w:t>συνταφέντα</w:t>
+      </w:r>
+      <w:proofErr w:type="spellEnd"/>
+      <w:r>
+        <w:rPr>
+          <w:lang w:val="el-GR"/>
+        </w:rPr>
+        <w:t xml:space="preserve"> ποτέ μαζί των, βόστρυχοι από </w:t>
+      </w:r>
+      <w:proofErr w:type="spellStart"/>
+      <w:r>
+        <w:rPr>
+          <w:lang w:val="el-GR"/>
+        </w:rPr>
+        <w:t>κόμας</w:t>
+      </w:r>
+      <w:proofErr w:type="spellEnd"/>
+      <w:r>
+        <w:rPr>
+          <w:lang w:val="el-GR"/>
+        </w:rPr>
+        <w:t xml:space="preserve"> </w:t>
+      </w:r>
+      <w:proofErr w:type="spellStart"/>
+      <w:r>
+        <w:rPr>
+          <w:lang w:val="el-GR"/>
+        </w:rPr>
+        <w:t>ξανθάς</w:t>
+      </w:r>
+      <w:proofErr w:type="spellEnd"/>
+      <w:r>
+        <w:rPr>
+          <w:lang w:val="el-GR"/>
+        </w:rPr>
+        <w:t xml:space="preserve">, και άλλα του θανάτου λάφυρα. Υπεράνω της κεφαλής της, ολίγον προς τα δεξιά, εντός μικράς κρυπτής λάκκας, παραπλεύρως του Κοιμητηρίου, είχε καθίσει νεαρός βοσκός, επιστρέφων με το μικρόν κοπάδι του </w:t>
+      </w:r>
+      <w:proofErr w:type="spellStart"/>
+      <w:r>
+        <w:rPr>
+          <w:lang w:val="el-GR"/>
+        </w:rPr>
+        <w:t>απο</w:t>
+      </w:r>
+      <w:proofErr w:type="spellEnd"/>
+      <w:r>
+        <w:rPr>
+          <w:lang w:val="el-GR"/>
+        </w:rPr>
+        <w:t xml:space="preserve"> τους αγρούς, και, χωρίς ν’ </w:t>
+      </w:r>
+      <w:proofErr w:type="spellStart"/>
+      <w:r>
+        <w:rPr>
+          <w:lang w:val="el-GR"/>
+        </w:rPr>
+        <w:t>αναλογισθή</w:t>
+      </w:r>
+      <w:proofErr w:type="spellEnd"/>
+      <w:r>
+        <w:rPr>
+          <w:lang w:val="el-GR"/>
+        </w:rPr>
+        <w:t xml:space="preserve"> το </w:t>
+      </w:r>
+      <w:proofErr w:type="spellStart"/>
+      <w:r>
+        <w:rPr>
+          <w:lang w:val="el-GR"/>
+        </w:rPr>
+        <w:t>πένθιμον</w:t>
+      </w:r>
+      <w:proofErr w:type="spellEnd"/>
+      <w:r>
+        <w:rPr>
+          <w:lang w:val="el-GR"/>
+        </w:rPr>
+        <w:t xml:space="preserve"> του τόπου, είχε βγάλει το σουραύλι από το </w:t>
+      </w:r>
+      <w:proofErr w:type="spellStart"/>
+      <w:r>
+        <w:rPr>
+          <w:lang w:val="el-GR"/>
+        </w:rPr>
+        <w:t>μαρσίπιόν</w:t>
+      </w:r>
+      <w:proofErr w:type="spellEnd"/>
+      <w:r>
+        <w:rPr>
+          <w:lang w:val="el-GR"/>
+        </w:rPr>
+        <w:t xml:space="preserve">* του, και </w:t>
+      </w:r>
+      <w:proofErr w:type="spellStart"/>
+      <w:r>
+        <w:rPr>
+          <w:lang w:val="el-GR"/>
+        </w:rPr>
+        <w:t>ήρχισε</w:t>
+      </w:r>
+      <w:proofErr w:type="spellEnd"/>
+      <w:r>
+        <w:rPr>
+          <w:lang w:val="el-GR"/>
+        </w:rPr>
+        <w:t xml:space="preserve"> να </w:t>
+      </w:r>
+      <w:proofErr w:type="spellStart"/>
+      <w:r>
+        <w:rPr>
+          <w:lang w:val="el-GR"/>
+        </w:rPr>
+        <w:t>μέλπη</w:t>
+      </w:r>
+      <w:proofErr w:type="spellEnd"/>
+      <w:r>
+        <w:rPr>
+          <w:lang w:val="el-GR"/>
+        </w:rPr>
+        <w:t xml:space="preserve"> </w:t>
+      </w:r>
+      <w:proofErr w:type="spellStart"/>
+      <w:r>
+        <w:rPr>
+          <w:lang w:val="el-GR"/>
+        </w:rPr>
+        <w:t>φαιδρόν</w:t>
+      </w:r>
+      <w:proofErr w:type="spellEnd"/>
+      <w:r>
+        <w:rPr>
+          <w:lang w:val="el-GR"/>
+        </w:rPr>
+        <w:t xml:space="preserve"> </w:t>
+      </w:r>
+      <w:proofErr w:type="spellStart"/>
+      <w:r>
+        <w:rPr>
+          <w:lang w:val="el-GR"/>
+        </w:rPr>
+        <w:t>ποιμενικόν</w:t>
+      </w:r>
+      <w:proofErr w:type="spellEnd"/>
+      <w:r>
+        <w:rPr>
+          <w:lang w:val="el-GR"/>
+        </w:rPr>
+        <w:t xml:space="preserve"> άσμα. Το μοιρολόγι της γραίας </w:t>
       </w:r>
       <w:proofErr w:type="spellStart"/>
       <w:r>
@@ -1920,7 +3535,21 @@
           <w:lang w:val="el-GR"/>
         </w:rPr>
         <w:lastRenderedPageBreak/>
-        <w:t>αυλού, και οι επιστρέφοντες από τους αγρούς την ώραν εκείνην –είχε δύσει εν τω μεταξύ</w:t>
+        <w:t xml:space="preserve">αυλού, και οι επιστρέφοντες από τους αγρούς την </w:t>
+      </w:r>
+      <w:proofErr w:type="spellStart"/>
+      <w:r>
+        <w:rPr>
+          <w:lang w:val="el-GR"/>
+        </w:rPr>
+        <w:t>ώραν</w:t>
+      </w:r>
+      <w:proofErr w:type="spellEnd"/>
+      <w:r>
+        <w:rPr>
+          <w:lang w:val="el-GR"/>
+        </w:rPr>
+        <w:t xml:space="preserve"> εκείνην –είχε δύσει εν τω μεταξύ</w:t>
       </w:r>
       <w:r>
         <w:rPr>
@@ -1960,7 +3589,35 @@
         <w:rPr>
           <w:lang w:val="el-GR"/>
         </w:rPr>
-        <w:t xml:space="preserve">, κι εκοίταζον να ιδώσι πού ήτο ο αυλητής, </w:t>
+        <w:t xml:space="preserve">, κι </w:t>
+      </w:r>
+      <w:proofErr w:type="spellStart"/>
+      <w:r>
+        <w:rPr>
+          <w:lang w:val="el-GR"/>
+        </w:rPr>
+        <w:t>εκοίταζον</w:t>
+      </w:r>
+      <w:proofErr w:type="spellEnd"/>
+      <w:r>
+        <w:rPr>
+          <w:lang w:val="el-GR"/>
+        </w:rPr>
+        <w:t xml:space="preserve"> να </w:t>
+      </w:r>
+      <w:proofErr w:type="spellStart"/>
+      <w:r>
+        <w:rPr>
+          <w:lang w:val="el-GR"/>
+        </w:rPr>
+        <w:t>ιδώσι</w:t>
+      </w:r>
+      <w:proofErr w:type="spellEnd"/>
+      <w:r>
+        <w:rPr>
+          <w:lang w:val="el-GR"/>
+        </w:rPr>
+        <w:t xml:space="preserve"> πού ήτο ο αυλητής, </w:t>
       </w:r>
       <w:proofErr w:type="spellStart"/>
       <w:r>
@@ -2338,7 +3995,21 @@
         <w:rPr>
           <w:lang w:val="el-GR"/>
         </w:rPr>
-        <w:t xml:space="preserve"> στα Μνημούρια, και άμα ήκουσε την φλογέραν, επήγε προς τα εκεί και ανακάλυψε τον </w:t>
+        <w:t xml:space="preserve"> στα Μνημούρια, και άμα ήκουσε την </w:t>
+      </w:r>
+      <w:proofErr w:type="spellStart"/>
+      <w:r>
+        <w:rPr>
+          <w:lang w:val="el-GR"/>
+        </w:rPr>
+        <w:t>φλογέραν</w:t>
+      </w:r>
+      <w:proofErr w:type="spellEnd"/>
+      <w:r>
+        <w:rPr>
+          <w:lang w:val="el-GR"/>
+        </w:rPr>
+        <w:t xml:space="preserve">, επήγε προς τα εκεί και ανακάλυψε τον </w:t>
       </w:r>
       <w:proofErr w:type="spellStart"/>
       <w:r>
@@ -3471,7 +5142,21 @@
         <w:rPr>
           <w:lang w:val="el-GR"/>
         </w:rPr>
-        <w:t xml:space="preserve">, αλλά εκείθεν όπου ήτο, δεν έβλεπε την βάσιν του βράχου και την άκρην του γιαλού. Άλλως δεν είχε προσέξει εις την μικράν κόρην και σχεδόν δεν </w:t>
+        <w:t xml:space="preserve">, αλλά εκείθεν όπου ήτο, δεν έβλεπε την βάσιν του βράχου και την </w:t>
+      </w:r>
+      <w:proofErr w:type="spellStart"/>
+      <w:r>
+        <w:rPr>
+          <w:lang w:val="el-GR"/>
+        </w:rPr>
+        <w:t>άκρην</w:t>
+      </w:r>
+      <w:proofErr w:type="spellEnd"/>
+      <w:r>
+        <w:rPr>
+          <w:lang w:val="el-GR"/>
+        </w:rPr>
+        <w:t xml:space="preserve"> του γιαλού. Άλλως δεν είχε προσέξει εις την μικράν κόρην και σχεδόν δεν </w:t>
       </w:r>
       <w:proofErr w:type="spellStart"/>
       <w:r>
@@ -3555,7 +5240,35 @@
         <w:rPr>
           <w:lang w:val="el-GR"/>
         </w:rPr>
-        <w:t xml:space="preserve"> είχε κάμει την αβασταγήν της, και ήρχισε ν’ ανέρχεται το μονοπάτι, επιστρέφουσα κατ’ </w:t>
+        <w:t xml:space="preserve"> είχε κάμει την </w:t>
+      </w:r>
+      <w:proofErr w:type="spellStart"/>
+      <w:r>
+        <w:rPr>
+          <w:lang w:val="el-GR"/>
+        </w:rPr>
+        <w:t>αβασταγήν</w:t>
+      </w:r>
+      <w:proofErr w:type="spellEnd"/>
+      <w:r>
+        <w:rPr>
+          <w:lang w:val="el-GR"/>
+        </w:rPr>
+        <w:t xml:space="preserve"> της, και </w:t>
+      </w:r>
+      <w:proofErr w:type="spellStart"/>
+      <w:r>
+        <w:rPr>
+          <w:lang w:val="el-GR"/>
+        </w:rPr>
+        <w:t>ήρχισε</w:t>
+      </w:r>
+      <w:proofErr w:type="spellEnd"/>
+      <w:r>
+        <w:rPr>
+          <w:lang w:val="el-GR"/>
+        </w:rPr>
+        <w:t xml:space="preserve"> ν’ ανέρχεται το μονοπάτι, επιστρέφουσα κατ’ </w:t>
       </w:r>
       <w:proofErr w:type="spellStart"/>
       <w:r>
@@ -4299,15 +6012,10 @@
                                     <w:t xml:space="preserve">: </w:t>
                                   </w:r>
                                   <w:r>
-                                    <w:t>βα</w:t>
-                                  </w:r>
-                                  <w:proofErr w:type="spellStart"/>
-                                  <w:r>
-                                    <w:t>θύς</w:t>
-                                  </w:r>
-                                  <w:proofErr w:type="spellEnd"/>
-                                  <w:r>
-                                    <w:t xml:space="preserve"> γνώστης</w:t>
+                                    <w:rPr>
+                                      <w:lang w:val="el-GR"/>
+                                    </w:rPr>
+                                    <w:t>βαθύς γνώστης</w:t>
                                   </w:r>
                                   <w:r>
                                     <w:rPr>
@@ -4439,15 +6147,10 @@
                               <w:t xml:space="preserve">: </w:t>
                             </w:r>
                             <w:r>
-                              <w:t>βα</w:t>
-                            </w:r>
-                            <w:proofErr w:type="spellStart"/>
-                            <w:r>
-                              <w:t>θύς</w:t>
-                            </w:r>
-                            <w:proofErr w:type="spellEnd"/>
-                            <w:r>
-                              <w:t xml:space="preserve"> γνώστης</w:t>
+                              <w:rPr>
+                                <w:lang w:val="el-GR"/>
+                              </w:rPr>
+                              <w:t>βαθύς γνώστης</w:t>
                             </w:r>
                             <w:r>
                               <w:rPr>
@@ -4558,6 +6261,9 @@
     <w:p>
       <w:pPr>
         <w:pStyle w:val="Heading2"/>
+        <w:rPr>
+          <w:lang w:val="el-GR"/>
+        </w:rPr>
       </w:pPr>
       <w:bookmarkStart w:id="1" w:name="_Toc197106787"/>
       <w:r>
@@ -4578,6 +6284,9 @@
     <w:p>
       <w:pPr>
         <w:pStyle w:val="Heading3"/>
+        <w:rPr>
+          <w:lang w:val="el-GR"/>
+        </w:rPr>
       </w:pPr>
       <w:r>
         <w:rPr>
@@ -6045,6 +7754,9 @@
     <w:p>
       <w:pPr>
         <w:pStyle w:val="Heading2"/>
+        <w:rPr>
+          <w:lang w:val="el-GR"/>
+        </w:rPr>
       </w:pPr>
       <w:bookmarkStart w:id="2" w:name="_Toc197106788"/>
       <w:r>
@@ -6690,6 +8402,9 @@
     <w:p>
       <w:pPr>
         <w:pStyle w:val="Heading3"/>
+        <w:rPr>
+          <w:lang w:val="el-GR"/>
+        </w:rPr>
       </w:pPr>
       <w:r>
         <w:rPr>
@@ -7038,6 +8753,9 @@
     <w:p>
       <w:pPr>
         <w:pStyle w:val="Heading2"/>
+        <w:rPr>
+          <w:lang w:val="el-GR"/>
+        </w:rPr>
       </w:pPr>
       <w:bookmarkStart w:id="3" w:name="_Toc197106789"/>
       <w:r>
@@ -7435,6 +9153,9 @@
     <w:p>
       <w:pPr>
         <w:pStyle w:val="Heading3"/>
+        <w:rPr>
+          <w:lang w:val="el-GR"/>
+        </w:rPr>
       </w:pPr>
       <w:r>
         <w:rPr>
@@ -8020,6 +9741,7 @@
       <w:r>
         <w:rPr>
           <w:rFonts w:cs="Arial"/>
+          <w:lang w:val="el-GR"/>
         </w:rPr>
         <w:tab/>
       </w:r>
@@ -8557,6 +10279,7 @@
           <w:rFonts w:cs="Arial"/>
           <w:i/>
           <w:iCs/>
+          <w:lang w:val="el-GR"/>
         </w:rPr>
         <w:tab/>
       </w:r>
@@ -8691,6 +10414,7 @@
       <w:r>
         <w:rPr>
           <w:rFonts w:cs="Arial"/>
+          <w:lang w:val="el-GR"/>
         </w:rPr>
         <w:tab/>
       </w:r>
@@ -9081,6 +10805,7 @@
           <w:rFonts w:cs="Arial"/>
           <w:i/>
           <w:iCs/>
+          <w:lang w:val="el-GR"/>
         </w:rPr>
       </w:pPr>
       <w:r>
@@ -9268,6 +10993,9 @@
     <w:p>
       <w:pPr>
         <w:pStyle w:val="Heading3"/>
+        <w:rPr>
+          <w:lang w:val="el-GR"/>
+        </w:rPr>
       </w:pPr>
       <w:r>
         <w:rPr>
@@ -9321,7 +11049,21 @@
         <w:rPr>
           <w:lang w:val="el-GR"/>
         </w:rPr>
-        <w:t xml:space="preserve"> Μυριβήλης, Η ζωή εν τάφῳ [«Η μυστική παπαρούνα»]</w:t>
+        <w:t xml:space="preserve"> Μυριβήλης, Η ζωή εν </w:t>
+      </w:r>
+      <w:proofErr w:type="spellStart"/>
+      <w:r>
+        <w:rPr>
+          <w:lang w:val="el-GR"/>
+        </w:rPr>
+        <w:t>τάφῳ</w:t>
+      </w:r>
+      <w:proofErr w:type="spellEnd"/>
+      <w:r>
+        <w:rPr>
+          <w:lang w:val="el-GR"/>
+        </w:rPr>
+        <w:t xml:space="preserve"> [«Η μυστική παπαρούνα»]</w:t>
       </w:r>
       <w:r>
         <w:rPr>
@@ -9334,6 +11076,9 @@
     <w:p>
       <w:pPr>
         <w:pStyle w:val="Heading3"/>
+        <w:rPr>
+          <w:lang w:val="el-GR"/>
+        </w:rPr>
       </w:pPr>
       <w:r>
         <w:rPr>
@@ -9460,7 +11205,15 @@
                                     <w:t>:</w:t>
                                   </w:r>
                                   <w:r>
-                                    <w:t xml:space="preserve"> μίσχος, </w:t>
+                                    <w:t xml:space="preserve"> </w:t>
+                                  </w:r>
+                                  <w:proofErr w:type="spellStart"/>
+                                  <w:r>
+                                    <w:t>μίσχος</w:t>
+                                  </w:r>
+                                  <w:proofErr w:type="spellEnd"/>
+                                  <w:r>
+                                    <w:t xml:space="preserve">, </w:t>
                                   </w:r>
                                   <w:proofErr w:type="spellStart"/>
                                   <w:r>
@@ -9595,7 +11348,15 @@
                               <w:t>:</w:t>
                             </w:r>
                             <w:r>
-                              <w:t xml:space="preserve"> μίσχος, </w:t>
+                              <w:t xml:space="preserve"> </w:t>
+                            </w:r>
+                            <w:proofErr w:type="spellStart"/>
+                            <w:r>
+                              <w:t>μίσχος</w:t>
+                            </w:r>
+                            <w:proofErr w:type="spellEnd"/>
+                            <w:r>
+                              <w:t xml:space="preserve">, </w:t>
                             </w:r>
                             <w:proofErr w:type="spellStart"/>
                             <w:r>
@@ -10653,31 +12414,14 @@
           <w:rFonts w:cs="Arial"/>
           <w:i/>
           <w:iCs/>
+          <w:lang w:val="el-GR"/>
         </w:rPr>
       </w:pPr>
-      <w:proofErr w:type="spellStart"/>
-      <w:r>
-        <w:t>Φεγγ</w:t>
-      </w:r>
-      <w:proofErr w:type="spellEnd"/>
-      <w:r>
-        <w:t xml:space="preserve">αράκι </w:t>
-      </w:r>
-      <w:proofErr w:type="spellStart"/>
-      <w:r>
-        <w:t>μου</w:t>
-      </w:r>
-      <w:proofErr w:type="spellEnd"/>
-      <w:r>
-        <w:t xml:space="preserve"> λαμπ</w:t>
-      </w:r>
-      <w:proofErr w:type="spellStart"/>
-      <w:r>
-        <w:t>ρό</w:t>
-      </w:r>
-      <w:proofErr w:type="spellEnd"/>
-      <w:r>
-        <w:t>...</w:t>
+      <w:r>
+        <w:rPr>
+          <w:lang w:val="el-GR"/>
+        </w:rPr>
+        <w:t>Φεγγαράκι μου λαμπρό...</w:t>
       </w:r>
       <w:r>
         <w:rPr>
@@ -10695,6 +12439,7 @@
           <w:rFonts w:cs="Arial"/>
           <w:i/>
           <w:iCs/>
+          <w:lang w:val="el-GR"/>
         </w:rPr>
       </w:pPr>
       <w:r>
@@ -10702,6 +12447,7 @@
           <w:rFonts w:cs="Arial"/>
           <w:i/>
           <w:iCs/>
+          <w:lang w:val="el-GR"/>
         </w:rPr>
         <w:br w:type="page"/>
       </w:r>
@@ -10709,6 +12455,9 @@
     <w:p>
       <w:pPr>
         <w:pStyle w:val="Heading3"/>
+        <w:rPr>
+          <w:lang w:val="el-GR"/>
+        </w:rPr>
       </w:pPr>
       <w:r>
         <w:rPr>
@@ -10721,6 +12470,9 @@
     <w:p>
       <w:pPr>
         <w:pStyle w:val="NoSpacing"/>
+        <w:rPr>
+          <w:lang w:val="el-GR"/>
+        </w:rPr>
       </w:pPr>
     </w:p>
     <w:p>
@@ -10745,6 +12497,9 @@
     <w:p>
       <w:pPr>
         <w:pStyle w:val="Heading2"/>
+        <w:rPr>
+          <w:lang w:val="el-GR"/>
+        </w:rPr>
       </w:pPr>
       <w:bookmarkStart w:id="5" w:name="_Toc197106791"/>
       <w:r>
@@ -11061,6 +12816,9 @@
     <w:p>
       <w:pPr>
         <w:pStyle w:val="Heading3"/>
+        <w:rPr>
+          <w:lang w:val="el-GR"/>
+        </w:rPr>
       </w:pPr>
       <w:r>
         <w:rPr>
@@ -11333,6 +13091,7 @@
           <w:rFonts w:cs="Arial"/>
           <w:i/>
           <w:iCs/>
+          <w:lang w:val="el-GR"/>
         </w:rPr>
       </w:pPr>
       <w:r>
@@ -11412,6 +13171,7 @@
           <w:rFonts w:cs="Arial"/>
           <w:i/>
           <w:iCs/>
+          <w:lang w:val="el-GR"/>
         </w:rPr>
       </w:pPr>
       <w:r>
@@ -11419,6 +13179,7 @@
           <w:rFonts w:cs="Arial"/>
           <w:i/>
           <w:iCs/>
+          <w:lang w:val="el-GR"/>
         </w:rPr>
         <w:br w:type="page"/>
       </w:r>
@@ -11456,6 +13217,9 @@
     <w:p>
       <w:pPr>
         <w:pStyle w:val="Heading2"/>
+        <w:rPr>
+          <w:lang w:val="el-GR"/>
+        </w:rPr>
       </w:pPr>
       <w:bookmarkStart w:id="6" w:name="_Toc197106792"/>
       <w:r>
@@ -11733,6 +13497,9 @@
     <w:p>
       <w:pPr>
         <w:pStyle w:val="Heading3"/>
+        <w:rPr>
+          <w:lang w:val="el-GR"/>
+        </w:rPr>
       </w:pPr>
       <w:r>
         <w:rPr>
@@ -12486,6 +14253,9 @@
     <w:p>
       <w:pPr>
         <w:pStyle w:val="Heading3"/>
+        <w:rPr>
+          <w:lang w:val="el-GR"/>
+        </w:rPr>
       </w:pPr>
       <w:r>
         <w:rPr>
@@ -12690,6 +14460,7 @@
         <w:rPr>
           <w:i/>
           <w:iCs/>
+          <w:lang w:val="el-GR"/>
         </w:rPr>
       </w:pPr>
       <w:r>
@@ -12851,6 +14622,7 @@
         <w:rPr>
           <w:i/>
           <w:iCs/>
+          <w:lang w:val="el-GR"/>
         </w:rPr>
       </w:pPr>
     </w:p>
@@ -12859,12 +14631,14 @@
         <w:rPr>
           <w:i/>
           <w:iCs/>
+          <w:lang w:val="el-GR"/>
         </w:rPr>
       </w:pPr>
       <w:r>
         <w:rPr>
           <w:i/>
           <w:iCs/>
+          <w:lang w:val="el-GR"/>
         </w:rPr>
         <w:br w:type="page"/>
       </w:r>
@@ -12886,7 +14660,7 @@
     </w:p>
     <w:p/>
     <w:sectPr>
-      <w:footerReference w:type="default" r:id="rId7"/>
+      <w:footerReference w:type="default" r:id="rId8"/>
       <w:pgSz w:w="12240" w:h="15840"/>
       <w:pgMar w:top="1440" w:right="1800" w:bottom="1440" w:left="1800" w:header="708" w:footer="708" w:gutter="0"/>
       <w:cols w:space="708"/>
@@ -13109,6 +14883,126 @@
     </w:p>
   </w:footnote>
 </w:footnotes>
+</file>
+
+<file path=word/numbering.xml><?xml version="1.0" encoding="utf-8"?>
+<w:numbering xmlns:wpc="http://schemas.microsoft.com/office/word/2010/wordprocessingCanvas" xmlns:cx="http://schemas.microsoft.com/office/drawing/2014/chartex" xmlns:cx1="http://schemas.microsoft.com/office/drawing/2015/9/8/chartex" xmlns:cx2="http://schemas.microsoft.com/office/drawing/2015/10/21/chartex" xmlns:cx3="http://schemas.microsoft.com/office/drawing/2016/5/9/chartex" xmlns:cx4="http://schemas.microsoft.com/office/drawing/2016/5/10/chartex" xmlns:cx5="http://schemas.microsoft.com/office/drawing/2016/5/11/chartex" xmlns:cx6="http://schemas.microsoft.com/office/drawing/2016/5/12/chartex" xmlns:cx7="http://schemas.microsoft.com/office/drawing/2016/5/13/chartex" xmlns:cx8="http://schemas.microsoft.com/office/drawing/2016/5/14/chartex" xmlns:mc="http://schemas.openxmlformats.org/markup-compatibility/2006" xmlns:aink="http://schemas.microsoft.com/office/drawing/2016/ink" xmlns:am3d="http://schemas.microsoft.com/office/drawing/2017/model3d" xmlns:o="urn:schemas-microsoft-com:office:office" xmlns:oel="http://schemas.microsoft.com/office/2019/extlst" xmlns:r="http://schemas.openxmlformats.org/officeDocument/2006/relationships" xmlns:m="http://schemas.openxmlformats.org/officeDocument/2006/math" xmlns:v="urn:schemas-microsoft-com:vml" xmlns:wp14="http://schemas.microsoft.com/office/word/2010/wordprocessingDrawing" xmlns:wp="http://schemas.openxmlformats.org/drawingml/2006/wordprocessingDrawing" xmlns:w10="urn:schemas-microsoft-com:office:word" xmlns:w="http://schemas.openxmlformats.org/wordprocessingml/2006/main" xmlns:w14="http://schemas.microsoft.com/office/word/2010/wordml" xmlns:w15="http://schemas.microsoft.com/office/word/2012/wordml" xmlns:w16cex="http://schemas.microsoft.com/office/word/2018/wordml/cex" xmlns:w16cid="http://schemas.microsoft.com/office/word/2016/wordml/cid" xmlns:w16="http://schemas.microsoft.com/office/word/2018/wordml" xmlns:w16du="http://schemas.microsoft.com/office/word/2023/wordml/word16du" xmlns:w16sdtdh="http://schemas.microsoft.com/office/word/2020/wordml/sdtdatahash" xmlns:w16sdtfl="http://schemas.microsoft.com/office/word/2024/wordml/sdtformatlock" xmlns:w16se="http://schemas.microsoft.com/office/word/2015/wordml/symex" xmlns:wpg="http://schemas.microsoft.com/office/word/2010/wordprocessingGroup" xmlns:wpi="http://schemas.microsoft.com/office/word/2010/wordprocessingInk" xmlns:wne="http://schemas.microsoft.com/office/word/2006/wordml" xmlns:wps="http://schemas.microsoft.com/office/word/2010/wordprocessingShape" mc:Ignorable="w14 w15 w16se w16cid w16 w16cex w16sdtdh w16sdtfl w16du wp14">
+  <w:abstractNum w:abstractNumId="0" w15:restartNumberingAfterBreak="0">
+    <w:nsid w:val="1FCB5FF6"/>
+    <w:multiLevelType w:val="hybridMultilevel"/>
+    <w:tmpl w:val="8166BBC0"/>
+    <w:lvl w:ilvl="0" w:tplc="6A4A330A">
+      <w:numFmt w:val="bullet"/>
+      <w:lvlText w:val=""/>
+      <w:lvlJc w:val="left"/>
+      <w:pPr>
+        <w:ind w:left="720" w:hanging="360"/>
+      </w:pPr>
+      <w:rPr>
+        <w:rFonts w:ascii="Symbol" w:eastAsiaTheme="minorHAnsi" w:hAnsi="Symbol" w:cstheme="minorBidi" w:hint="default"/>
+      </w:rPr>
+    </w:lvl>
+    <w:lvl w:ilvl="1" w:tplc="08090003" w:tentative="1">
+      <w:start w:val="1"/>
+      <w:numFmt w:val="bullet"/>
+      <w:lvlText w:val="o"/>
+      <w:lvlJc w:val="left"/>
+      <w:pPr>
+        <w:ind w:left="1440" w:hanging="360"/>
+      </w:pPr>
+      <w:rPr>
+        <w:rFonts w:ascii="Courier New" w:hAnsi="Courier New" w:cs="Courier New" w:hint="default"/>
+      </w:rPr>
+    </w:lvl>
+    <w:lvl w:ilvl="2" w:tplc="08090005" w:tentative="1">
+      <w:start w:val="1"/>
+      <w:numFmt w:val="bullet"/>
+      <w:lvlText w:val=""/>
+      <w:lvlJc w:val="left"/>
+      <w:pPr>
+        <w:ind w:left="2160" w:hanging="360"/>
+      </w:pPr>
+      <w:rPr>
+        <w:rFonts w:ascii="Wingdings" w:hAnsi="Wingdings" w:hint="default"/>
+      </w:rPr>
+    </w:lvl>
+    <w:lvl w:ilvl="3" w:tplc="08090001" w:tentative="1">
+      <w:start w:val="1"/>
+      <w:numFmt w:val="bullet"/>
+      <w:lvlText w:val=""/>
+      <w:lvlJc w:val="left"/>
+      <w:pPr>
+        <w:ind w:left="2880" w:hanging="360"/>
+      </w:pPr>
+      <w:rPr>
+        <w:rFonts w:ascii="Symbol" w:hAnsi="Symbol" w:hint="default"/>
+      </w:rPr>
+    </w:lvl>
+    <w:lvl w:ilvl="4" w:tplc="08090003" w:tentative="1">
+      <w:start w:val="1"/>
+      <w:numFmt w:val="bullet"/>
+      <w:lvlText w:val="o"/>
+      <w:lvlJc w:val="left"/>
+      <w:pPr>
+        <w:ind w:left="3600" w:hanging="360"/>
+      </w:pPr>
+      <w:rPr>
+        <w:rFonts w:ascii="Courier New" w:hAnsi="Courier New" w:cs="Courier New" w:hint="default"/>
+      </w:rPr>
+    </w:lvl>
+    <w:lvl w:ilvl="5" w:tplc="08090005" w:tentative="1">
+      <w:start w:val="1"/>
+      <w:numFmt w:val="bullet"/>
+      <w:lvlText w:val=""/>
+      <w:lvlJc w:val="left"/>
+      <w:pPr>
+        <w:ind w:left="4320" w:hanging="360"/>
+      </w:pPr>
+      <w:rPr>
+        <w:rFonts w:ascii="Wingdings" w:hAnsi="Wingdings" w:hint="default"/>
+      </w:rPr>
+    </w:lvl>
+    <w:lvl w:ilvl="6" w:tplc="08090001" w:tentative="1">
+      <w:start w:val="1"/>
+      <w:numFmt w:val="bullet"/>
+      <w:lvlText w:val=""/>
+      <w:lvlJc w:val="left"/>
+      <w:pPr>
+        <w:ind w:left="5040" w:hanging="360"/>
+      </w:pPr>
+      <w:rPr>
+        <w:rFonts w:ascii="Symbol" w:hAnsi="Symbol" w:hint="default"/>
+      </w:rPr>
+    </w:lvl>
+    <w:lvl w:ilvl="7" w:tplc="08090003" w:tentative="1">
+      <w:start w:val="1"/>
+      <w:numFmt w:val="bullet"/>
+      <w:lvlText w:val="o"/>
+      <w:lvlJc w:val="left"/>
+      <w:pPr>
+        <w:ind w:left="5760" w:hanging="360"/>
+      </w:pPr>
+      <w:rPr>
+        <w:rFonts w:ascii="Courier New" w:hAnsi="Courier New" w:cs="Courier New" w:hint="default"/>
+      </w:rPr>
+    </w:lvl>
+    <w:lvl w:ilvl="8" w:tplc="08090005" w:tentative="1">
+      <w:start w:val="1"/>
+      <w:numFmt w:val="bullet"/>
+      <w:lvlText w:val=""/>
+      <w:lvlJc w:val="left"/>
+      <w:pPr>
+        <w:ind w:left="6480" w:hanging="360"/>
+      </w:pPr>
+      <w:rPr>
+        <w:rFonts w:ascii="Wingdings" w:hAnsi="Wingdings" w:hint="default"/>
+      </w:rPr>
+    </w:lvl>
+  </w:abstractNum>
+  <w:num w:numId="1" w16cid:durableId="911039855">
+    <w:abstractNumId w:val="0"/>
+  </w:num>
+</w:numbering>
 </file>
 
 <file path=word/styles.xml><?xml version="1.0" encoding="utf-8"?>
@@ -13712,6 +15606,7 @@
   <w:style w:type="character" w:default="1" w:styleId="DefaultParagraphFont">
     <w:name w:val="Default Paragraph Font"/>
     <w:uiPriority w:val="1"/>
+    <w:semiHidden/>
     <w:unhideWhenUsed/>
   </w:style>
   <w:style w:type="table" w:default="1" w:styleId="TableNormal">

</xml_diff>

<commit_message>
Started work on physics notes.
</commit_message>
<xml_diff>
--- a/Επαναληπτικές Σημειώσεις/Έκφραση-Έκθεση, Λογοτεχνία/Εξετάσεις [2024-25] Επανάληψη Λογοτεχνία.docx
+++ b/Επαναληπτικές Σημειώσεις/Έκφραση-Έκθεση, Λογοτεχνία/Εξετάσεις [2024-25] Επανάληψη Λογοτεχνία.docx
@@ -1806,14 +1806,14 @@
         <w:rPr>
           <w:lang w:val="el-GR"/>
         </w:rPr>
-        <w:t>γρια-Λούκαινα</w:t>
-      </w:r>
-      <w:proofErr w:type="spellEnd"/>
-      <w:r>
-        <w:rPr>
-          <w:lang w:val="el-GR"/>
-        </w:rPr>
-        <w:t xml:space="preserve">, μία χαροκαμένη πτωχή γραία, κρατούσα υπό την </w:t>
+        <w:t>γρια</w:t>
+      </w:r>
+      <w:proofErr w:type="spellEnd"/>
+      <w:r>
+        <w:rPr>
+          <w:lang w:val="el-GR"/>
+        </w:rPr>
+        <w:t xml:space="preserve">-Λούκαινα, μία χαροκαμένη πτωχή γραία, κρατούσα υπό την </w:t>
       </w:r>
       <w:proofErr w:type="spellStart"/>
       <w:r>
@@ -2402,14 +2402,14 @@
         <w:rPr>
           <w:lang w:val="el-GR"/>
         </w:rPr>
-        <w:t>γρια-Λούκαινα</w:t>
-      </w:r>
-      <w:proofErr w:type="spellEnd"/>
-      <w:r>
-        <w:rPr>
-          <w:lang w:val="el-GR"/>
-        </w:rPr>
-        <w:t xml:space="preserve"> </w:t>
+        <w:t>γρια</w:t>
+      </w:r>
+      <w:proofErr w:type="spellEnd"/>
+      <w:r>
+        <w:rPr>
+          <w:lang w:val="el-GR"/>
+        </w:rPr>
+        <w:t xml:space="preserve">-Λούκαινα </w:t>
       </w:r>
       <w:proofErr w:type="spellStart"/>
       <w:r>
@@ -2511,13 +2511,13 @@
         <mc:AlternateContent>
           <mc:Choice Requires="wps">
             <w:drawing>
-              <wp:anchor distT="0" distB="0" distL="114300" distR="114300" simplePos="0" relativeHeight="251659264" behindDoc="0" locked="0" layoutInCell="1" allowOverlap="1" wp14:anchorId="7D27C1FB" wp14:editId="30807A16">
+              <wp:anchor distT="0" distB="0" distL="114300" distR="114300" simplePos="0" relativeHeight="251659264" behindDoc="0" locked="0" layoutInCell="1" allowOverlap="1" wp14:anchorId="7D27C1FB" wp14:editId="62CEAD31">
                 <wp:simplePos x="0" y="0"/>
                 <wp:positionH relativeFrom="column">
-                  <wp:posOffset>-777240</wp:posOffset>
+                  <wp:posOffset>-779662</wp:posOffset>
                 </wp:positionH>
                 <wp:positionV relativeFrom="margin">
-                  <wp:posOffset>7920990</wp:posOffset>
+                  <wp:posOffset>7920763</wp:posOffset>
                 </wp:positionV>
                 <wp:extent cx="7182000" cy="630000"/>
                 <wp:effectExtent l="0" t="0" r="0" b="0"/>
@@ -2856,7 +2856,7 @@
                 <v:stroke joinstyle="miter"/>
                 <v:path gradientshapeok="t" o:connecttype="rect"/>
               </v:shapetype>
-              <v:shape id="Text Box 1" o:spid="_x0000_s1026" type="#_x0000_t202" style="position:absolute;left:0;text-align:left;margin-left:-61.2pt;margin-top:623.7pt;width:565.5pt;height:49.6pt;z-index:251659264;visibility:visible;mso-wrap-style:square;mso-width-percent:0;mso-height-percent:0;mso-wrap-distance-left:9pt;mso-wrap-distance-top:0;mso-wrap-distance-right:9pt;mso-wrap-distance-bottom:0;mso-position-horizontal:absolute;mso-position-horizontal-relative:text;mso-position-vertical:absolute;mso-position-vertical-relative:margin;mso-width-percent:0;mso-height-percent:0;mso-width-relative:margin;mso-height-relative:margin;v-text-anchor:top" o:gfxdata="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" filled="f" stroked="f" strokeweight=".5pt">
+              <v:shape id="Text Box 1" o:spid="_x0000_s1026" type="#_x0000_t202" style="position:absolute;left:0;text-align:left;margin-left:-61.4pt;margin-top:623.7pt;width:565.5pt;height:49.6pt;z-index:251659264;visibility:visible;mso-wrap-style:square;mso-width-percent:0;mso-height-percent:0;mso-wrap-distance-left:9pt;mso-wrap-distance-top:0;mso-wrap-distance-right:9pt;mso-wrap-distance-bottom:0;mso-position-horizontal:absolute;mso-position-horizontal-relative:text;mso-position-vertical:absolute;mso-position-vertical-relative:margin;mso-width-percent:0;mso-height-percent:0;mso-width-relative:margin;mso-height-relative:margin;v-text-anchor:top" o:gfxdata="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" filled="f" stroked="f" strokeweight=".5pt">
                 <v:textbox>
                   <w:txbxContent>
                     <w:tbl>
@@ -3743,21 +3743,7 @@
         <w:rPr>
           <w:lang w:val="el-GR"/>
         </w:rPr>
-        <w:t xml:space="preserve"> μοιρολόγι της γραίας, </w:t>
-      </w:r>
-      <w:proofErr w:type="spellStart"/>
-      <w:r>
-        <w:rPr>
-          <w:lang w:val="el-GR"/>
-        </w:rPr>
-        <w:t>εθέλχθη</w:t>
-      </w:r>
-      <w:proofErr w:type="spellEnd"/>
-      <w:r>
-        <w:rPr>
-          <w:lang w:val="el-GR"/>
-        </w:rPr>
-        <w:t xml:space="preserve">* από τον θορυβώδη </w:t>
+        <w:t xml:space="preserve"> μοιρολόγι της γραίας, εθέλχθη* από τον θορυβώδη </w:t>
       </w:r>
       <w:proofErr w:type="spellStart"/>
       <w:r>
@@ -3827,21 +3813,7 @@
         <w:rPr>
           <w:lang w:val="el-GR"/>
         </w:rPr>
-        <w:t xml:space="preserve"> εγγονή της γραίας, η </w:t>
-      </w:r>
-      <w:proofErr w:type="spellStart"/>
-      <w:r>
-        <w:rPr>
-          <w:lang w:val="el-GR"/>
-        </w:rPr>
-        <w:t>Ακριβούλα</w:t>
-      </w:r>
-      <w:proofErr w:type="spellEnd"/>
-      <w:r>
-        <w:rPr>
-          <w:lang w:val="el-GR"/>
-        </w:rPr>
-        <w:t xml:space="preserve">, εννέα ετών, ίσως την είχε στείλει η μάνα της, ή μάλλον είχε </w:t>
+        <w:t xml:space="preserve"> εγγονή της γραίας, η Ακριβούλα, εννέα ετών, ίσως την είχε στείλει η μάνα της, ή μάλλον είχε </w:t>
       </w:r>
       <w:proofErr w:type="spellStart"/>
       <w:r>
@@ -4133,35 +4105,7 @@
         <w:rPr>
           <w:lang w:val="el-GR"/>
         </w:rPr>
-        <w:t xml:space="preserve"> εκεί που, εις την </w:t>
-      </w:r>
-      <w:proofErr w:type="spellStart"/>
-      <w:r>
-        <w:rPr>
-          <w:lang w:val="el-GR"/>
-        </w:rPr>
-        <w:t>αμφιλύκην</w:t>
-      </w:r>
-      <w:proofErr w:type="spellEnd"/>
-      <w:r>
-        <w:rPr>
-          <w:lang w:val="el-GR"/>
-        </w:rPr>
-        <w:t xml:space="preserve">* του </w:t>
-      </w:r>
-      <w:proofErr w:type="spellStart"/>
-      <w:r>
-        <w:rPr>
-          <w:lang w:val="el-GR"/>
-        </w:rPr>
-        <w:t>νυκτώματος</w:t>
-      </w:r>
-      <w:proofErr w:type="spellEnd"/>
-      <w:r>
-        <w:rPr>
-          <w:lang w:val="el-GR"/>
-        </w:rPr>
-        <w:t xml:space="preserve">, εν μικρόν μονοπάτι, πολύ </w:t>
+        <w:t xml:space="preserve"> εκεί που, εις την αμφιλύκην* του νυκτώματος, εν μικρόν μονοπάτι, πολύ </w:t>
       </w:r>
       <w:proofErr w:type="spellStart"/>
       <w:r>
@@ -4386,7 +4330,6 @@
                                       <w:lang w:val="el-GR"/>
                                     </w:rPr>
                                   </w:pPr>
-                                  <w:proofErr w:type="spellStart"/>
                                   <w:r>
                                     <w:rPr>
                                       <w:b/>
@@ -4395,7 +4338,6 @@
                                     </w:rPr>
                                     <w:t>εθέλχθη</w:t>
                                   </w:r>
-                                  <w:proofErr w:type="spellEnd"/>
                                   <w:r>
                                     <w:rPr>
                                       <w:lang w:val="el-GR"/>
@@ -4447,7 +4389,6 @@
                                     </w:rPr>
                                     <w:br/>
                                   </w:r>
-                                  <w:proofErr w:type="spellStart"/>
                                   <w:r>
                                     <w:rPr>
                                       <w:b/>
@@ -4456,7 +4397,6 @@
                                     </w:rPr>
                                     <w:t>αμφιλύκην</w:t>
                                   </w:r>
-                                  <w:proofErr w:type="spellEnd"/>
                                   <w:r>
                                     <w:rPr>
                                       <w:lang w:val="el-GR"/>
@@ -4620,7 +4560,6 @@
                                 <w:lang w:val="el-GR"/>
                               </w:rPr>
                             </w:pPr>
-                            <w:proofErr w:type="spellStart"/>
                             <w:r>
                               <w:rPr>
                                 <w:b/>
@@ -4629,7 +4568,6 @@
                               </w:rPr>
                               <w:t>εθέλχθη</w:t>
                             </w:r>
-                            <w:proofErr w:type="spellEnd"/>
                             <w:r>
                               <w:rPr>
                                 <w:lang w:val="el-GR"/>
@@ -4681,7 +4619,6 @@
                               </w:rPr>
                               <w:br/>
                             </w:r>
-                            <w:proofErr w:type="spellStart"/>
                             <w:r>
                               <w:rPr>
                                 <w:b/>
@@ -4690,7 +4627,6 @@
                               </w:rPr>
                               <w:t>αμφιλύκην</w:t>
                             </w:r>
-                            <w:proofErr w:type="spellEnd"/>
                             <w:r>
                               <w:rPr>
                                 <w:lang w:val="el-GR"/>
@@ -5226,21 +5162,7 @@
         <w:rPr>
           <w:lang w:val="el-GR"/>
         </w:rPr>
-        <w:t xml:space="preserve"> ήδη, η γραία </w:t>
-      </w:r>
-      <w:proofErr w:type="spellStart"/>
-      <w:r>
-        <w:rPr>
-          <w:lang w:val="el-GR"/>
-        </w:rPr>
-        <w:t>Λούκαινα</w:t>
-      </w:r>
-      <w:proofErr w:type="spellEnd"/>
-      <w:r>
-        <w:rPr>
-          <w:lang w:val="el-GR"/>
-        </w:rPr>
-        <w:t xml:space="preserve"> είχε κάμει την </w:t>
+        <w:t xml:space="preserve"> ήδη, η γραία Λούκαινα είχε κάμει την </w:t>
       </w:r>
       <w:proofErr w:type="spellStart"/>
       <w:r>
@@ -5771,18 +5693,8 @@
           <w:iCs/>
           <w:lang w:val="el-GR"/>
         </w:rPr>
-        <w:t xml:space="preserve"> η </w:t>
-      </w:r>
-      <w:proofErr w:type="spellStart"/>
-      <w:r>
-        <w:rPr>
-          <w:i/>
-          <w:iCs/>
-          <w:lang w:val="el-GR"/>
-        </w:rPr>
-        <w:t>Ακριβούλα</w:t>
-      </w:r>
-      <w:proofErr w:type="spellEnd"/>
+        <w:t xml:space="preserve"> η Ακριβούλα</w:t>
+      </w:r>
       <w:r>
         <w:rPr>
           <w:i/>
@@ -5898,25 +5810,7 @@
           <w:lang w:val="el-GR"/>
         </w:rPr>
         <w:br/>
-        <w:t xml:space="preserve">τα </w:t>
-      </w:r>
-      <w:proofErr w:type="spellStart"/>
-      <w:r>
-        <w:rPr>
-          <w:i/>
-          <w:iCs/>
-          <w:lang w:val="el-GR"/>
-        </w:rPr>
-        <w:t>πάθια</w:t>
-      </w:r>
-      <w:proofErr w:type="spellEnd"/>
-      <w:r>
-        <w:rPr>
-          <w:i/>
-          <w:iCs/>
-          <w:lang w:val="el-GR"/>
-        </w:rPr>
-        <w:t xml:space="preserve"> κι οι καημοί του κόσμου.</w:t>
+        <w:t>τα πάθια κι οι καημοί του κόσμου.</w:t>
       </w:r>
     </w:p>
     <w:p>
@@ -5935,7 +5829,7 @@
         <mc:AlternateContent>
           <mc:Choice Requires="wps">
             <w:drawing>
-              <wp:anchor distT="0" distB="0" distL="114300" distR="114300" simplePos="0" relativeHeight="251663360" behindDoc="0" locked="0" layoutInCell="1" allowOverlap="1" wp14:anchorId="537B94A2" wp14:editId="0460DE7D">
+              <wp:anchor distT="0" distB="0" distL="114300" distR="114300" simplePos="0" relativeHeight="251663360" behindDoc="0" locked="0" layoutInCell="1" allowOverlap="1" wp14:anchorId="537B94A2" wp14:editId="49A53409">
                 <wp:simplePos x="0" y="0"/>
                 <wp:positionH relativeFrom="margin">
                   <wp:posOffset>-777240</wp:posOffset>
@@ -6246,7 +6140,319 @@
     </w:p>
     <w:p>
       <w:pPr>
-        <w:ind w:firstLine="284"/>
+        <w:rPr>
+          <w:lang w:val="el-GR"/>
+        </w:rPr>
+      </w:pPr>
+      <w:r>
+        <w:rPr>
+          <w:b/>
+          <w:bCs/>
+          <w:lang w:val="el-GR"/>
+        </w:rPr>
+        <w:t>Είδος:</w:t>
+      </w:r>
+      <w:r>
+        <w:rPr>
+          <w:lang w:val="el-GR"/>
+        </w:rPr>
+        <w:t xml:space="preserve"> Διήγημα, ηθογραφία</w:t>
+      </w:r>
+    </w:p>
+    <w:p>
+      <w:pPr>
+        <w:rPr>
+          <w:lang w:val="el-GR"/>
+        </w:rPr>
+      </w:pPr>
+      <w:r>
+        <w:rPr>
+          <w:b/>
+          <w:bCs/>
+          <w:lang w:val="el-GR"/>
+        </w:rPr>
+        <w:t>Ύφος</w:t>
+      </w:r>
+      <w:r>
+        <w:rPr>
+          <w:lang w:val="el-GR"/>
+        </w:rPr>
+        <w:t>: Λυρικό, λόγιο, παραδοσιακό, με στοιχεία καθαρεύουσας.</w:t>
+      </w:r>
+    </w:p>
+    <w:p>
+      <w:pPr>
+        <w:rPr>
+          <w:lang w:val="el-GR"/>
+        </w:rPr>
+      </w:pPr>
+      <w:r>
+        <w:rPr>
+          <w:b/>
+          <w:bCs/>
+          <w:lang w:val="el-GR"/>
+        </w:rPr>
+        <w:t>Θέμα:</w:t>
+      </w:r>
+      <w:r>
+        <w:rPr>
+          <w:lang w:val="el-GR"/>
+        </w:rPr>
+        <w:t xml:space="preserve"> Τα «πάθια κι οι καημοί» των ανθρώπων, τα οποία δεν έχουν ποτέ τέλος.</w:t>
+      </w:r>
+    </w:p>
+    <w:p>
+      <w:pPr>
+        <w:rPr>
+          <w:lang w:val="el-GR"/>
+        </w:rPr>
+      </w:pPr>
+      <w:r>
+        <w:rPr>
+          <w:b/>
+          <w:bCs/>
+          <w:lang w:val="el-GR"/>
+        </w:rPr>
+        <w:t>Χώρος:</w:t>
+      </w:r>
+      <w:r>
+        <w:rPr>
+          <w:lang w:val="el-GR"/>
+        </w:rPr>
+        <w:t xml:space="preserve"> Μια σκιαθίτικη παραλία που βλέπει προς το κοιμητήριο.</w:t>
+      </w:r>
+    </w:p>
+    <w:p>
+      <w:pPr>
+        <w:rPr>
+          <w:lang w:val="el-GR"/>
+        </w:rPr>
+      </w:pPr>
+      <w:r>
+        <w:rPr>
+          <w:b/>
+          <w:bCs/>
+          <w:lang w:val="el-GR"/>
+        </w:rPr>
+        <w:t>Χρόνος</w:t>
+      </w:r>
+      <w:r>
+        <w:rPr>
+          <w:b/>
+          <w:bCs/>
+          <w:lang w:val="el-GR"/>
+        </w:rPr>
+        <w:t>:</w:t>
+      </w:r>
+      <w:r>
+        <w:rPr>
+          <w:lang w:val="el-GR"/>
+        </w:rPr>
+        <w:t xml:space="preserve"> «Η αμφιλύκη του νυκτώματος,» δηλαδή, κατά την δύση του ηλίου.</w:t>
+      </w:r>
+    </w:p>
+    <w:p>
+      <w:pPr>
+        <w:rPr>
+          <w:b/>
+          <w:bCs/>
+          <w:lang w:val="el-GR"/>
+        </w:rPr>
+      </w:pPr>
+      <w:r>
+        <w:rPr>
+          <w:b/>
+          <w:bCs/>
+          <w:lang w:val="el-GR"/>
+        </w:rPr>
+        <w:t>Πρόσωπα:</w:t>
+      </w:r>
+    </w:p>
+    <w:p>
+      <w:pPr>
+        <w:pStyle w:val="ListParagraph"/>
+        <w:numPr>
+          <w:ilvl w:val="0"/>
+          <w:numId w:val="2"/>
+        </w:numPr>
+        <w:rPr>
+          <w:b/>
+          <w:bCs/>
+          <w:lang w:val="el-GR"/>
+        </w:rPr>
+      </w:pPr>
+      <w:r>
+        <w:rPr>
+          <w:lang w:val="el-GR"/>
+        </w:rPr>
+        <w:t>Γριά Λούκαινα</w:t>
+      </w:r>
+    </w:p>
+    <w:p>
+      <w:pPr>
+        <w:pStyle w:val="ListParagraph"/>
+        <w:numPr>
+          <w:ilvl w:val="0"/>
+          <w:numId w:val="2"/>
+        </w:numPr>
+        <w:rPr>
+          <w:b/>
+          <w:bCs/>
+          <w:lang w:val="el-GR"/>
+        </w:rPr>
+      </w:pPr>
+      <w:r>
+        <w:rPr>
+          <w:lang w:val="el-GR"/>
+        </w:rPr>
+        <w:t>Ακριβούλα</w:t>
+      </w:r>
+    </w:p>
+    <w:p>
+      <w:pPr>
+        <w:pStyle w:val="ListParagraph"/>
+        <w:numPr>
+          <w:ilvl w:val="0"/>
+          <w:numId w:val="2"/>
+        </w:numPr>
+        <w:rPr>
+          <w:b/>
+          <w:bCs/>
+          <w:lang w:val="el-GR"/>
+        </w:rPr>
+      </w:pPr>
+      <w:r>
+        <w:rPr>
+          <w:lang w:val="el-GR"/>
+        </w:rPr>
+        <w:t>Φώκια</w:t>
+      </w:r>
+    </w:p>
+    <w:p>
+      <w:pPr>
+        <w:pStyle w:val="ListParagraph"/>
+        <w:numPr>
+          <w:ilvl w:val="0"/>
+          <w:numId w:val="2"/>
+        </w:numPr>
+        <w:rPr>
+          <w:b/>
+          <w:bCs/>
+          <w:lang w:val="el-GR"/>
+        </w:rPr>
+      </w:pPr>
+      <w:r>
+        <w:rPr>
+          <w:lang w:val="el-GR"/>
+        </w:rPr>
+        <w:t>Βοσκός</w:t>
+      </w:r>
+    </w:p>
+    <w:p>
+      <w:pPr>
+        <w:rPr>
+          <w:b/>
+          <w:bCs/>
+          <w:lang w:val="el-GR"/>
+        </w:rPr>
+      </w:pPr>
+      <w:r>
+        <w:rPr>
+          <w:b/>
+          <w:bCs/>
+          <w:lang w:val="el-GR"/>
+        </w:rPr>
+        <w:t xml:space="preserve">Ηθογραφικά στοιχεία: </w:t>
+      </w:r>
+    </w:p>
+    <w:p>
+      <w:pPr>
+        <w:pStyle w:val="ListParagraph"/>
+        <w:numPr>
+          <w:ilvl w:val="0"/>
+          <w:numId w:val="2"/>
+        </w:numPr>
+        <w:rPr>
+          <w:lang w:val="el-GR"/>
+        </w:rPr>
+      </w:pPr>
+      <w:r>
+        <w:rPr>
+          <w:lang w:val="el-GR"/>
+        </w:rPr>
+        <w:t xml:space="preserve">Τα πρόσωπα και οι ασχολίες </w:t>
+      </w:r>
+      <w:r>
+        <w:rPr>
+          <w:lang w:val="el-GR"/>
+        </w:rPr>
+        <w:t>τους</w:t>
+      </w:r>
+    </w:p>
+    <w:p>
+      <w:pPr>
+        <w:pStyle w:val="ListParagraph"/>
+        <w:numPr>
+          <w:ilvl w:val="0"/>
+          <w:numId w:val="2"/>
+        </w:numPr>
+        <w:rPr>
+          <w:lang w:val="el-GR"/>
+        </w:rPr>
+      </w:pPr>
+      <w:r>
+        <w:rPr>
+          <w:lang w:val="el-GR"/>
+        </w:rPr>
+        <w:t>Ο χώρος και όσα συμβαίνουν ή υπάρχουν σ’ αυτόν.</w:t>
+      </w:r>
+    </w:p>
+    <w:p>
+      <w:pPr>
+        <w:rPr>
+          <w:b/>
+          <w:bCs/>
+          <w:lang w:val="el-GR"/>
+        </w:rPr>
+      </w:pPr>
+      <w:r>
+        <w:rPr>
+          <w:b/>
+          <w:bCs/>
+          <w:lang w:val="el-GR"/>
+        </w:rPr>
+        <w:t>Λυρικά στοιχεία:</w:t>
+      </w:r>
+    </w:p>
+    <w:p>
+      <w:pPr>
+        <w:pStyle w:val="ListParagraph"/>
+        <w:numPr>
+          <w:ilvl w:val="0"/>
+          <w:numId w:val="2"/>
+        </w:numPr>
+        <w:rPr>
+          <w:b/>
+          <w:bCs/>
+          <w:lang w:val="el-GR"/>
+        </w:rPr>
+      </w:pPr>
+      <w:r>
+        <w:rPr>
+          <w:lang w:val="el-GR"/>
+        </w:rPr>
+        <w:t xml:space="preserve">Η εικόνα των μνημάτων </w:t>
+      </w:r>
+    </w:p>
+    <w:p>
+      <w:pPr>
+        <w:rPr>
+          <w:lang w:val="el-GR"/>
+        </w:rPr>
+      </w:pPr>
+    </w:p>
+    <w:p>
+      <w:pPr>
         <w:rPr>
           <w:lang w:val="el-GR"/>
         </w:rPr>
@@ -7734,12 +7940,138 @@
     </w:p>
     <w:p>
       <w:pPr>
-        <w:ind w:firstLine="284"/>
-        <w:rPr>
-          <w:rFonts w:eastAsiaTheme="majorEastAsia" w:cs="Arial"/>
-          <w:color w:val="0F4761" w:themeColor="accent1" w:themeShade="BF"/>
-          <w:sz w:val="28"/>
-          <w:szCs w:val="28"/>
+        <w:rPr>
+          <w:rFonts w:cs="Arial"/>
+          <w:lang w:val="el-GR"/>
+        </w:rPr>
+      </w:pPr>
+      <w:r>
+        <w:rPr>
+          <w:rFonts w:cs="Arial"/>
+        </w:rPr>
+        <w:t xml:space="preserve"> </w:t>
+      </w:r>
+      <w:proofErr w:type="spellStart"/>
+      <w:r>
+        <w:rPr>
+          <w:rFonts w:cs="Arial"/>
+          <w:b/>
+          <w:bCs/>
+        </w:rPr>
+        <w:t>Είδος</w:t>
+      </w:r>
+      <w:proofErr w:type="spellEnd"/>
+      <w:r>
+        <w:rPr>
+          <w:rFonts w:cs="Arial"/>
+        </w:rPr>
+        <w:t xml:space="preserve">: </w:t>
+      </w:r>
+      <w:proofErr w:type="spellStart"/>
+      <w:r>
+        <w:rPr>
+          <w:rFonts w:cs="Arial"/>
+        </w:rPr>
+        <w:t>Μυθιστόρημ</w:t>
+      </w:r>
+      <w:proofErr w:type="spellEnd"/>
+      <w:r>
+        <w:rPr>
+          <w:rFonts w:cs="Arial"/>
+        </w:rPr>
+        <w:t>α (απ</w:t>
+      </w:r>
+      <w:proofErr w:type="spellStart"/>
+      <w:r>
+        <w:rPr>
+          <w:rFonts w:cs="Arial"/>
+        </w:rPr>
+        <w:t>όσ</w:t>
+      </w:r>
+      <w:proofErr w:type="spellEnd"/>
+      <w:r>
+        <w:rPr>
+          <w:rFonts w:cs="Arial"/>
+        </w:rPr>
+        <w:t>πασμα)</w:t>
+      </w:r>
+    </w:p>
+    <w:p>
+      <w:pPr>
+        <w:rPr>
+          <w:rFonts w:cs="Arial"/>
+          <w:lang w:val="el-GR"/>
+        </w:rPr>
+      </w:pPr>
+      <w:r>
+        <w:rPr>
+          <w:rFonts w:cs="Arial"/>
+          <w:b/>
+          <w:bCs/>
+          <w:lang w:val="el-GR"/>
+        </w:rPr>
+        <w:t>Θεματικός πυρήνας</w:t>
+      </w:r>
+      <w:r>
+        <w:rPr>
+          <w:rFonts w:cs="Arial"/>
+          <w:lang w:val="el-GR"/>
+        </w:rPr>
+        <w:t>: Κοινωνική αδικία, ταξικές ανισότητες, κριτική στην υποκρισία της αστικής τάξης.</w:t>
+      </w:r>
+    </w:p>
+    <w:p>
+      <w:pPr>
+        <w:rPr>
+          <w:rFonts w:cs="Arial"/>
+          <w:lang w:val="el-GR"/>
+        </w:rPr>
+      </w:pPr>
+      <w:r>
+        <w:rPr>
+          <w:rFonts w:cs="Arial"/>
+          <w:b/>
+          <w:bCs/>
+          <w:lang w:val="el-GR"/>
+        </w:rPr>
+        <w:t>Ύφος</w:t>
+      </w:r>
+      <w:r>
+        <w:rPr>
+          <w:rFonts w:cs="Arial"/>
+          <w:lang w:val="el-GR"/>
+        </w:rPr>
+        <w:t>: Ρεαλιστικό, απλό και στοχαστικό.</w:t>
+      </w:r>
+    </w:p>
+    <w:p>
+      <w:pPr>
+        <w:rPr>
+          <w:rFonts w:cs="Arial"/>
+          <w:lang w:val="el-GR"/>
+        </w:rPr>
+      </w:pPr>
+      <w:r>
+        <w:rPr>
+          <w:rFonts w:cs="Arial"/>
+          <w:b/>
+          <w:bCs/>
+          <w:lang w:val="el-GR"/>
+        </w:rPr>
+        <w:t>Θέματα</w:t>
+      </w:r>
+      <w:r>
+        <w:rPr>
+          <w:rFonts w:cs="Arial"/>
+          <w:lang w:val="el-GR"/>
+        </w:rPr>
+        <w:t>: Η σύγκρουση ηθικής και υλικών αξιών, η προδοσία του έρωτα για το χρήμα.</w:t>
+      </w:r>
+    </w:p>
+    <w:p>
+      <w:pPr>
+        <w:rPr>
+          <w:rFonts w:cs="Arial"/>
           <w:lang w:val="el-GR"/>
         </w:rPr>
       </w:pPr>
@@ -8745,6 +9077,126 @@
       <w:r>
         <w:rPr>
           <w:rFonts w:cs="Arial"/>
+          <w:b/>
+          <w:bCs/>
+          <w:lang w:val="el-GR"/>
+        </w:rPr>
+        <w:t>Είδος</w:t>
+      </w:r>
+      <w:r>
+        <w:rPr>
+          <w:rFonts w:cs="Arial"/>
+          <w:lang w:val="el-GR"/>
+        </w:rPr>
+        <w:t>: Ποίημα – σατιρικό, κοινωνικοπολιτικό.</w:t>
+      </w:r>
+    </w:p>
+    <w:p>
+      <w:pPr>
+        <w:rPr>
+          <w:rFonts w:cs="Arial"/>
+          <w:lang w:val="el-GR"/>
+        </w:rPr>
+      </w:pPr>
+      <w:r>
+        <w:rPr>
+          <w:rFonts w:cs="Arial"/>
+          <w:b/>
+          <w:bCs/>
+          <w:lang w:val="el-GR"/>
+        </w:rPr>
+        <w:t>Θέμα</w:t>
+      </w:r>
+      <w:r>
+        <w:rPr>
+          <w:rFonts w:cs="Arial"/>
+          <w:lang w:val="el-GR"/>
+        </w:rPr>
+        <w:t>: Η ειρωνεία της «ελευθερίας» των Δυτικών κοινωνιών, ειδικά της Αμερικής.</w:t>
+      </w:r>
+    </w:p>
+    <w:p>
+      <w:pPr>
+        <w:rPr>
+          <w:rFonts w:cs="Arial"/>
+          <w:lang w:val="el-GR"/>
+        </w:rPr>
+      </w:pPr>
+      <w:r>
+        <w:rPr>
+          <w:rFonts w:cs="Arial"/>
+          <w:b/>
+          <w:bCs/>
+          <w:lang w:val="el-GR"/>
+        </w:rPr>
+        <w:t>Ύφος</w:t>
+      </w:r>
+      <w:r>
+        <w:rPr>
+          <w:rFonts w:cs="Arial"/>
+          <w:lang w:val="el-GR"/>
+        </w:rPr>
+        <w:t>: Ειρωνικό, πεσιμιστικό, με συμβολισμούς.</w:t>
+      </w:r>
+    </w:p>
+    <w:p>
+      <w:pPr>
+        <w:rPr>
+          <w:rFonts w:cs="Arial"/>
+          <w:lang w:val="el-GR"/>
+        </w:rPr>
+      </w:pPr>
+      <w:r>
+        <w:rPr>
+          <w:rFonts w:cs="Arial"/>
+          <w:b/>
+          <w:bCs/>
+          <w:lang w:val="el-GR"/>
+        </w:rPr>
+        <w:t>Στόχος</w:t>
+      </w:r>
+      <w:r>
+        <w:rPr>
+          <w:rFonts w:cs="Arial"/>
+          <w:lang w:val="el-GR"/>
+        </w:rPr>
+        <w:t>: Απομυθοποίηση του δυτικού πολιτισμού.</w:t>
+      </w:r>
+    </w:p>
+    <w:p>
+      <w:pPr>
+        <w:rPr>
+          <w:rFonts w:cs="Arial"/>
+          <w:lang w:val="el-GR"/>
+        </w:rPr>
+      </w:pPr>
+      <w:r>
+        <w:rPr>
+          <w:rFonts w:cs="Arial"/>
+          <w:b/>
+          <w:bCs/>
+          <w:lang w:val="el-GR"/>
+        </w:rPr>
+        <w:t>Χαρακτηριστικά</w:t>
+      </w:r>
+      <w:r>
+        <w:rPr>
+          <w:rFonts w:cs="Arial"/>
+          <w:lang w:val="el-GR"/>
+        </w:rPr>
+        <w:t>: Ροπή προς την απογοήτευση και την υπαρξιακή αμφισβήτηση.</w:t>
+      </w:r>
+    </w:p>
+    <w:p>
+      <w:pPr>
+        <w:rPr>
+          <w:rFonts w:cs="Arial"/>
+          <w:lang w:val="el-GR"/>
+        </w:rPr>
+      </w:pPr>
+      <w:r>
+        <w:rPr>
+          <w:rFonts w:cs="Arial"/>
           <w:lang w:val="el-GR"/>
         </w:rPr>
         <w:br w:type="page"/>
@@ -11007,16 +11459,117 @@
     </w:p>
     <w:p>
       <w:pPr>
-        <w:pStyle w:val="Heading3"/>
-        <w:rPr>
-          <w:lang w:val="el-GR"/>
-        </w:rPr>
-      </w:pPr>
-      <w:r>
-        <w:rPr>
-          <w:rFonts w:cs="Arial"/>
-          <w:i/>
-          <w:iCs/>
+        <w:rPr>
+          <w:lang w:val="el-GR"/>
+        </w:rPr>
+      </w:pPr>
+      <w:r>
+        <w:rPr>
+          <w:b/>
+          <w:bCs/>
+          <w:lang w:val="el-GR"/>
+        </w:rPr>
+        <w:t>Είδος</w:t>
+      </w:r>
+      <w:r>
+        <w:rPr>
+          <w:lang w:val="el-GR"/>
+        </w:rPr>
+        <w:t>: Ποιητική πρόζα / αφηγηματικό ποίημα</w:t>
+      </w:r>
+    </w:p>
+    <w:p>
+      <w:pPr>
+        <w:rPr>
+          <w:lang w:val="el-GR"/>
+        </w:rPr>
+      </w:pPr>
+      <w:r>
+        <w:rPr>
+          <w:b/>
+          <w:bCs/>
+          <w:lang w:val="el-GR"/>
+        </w:rPr>
+        <w:t>Θεματικός πυρήνας</w:t>
+      </w:r>
+      <w:r>
+        <w:rPr>
+          <w:lang w:val="el-GR"/>
+        </w:rPr>
+        <w:t>: Η ζωή στην Κύπρο, η καθημερινότητα, η ταυτότητα του κυπριακού λαού.</w:t>
+      </w:r>
+    </w:p>
+    <w:p>
+      <w:pPr>
+        <w:rPr>
+          <w:lang w:val="el-GR"/>
+        </w:rPr>
+      </w:pPr>
+      <w:r>
+        <w:rPr>
+          <w:b/>
+          <w:bCs/>
+          <w:lang w:val="el-GR"/>
+        </w:rPr>
+        <w:t>Ύφος</w:t>
+      </w:r>
+      <w:r>
+        <w:rPr>
+          <w:lang w:val="el-GR"/>
+        </w:rPr>
+        <w:t>: Λυρικό, στοχαστικό, με έντονη πατριωτική διάθεση.</w:t>
+      </w:r>
+    </w:p>
+    <w:p>
+      <w:pPr>
+        <w:rPr>
+          <w:lang w:val="el-GR"/>
+        </w:rPr>
+      </w:pPr>
+      <w:r>
+        <w:rPr>
+          <w:b/>
+          <w:bCs/>
+          <w:lang w:val="el-GR"/>
+        </w:rPr>
+        <w:t>Θέματα</w:t>
+      </w:r>
+      <w:r>
+        <w:rPr>
+          <w:lang w:val="el-GR"/>
+        </w:rPr>
+        <w:t>: Ιστορική μνήμη, λαϊκός πολιτισμός, κυπριακή πραγματικότητα.</w:t>
+      </w:r>
+    </w:p>
+    <w:p>
+      <w:pPr>
+        <w:rPr>
+          <w:lang w:val="el-GR"/>
+        </w:rPr>
+      </w:pPr>
+      <w:r>
+        <w:rPr>
+          <w:b/>
+          <w:bCs/>
+          <w:lang w:val="el-GR"/>
+        </w:rPr>
+        <w:t>Ιδιαιτερότητα</w:t>
+      </w:r>
+      <w:r>
+        <w:rPr>
+          <w:lang w:val="el-GR"/>
+        </w:rPr>
+        <w:t>: Συνδυασμός λογοτεχνίας και πολιτισμικού σχολιασμού.</w:t>
+      </w:r>
+    </w:p>
+    <w:p>
+      <w:pPr>
+        <w:rPr>
+          <w:lang w:val="el-GR"/>
+        </w:rPr>
+      </w:pPr>
+      <w:r>
+        <w:rPr>
           <w:lang w:val="el-GR"/>
         </w:rPr>
         <w:br w:type="page"/>
@@ -11205,15 +11758,7 @@
                                     <w:t>:</w:t>
                                   </w:r>
                                   <w:r>
-                                    <w:t xml:space="preserve"> </w:t>
-                                  </w:r>
-                                  <w:proofErr w:type="spellStart"/>
-                                  <w:r>
-                                    <w:t>μίσχος</w:t>
-                                  </w:r>
-                                  <w:proofErr w:type="spellEnd"/>
-                                  <w:r>
-                                    <w:t xml:space="preserve">, </w:t>
+                                    <w:t xml:space="preserve"> μίσχος, </w:t>
                                   </w:r>
                                   <w:proofErr w:type="spellStart"/>
                                   <w:r>
@@ -11348,15 +11893,7 @@
                               <w:t>:</w:t>
                             </w:r>
                             <w:r>
-                              <w:t xml:space="preserve"> </w:t>
-                            </w:r>
-                            <w:proofErr w:type="spellStart"/>
-                            <w:r>
-                              <w:t>μίσχος</w:t>
-                            </w:r>
-                            <w:proofErr w:type="spellEnd"/>
-                            <w:r>
-                              <w:t xml:space="preserve">, </w:t>
+                              <w:t xml:space="preserve"> μίσχος, </w:t>
                             </w:r>
                             <w:proofErr w:type="spellStart"/>
                             <w:r>
@@ -12478,17 +13015,116 @@
     <w:p>
       <w:pPr>
         <w:rPr>
-          <w:rFonts w:cs="Arial"/>
-          <w:i/>
-          <w:iCs/>
-          <w:lang w:val="el-GR"/>
-        </w:rPr>
-      </w:pPr>
-      <w:r>
-        <w:rPr>
-          <w:rFonts w:cs="Arial"/>
-          <w:i/>
-          <w:iCs/>
+          <w:lang w:val="el-GR"/>
+        </w:rPr>
+      </w:pPr>
+      <w:r>
+        <w:rPr>
+          <w:b/>
+          <w:bCs/>
+          <w:lang w:val="el-GR"/>
+        </w:rPr>
+        <w:t>Είδος</w:t>
+      </w:r>
+      <w:r>
+        <w:rPr>
+          <w:lang w:val="el-GR"/>
+        </w:rPr>
+        <w:t>: Αντιπολεμικό μυθιστόρημα (απόσπασμα)</w:t>
+      </w:r>
+    </w:p>
+    <w:p>
+      <w:pPr>
+        <w:rPr>
+          <w:lang w:val="el-GR"/>
+        </w:rPr>
+      </w:pPr>
+      <w:r>
+        <w:rPr>
+          <w:b/>
+          <w:bCs/>
+          <w:lang w:val="el-GR"/>
+        </w:rPr>
+        <w:t>Θέμα</w:t>
+      </w:r>
+      <w:r>
+        <w:rPr>
+          <w:lang w:val="el-GR"/>
+        </w:rPr>
+        <w:t>: Ο πόλεμος και η φρίκη του, η εσωτερική απομόνωση του ανθρώπου.</w:t>
+      </w:r>
+    </w:p>
+    <w:p>
+      <w:pPr>
+        <w:rPr>
+          <w:lang w:val="el-GR"/>
+        </w:rPr>
+      </w:pPr>
+      <w:r>
+        <w:rPr>
+          <w:b/>
+          <w:bCs/>
+          <w:lang w:val="el-GR"/>
+        </w:rPr>
+        <w:t>Ύφος</w:t>
+      </w:r>
+      <w:r>
+        <w:rPr>
+          <w:lang w:val="el-GR"/>
+        </w:rPr>
+        <w:t>: Ρεαλιστικό, συγκινησιακά φορτισμένο, με λυρικά στοιχεία.</w:t>
+      </w:r>
+    </w:p>
+    <w:p>
+      <w:pPr>
+        <w:rPr>
+          <w:lang w:val="el-GR"/>
+        </w:rPr>
+      </w:pPr>
+      <w:r>
+        <w:rPr>
+          <w:b/>
+          <w:bCs/>
+          <w:lang w:val="el-GR"/>
+        </w:rPr>
+        <w:t>Σύμβολα</w:t>
+      </w:r>
+      <w:r>
+        <w:rPr>
+          <w:lang w:val="el-GR"/>
+        </w:rPr>
+        <w:t>: Η παπαρούνα συμβολίζει την ελπίδα μέσα στην απόγνωση.</w:t>
+      </w:r>
+    </w:p>
+    <w:p>
+      <w:pPr>
+        <w:rPr>
+          <w:lang w:val="el-GR"/>
+        </w:rPr>
+      </w:pPr>
+      <w:r>
+        <w:rPr>
+          <w:b/>
+          <w:bCs/>
+          <w:lang w:val="el-GR"/>
+        </w:rPr>
+        <w:t>Ιδιαίτερο χαρακτηριστικό</w:t>
+      </w:r>
+      <w:r>
+        <w:rPr>
+          <w:lang w:val="el-GR"/>
+        </w:rPr>
+        <w:t>: Βασίζεται σε βιώματα του συγγραφέα στον Α΄ Παγκόσμιο Πόλεμο.</w:t>
+      </w:r>
+    </w:p>
+    <w:p>
+      <w:pPr>
+        <w:rPr>
+          <w:lang w:val="el-GR"/>
+        </w:rPr>
+      </w:pPr>
+      <w:r>
+        <w:rPr>
           <w:lang w:val="el-GR"/>
         </w:rPr>
         <w:br w:type="page"/>
@@ -13209,6 +13845,126 @@
       <w:r>
         <w:rPr>
           <w:rFonts w:cs="Arial"/>
+          <w:b/>
+          <w:bCs/>
+          <w:lang w:val="el-GR"/>
+        </w:rPr>
+        <w:t>Είδος</w:t>
+      </w:r>
+      <w:r>
+        <w:rPr>
+          <w:rFonts w:cs="Arial"/>
+          <w:lang w:val="el-GR"/>
+        </w:rPr>
+        <w:t>: Ποίηση – υπερρεαλιστική</w:t>
+      </w:r>
+    </w:p>
+    <w:p>
+      <w:pPr>
+        <w:rPr>
+          <w:rFonts w:cs="Arial"/>
+          <w:lang w:val="el-GR"/>
+        </w:rPr>
+      </w:pPr>
+      <w:r>
+        <w:rPr>
+          <w:rFonts w:cs="Arial"/>
+          <w:b/>
+          <w:bCs/>
+          <w:lang w:val="el-GR"/>
+        </w:rPr>
+        <w:t>Θέμα</w:t>
+      </w:r>
+      <w:r>
+        <w:rPr>
+          <w:rFonts w:cs="Arial"/>
+          <w:lang w:val="el-GR"/>
+        </w:rPr>
+        <w:t>: Η μεταφυσική διάσταση του θανάτου και της ύπαρξης.</w:t>
+      </w:r>
+    </w:p>
+    <w:p>
+      <w:pPr>
+        <w:rPr>
+          <w:rFonts w:cs="Arial"/>
+          <w:lang w:val="el-GR"/>
+        </w:rPr>
+      </w:pPr>
+      <w:r>
+        <w:rPr>
+          <w:rFonts w:cs="Arial"/>
+          <w:b/>
+          <w:bCs/>
+          <w:lang w:val="el-GR"/>
+        </w:rPr>
+        <w:t>Ύφος</w:t>
+      </w:r>
+      <w:r>
+        <w:rPr>
+          <w:rFonts w:cs="Arial"/>
+          <w:lang w:val="el-GR"/>
+        </w:rPr>
+        <w:t>: Υπερρεαλιστικό, πυκνό, με αλληγορικά στοιχεία.</w:t>
+      </w:r>
+    </w:p>
+    <w:p>
+      <w:pPr>
+        <w:rPr>
+          <w:rFonts w:cs="Arial"/>
+          <w:lang w:val="el-GR"/>
+        </w:rPr>
+      </w:pPr>
+      <w:r>
+        <w:rPr>
+          <w:rFonts w:cs="Arial"/>
+          <w:b/>
+          <w:bCs/>
+          <w:lang w:val="el-GR"/>
+        </w:rPr>
+        <w:t>Χαρακτηριστικά</w:t>
+      </w:r>
+      <w:r>
+        <w:rPr>
+          <w:rFonts w:cs="Arial"/>
+          <w:lang w:val="el-GR"/>
+        </w:rPr>
+        <w:t>: Διάσπαση της λογικής αφήγησης, χρήση φανταστικών εικόνων και συμβόλων.</w:t>
+      </w:r>
+    </w:p>
+    <w:p>
+      <w:pPr>
+        <w:rPr>
+          <w:rFonts w:cs="Arial"/>
+          <w:lang w:val="el-GR"/>
+        </w:rPr>
+      </w:pPr>
+      <w:r>
+        <w:rPr>
+          <w:rFonts w:cs="Arial"/>
+          <w:b/>
+          <w:bCs/>
+          <w:lang w:val="el-GR"/>
+        </w:rPr>
+        <w:t>Σκοπός</w:t>
+      </w:r>
+      <w:r>
+        <w:rPr>
+          <w:rFonts w:cs="Arial"/>
+          <w:lang w:val="el-GR"/>
+        </w:rPr>
+        <w:t>: Πρόκληση στοχασμού και συναισθηματικής συμμετοχής του αναγνώστη.</w:t>
+      </w:r>
+    </w:p>
+    <w:p>
+      <w:pPr>
+        <w:rPr>
+          <w:rFonts w:cs="Arial"/>
+          <w:lang w:val="el-GR"/>
+        </w:rPr>
+      </w:pPr>
+      <w:r>
+        <w:rPr>
+          <w:rFonts w:cs="Arial"/>
           <w:lang w:val="el-GR"/>
         </w:rPr>
         <w:br w:type="page"/>
@@ -13813,6 +14569,94 @@
           <w:lang w:val="el-GR"/>
         </w:rPr>
       </w:pPr>
+      <w:r>
+        <w:rPr>
+          <w:rFonts w:cs="Arial"/>
+          <w:b/>
+          <w:bCs/>
+          <w:lang w:val="el-GR"/>
+        </w:rPr>
+        <w:t>Είδος</w:t>
+      </w:r>
+      <w:r>
+        <w:rPr>
+          <w:rFonts w:cs="Arial"/>
+          <w:lang w:val="el-GR"/>
+        </w:rPr>
+        <w:t>: Ποίηση – μεταπολεμική, υπαρξιακή</w:t>
+      </w:r>
+    </w:p>
+    <w:p>
+      <w:pPr>
+        <w:rPr>
+          <w:rFonts w:cs="Arial"/>
+          <w:lang w:val="el-GR"/>
+        </w:rPr>
+      </w:pPr>
+      <w:r>
+        <w:rPr>
+          <w:rFonts w:cs="Arial"/>
+          <w:b/>
+          <w:bCs/>
+          <w:lang w:val="el-GR"/>
+        </w:rPr>
+        <w:t>Θέμα</w:t>
+      </w:r>
+      <w:r>
+        <w:rPr>
+          <w:rFonts w:cs="Arial"/>
+          <w:lang w:val="el-GR"/>
+        </w:rPr>
+        <w:t xml:space="preserve">: </w:t>
+      </w:r>
+    </w:p>
+    <w:p>
+      <w:pPr>
+        <w:rPr>
+          <w:rFonts w:cs="Arial"/>
+          <w:lang w:val="el-GR"/>
+        </w:rPr>
+      </w:pPr>
+      <w:r>
+        <w:rPr>
+          <w:rFonts w:cs="Arial"/>
+          <w:b/>
+          <w:bCs/>
+          <w:lang w:val="el-GR"/>
+        </w:rPr>
+        <w:t>Ύφος</w:t>
+      </w:r>
+      <w:r>
+        <w:rPr>
+          <w:rFonts w:cs="Arial"/>
+          <w:lang w:val="el-GR"/>
+        </w:rPr>
+        <w:t>: Συμβολικό, σκοτεινό, υπαινικτικό.</w:t>
+      </w:r>
+    </w:p>
+    <w:p>
+      <w:pPr>
+        <w:rPr>
+          <w:rFonts w:cs="Arial"/>
+          <w:lang w:val="el-GR"/>
+        </w:rPr>
+      </w:pPr>
+      <w:r>
+        <w:rPr>
+          <w:rFonts w:cs="Arial"/>
+          <w:b/>
+          <w:bCs/>
+          <w:lang w:val="el-GR"/>
+        </w:rPr>
+        <w:t>Στοιχεία</w:t>
+      </w:r>
+      <w:r>
+        <w:rPr>
+          <w:rFonts w:cs="Arial"/>
+          <w:lang w:val="el-GR"/>
+        </w:rPr>
+        <w:t>: Ο παραλογισμός της καθημερινότητας, το προσωπείο, ο θάνατος.</w:t>
+      </w:r>
       <w:r>
         <w:rPr>
           <w:rFonts w:cs="Arial"/>
@@ -14658,7 +15502,118 @@
         <w:t>Σημειώσεις:</w:t>
       </w:r>
     </w:p>
-    <w:p/>
+    <w:p>
+      <w:pPr>
+        <w:rPr>
+          <w:lang w:val="el-GR"/>
+        </w:rPr>
+      </w:pPr>
+      <w:r>
+        <w:rPr>
+          <w:b/>
+          <w:bCs/>
+          <w:lang w:val="el-GR"/>
+        </w:rPr>
+        <w:t>Είδος</w:t>
+      </w:r>
+      <w:r>
+        <w:rPr>
+          <w:lang w:val="el-GR"/>
+        </w:rPr>
+        <w:t>: Ποίηση – σύγχρονη κυπριακή λογοτεχνία</w:t>
+      </w:r>
+    </w:p>
+    <w:p>
+      <w:pPr>
+        <w:rPr>
+          <w:lang w:val="el-GR"/>
+        </w:rPr>
+      </w:pPr>
+      <w:r>
+        <w:rPr>
+          <w:b/>
+          <w:bCs/>
+          <w:lang w:val="el-GR"/>
+        </w:rPr>
+        <w:t>Θέμα</w:t>
+      </w:r>
+      <w:r>
+        <w:rPr>
+          <w:lang w:val="el-GR"/>
+        </w:rPr>
+        <w:t>: Η τραυματική μνήμη της Αμμοχώστου μετά την τουρκική εισβολή.</w:t>
+      </w:r>
+    </w:p>
+    <w:p>
+      <w:pPr>
+        <w:rPr>
+          <w:lang w:val="el-GR"/>
+        </w:rPr>
+      </w:pPr>
+      <w:r>
+        <w:rPr>
+          <w:b/>
+          <w:bCs/>
+          <w:lang w:val="el-GR"/>
+        </w:rPr>
+        <w:t>Ύφος</w:t>
+      </w:r>
+      <w:r>
+        <w:rPr>
+          <w:lang w:val="el-GR"/>
+        </w:rPr>
+        <w:t>: Συγκινησιακά φορτισμένο, με έντονη χρήση εικόνων.</w:t>
+      </w:r>
+    </w:p>
+    <w:p>
+      <w:pPr>
+        <w:rPr>
+          <w:lang w:val="el-GR"/>
+        </w:rPr>
+      </w:pPr>
+      <w:r>
+        <w:rPr>
+          <w:b/>
+          <w:bCs/>
+          <w:lang w:val="el-GR"/>
+        </w:rPr>
+        <w:t>Στοιχεία</w:t>
+      </w:r>
+      <w:r>
+        <w:rPr>
+          <w:lang w:val="el-GR"/>
+        </w:rPr>
+        <w:t>: Ερείπια, εγκατάλειψη, νοσταλγία, απώλεια.</w:t>
+      </w:r>
+    </w:p>
+    <w:p>
+      <w:pPr>
+        <w:rPr>
+          <w:lang w:val="el-GR"/>
+        </w:rPr>
+      </w:pPr>
+      <w:r>
+        <w:rPr>
+          <w:b/>
+          <w:bCs/>
+          <w:lang w:val="el-GR"/>
+        </w:rPr>
+        <w:t>Ιδιαίτερη διάσταση</w:t>
+      </w:r>
+      <w:r>
+        <w:rPr>
+          <w:lang w:val="el-GR"/>
+        </w:rPr>
+        <w:t>: Η ποίηση ως μορφή εθνικής και προσωπικής αντίστασης.</w:t>
+      </w:r>
+    </w:p>
+    <w:p>
+      <w:pPr>
+        <w:rPr>
+          <w:lang w:val="el-GR"/>
+        </w:rPr>
+      </w:pPr>
+    </w:p>
     <w:sectPr>
       <w:footerReference w:type="default" r:id="rId8"/>
       <w:pgSz w:w="12240" w:h="15840"/>
@@ -14999,8 +15954,124 @@
       </w:rPr>
     </w:lvl>
   </w:abstractNum>
+  <w:abstractNum w:abstractNumId="1" w15:restartNumberingAfterBreak="0">
+    <w:nsid w:val="33020138"/>
+    <w:multiLevelType w:val="hybridMultilevel"/>
+    <w:tmpl w:val="D34A47D0"/>
+    <w:lvl w:ilvl="0" w:tplc="08090001">
+      <w:start w:val="1"/>
+      <w:numFmt w:val="bullet"/>
+      <w:lvlText w:val=""/>
+      <w:lvlJc w:val="left"/>
+      <w:pPr>
+        <w:ind w:left="720" w:hanging="360"/>
+      </w:pPr>
+      <w:rPr>
+        <w:rFonts w:ascii="Symbol" w:hAnsi="Symbol" w:hint="default"/>
+      </w:rPr>
+    </w:lvl>
+    <w:lvl w:ilvl="1" w:tplc="08090003" w:tentative="1">
+      <w:start w:val="1"/>
+      <w:numFmt w:val="bullet"/>
+      <w:lvlText w:val="o"/>
+      <w:lvlJc w:val="left"/>
+      <w:pPr>
+        <w:ind w:left="1440" w:hanging="360"/>
+      </w:pPr>
+      <w:rPr>
+        <w:rFonts w:ascii="Courier New" w:hAnsi="Courier New" w:cs="Courier New" w:hint="default"/>
+      </w:rPr>
+    </w:lvl>
+    <w:lvl w:ilvl="2" w:tplc="08090005" w:tentative="1">
+      <w:start w:val="1"/>
+      <w:numFmt w:val="bullet"/>
+      <w:lvlText w:val=""/>
+      <w:lvlJc w:val="left"/>
+      <w:pPr>
+        <w:ind w:left="2160" w:hanging="360"/>
+      </w:pPr>
+      <w:rPr>
+        <w:rFonts w:ascii="Wingdings" w:hAnsi="Wingdings" w:hint="default"/>
+      </w:rPr>
+    </w:lvl>
+    <w:lvl w:ilvl="3" w:tplc="08090001" w:tentative="1">
+      <w:start w:val="1"/>
+      <w:numFmt w:val="bullet"/>
+      <w:lvlText w:val=""/>
+      <w:lvlJc w:val="left"/>
+      <w:pPr>
+        <w:ind w:left="2880" w:hanging="360"/>
+      </w:pPr>
+      <w:rPr>
+        <w:rFonts w:ascii="Symbol" w:hAnsi="Symbol" w:hint="default"/>
+      </w:rPr>
+    </w:lvl>
+    <w:lvl w:ilvl="4" w:tplc="08090003" w:tentative="1">
+      <w:start w:val="1"/>
+      <w:numFmt w:val="bullet"/>
+      <w:lvlText w:val="o"/>
+      <w:lvlJc w:val="left"/>
+      <w:pPr>
+        <w:ind w:left="3600" w:hanging="360"/>
+      </w:pPr>
+      <w:rPr>
+        <w:rFonts w:ascii="Courier New" w:hAnsi="Courier New" w:cs="Courier New" w:hint="default"/>
+      </w:rPr>
+    </w:lvl>
+    <w:lvl w:ilvl="5" w:tplc="08090005" w:tentative="1">
+      <w:start w:val="1"/>
+      <w:numFmt w:val="bullet"/>
+      <w:lvlText w:val=""/>
+      <w:lvlJc w:val="left"/>
+      <w:pPr>
+        <w:ind w:left="4320" w:hanging="360"/>
+      </w:pPr>
+      <w:rPr>
+        <w:rFonts w:ascii="Wingdings" w:hAnsi="Wingdings" w:hint="default"/>
+      </w:rPr>
+    </w:lvl>
+    <w:lvl w:ilvl="6" w:tplc="08090001" w:tentative="1">
+      <w:start w:val="1"/>
+      <w:numFmt w:val="bullet"/>
+      <w:lvlText w:val=""/>
+      <w:lvlJc w:val="left"/>
+      <w:pPr>
+        <w:ind w:left="5040" w:hanging="360"/>
+      </w:pPr>
+      <w:rPr>
+        <w:rFonts w:ascii="Symbol" w:hAnsi="Symbol" w:hint="default"/>
+      </w:rPr>
+    </w:lvl>
+    <w:lvl w:ilvl="7" w:tplc="08090003" w:tentative="1">
+      <w:start w:val="1"/>
+      <w:numFmt w:val="bullet"/>
+      <w:lvlText w:val="o"/>
+      <w:lvlJc w:val="left"/>
+      <w:pPr>
+        <w:ind w:left="5760" w:hanging="360"/>
+      </w:pPr>
+      <w:rPr>
+        <w:rFonts w:ascii="Courier New" w:hAnsi="Courier New" w:cs="Courier New" w:hint="default"/>
+      </w:rPr>
+    </w:lvl>
+    <w:lvl w:ilvl="8" w:tplc="08090005" w:tentative="1">
+      <w:start w:val="1"/>
+      <w:numFmt w:val="bullet"/>
+      <w:lvlText w:val=""/>
+      <w:lvlJc w:val="left"/>
+      <w:pPr>
+        <w:ind w:left="6480" w:hanging="360"/>
+      </w:pPr>
+      <w:rPr>
+        <w:rFonts w:ascii="Wingdings" w:hAnsi="Wingdings" w:hint="default"/>
+      </w:rPr>
+    </w:lvl>
+  </w:abstractNum>
   <w:num w:numId="1" w16cid:durableId="911039855">
     <w:abstractNumId w:val="0"/>
+  </w:num>
+  <w:num w:numId="2" w16cid:durableId="1895461216">
+    <w:abstractNumId w:val="1"/>
   </w:num>
 </w:numbering>
 </file>
@@ -15606,7 +16677,6 @@
   <w:style w:type="character" w:default="1" w:styleId="DefaultParagraphFont">
     <w:name w:val="Default Paragraph Font"/>
     <w:uiPriority w:val="1"/>
-    <w:semiHidden/>
     <w:unhideWhenUsed/>
   </w:style>
   <w:style w:type="table" w:default="1" w:styleId="TableNormal">

</xml_diff>